<commit_message>
Cambios en algunos archivos
</commit_message>
<xml_diff>
--- a/Materiales Del Curso Originales/Script definición de procesos.docx
+++ b/Materiales Del Curso Originales/Script definición de procesos.docx
@@ -1,10 +1,10 @@
 
 <file path=word/document.xml><?xml version="1.0" encoding="utf-8"?>
-<w:document xmlns:wpc="http://schemas.microsoft.com/office/word/2010/wordprocessingCanvas" xmlns:mc="http://schemas.openxmlformats.org/markup-compatibility/2006" xmlns:o="urn:schemas-microsoft-com:office:office" xmlns:r="http://schemas.openxmlformats.org/officeDocument/2006/relationships" xmlns:m="http://schemas.openxmlformats.org/officeDocument/2006/math" xmlns:v="urn:schemas-microsoft-com:vml" xmlns:wp14="http://schemas.microsoft.com/office/word/2010/wordprocessingDrawing" xmlns:wp="http://schemas.openxmlformats.org/drawingml/2006/wordprocessingDrawing" xmlns:w10="urn:schemas-microsoft-com:office:word" xmlns:w="http://schemas.openxmlformats.org/wordprocessingml/2006/main" xmlns:w14="http://schemas.microsoft.com/office/word/2010/wordml" xmlns:wpg="http://schemas.microsoft.com/office/word/2010/wordprocessingGroup" xmlns:wpi="http://schemas.microsoft.com/office/word/2010/wordprocessingInk" xmlns:wne="http://schemas.microsoft.com/office/word/2006/wordml" xmlns:wps="http://schemas.microsoft.com/office/word/2010/wordprocessingShape" mc:Ignorable="w14 wp14">
+<w:document xmlns:wpc="http://schemas.microsoft.com/office/word/2010/wordprocessingCanvas" xmlns:cx="http://schemas.microsoft.com/office/drawing/2014/chartex" xmlns:cx1="http://schemas.microsoft.com/office/drawing/2015/9/8/chartex" xmlns:cx2="http://schemas.microsoft.com/office/drawing/2015/10/21/chartex" xmlns:cx3="http://schemas.microsoft.com/office/drawing/2016/5/9/chartex" xmlns:cx4="http://schemas.microsoft.com/office/drawing/2016/5/10/chartex" xmlns:cx5="http://schemas.microsoft.com/office/drawing/2016/5/11/chartex" xmlns:cx6="http://schemas.microsoft.com/office/drawing/2016/5/12/chartex" xmlns:cx7="http://schemas.microsoft.com/office/drawing/2016/5/13/chartex" xmlns:cx8="http://schemas.microsoft.com/office/drawing/2016/5/14/chartex" xmlns:mc="http://schemas.openxmlformats.org/markup-compatibility/2006" xmlns:aink="http://schemas.microsoft.com/office/drawing/2016/ink" xmlns:am3d="http://schemas.microsoft.com/office/drawing/2017/model3d" xmlns:o="urn:schemas-microsoft-com:office:office" xmlns:r="http://schemas.openxmlformats.org/officeDocument/2006/relationships" xmlns:m="http://schemas.openxmlformats.org/officeDocument/2006/math" xmlns:v="urn:schemas-microsoft-com:vml" xmlns:wp14="http://schemas.microsoft.com/office/word/2010/wordprocessingDrawing" xmlns:wp="http://schemas.openxmlformats.org/drawingml/2006/wordprocessingDrawing" xmlns:w10="urn:schemas-microsoft-com:office:word" xmlns:w="http://schemas.openxmlformats.org/wordprocessingml/2006/main" xmlns:w14="http://schemas.microsoft.com/office/word/2010/wordml" xmlns:w15="http://schemas.microsoft.com/office/word/2012/wordml" xmlns:w16cid="http://schemas.microsoft.com/office/word/2016/wordml/cid" xmlns:w16se="http://schemas.microsoft.com/office/word/2015/wordml/symex" xmlns:wpg="http://schemas.microsoft.com/office/word/2010/wordprocessingGroup" xmlns:wpi="http://schemas.microsoft.com/office/word/2010/wordprocessingInk" xmlns:wne="http://schemas.microsoft.com/office/word/2006/wordml" xmlns:wps="http://schemas.microsoft.com/office/word/2010/wordprocessingShape" mc:Ignorable="w14 w15 w16se w16cid wp14">
   <w:body>
     <w:tbl>
       <w:tblPr>
-        <w:tblStyle w:val="Tablaconcuadrcula"/>
+        <w:tblStyle w:val="TableGrid"/>
         <w:tblW w:w="8644" w:type="dxa"/>
         <w:tblLayout w:type="fixed"/>
         <w:tblLook w:val="01E0" w:firstRow="1" w:lastRow="1" w:firstColumn="1" w:lastColumn="1" w:noHBand="0" w:noVBand="0"/>
@@ -17,7 +17,7 @@
         <w:gridCol w:w="1275"/>
         <w:gridCol w:w="1165"/>
       </w:tblGrid>
-      <w:tr xmlns:wp14="http://schemas.microsoft.com/office/word/2010/wordml" wp14:textId="77777777">
+      <w:tr>
         <w:tc>
           <w:tcPr>
             <w:tcW w:w="8644" w:type="dxa"/>
@@ -25,7 +25,7 @@
             <w:shd w:val="clear" w:color="auto" w:fill="B3B3B3"/>
             <w:vAlign w:val="center"/>
           </w:tcPr>
-          <w:p wp14:textId="77777777">
+          <w:p>
             <w:pPr>
               <w:jc w:val="center"/>
               <w:rPr>
@@ -47,13 +47,13 @@
           </w:p>
         </w:tc>
       </w:tr>
-      <w:tr xmlns:wp14="http://schemas.microsoft.com/office/word/2010/wordml" wp14:textId="77777777">
+      <w:tr>
         <w:tc>
           <w:tcPr>
             <w:tcW w:w="8644" w:type="dxa"/>
             <w:gridSpan w:val="6"/>
           </w:tcPr>
-          <w:p wp14:textId="77777777">
+          <w:p>
             <w:pPr>
               <w:jc w:val="both"/>
               <w:rPr>
@@ -85,7 +85,7 @@
               <w:t>&gt;</w:t>
             </w:r>
           </w:p>
-          <w:p wp14:textId="77777777">
+          <w:p>
             <w:pPr>
               <w:jc w:val="both"/>
               <w:rPr>
@@ -103,7 +103,7 @@
               <w:t xml:space="preserve">    </w:t>
             </w:r>
           </w:p>
-          <w:p wp14:textId="77777777">
+          <w:p>
             <w:pPr>
               <w:jc w:val="both"/>
               <w:rPr>
@@ -121,7 +121,7 @@
               <w:t xml:space="preserve"> </w:t>
             </w:r>
           </w:p>
-          <w:p wp14:textId="77777777">
+          <w:p>
             <w:pPr>
               <w:jc w:val="both"/>
               <w:rPr>
@@ -131,7 +131,7 @@
               </w:rPr>
             </w:pPr>
           </w:p>
-          <w:p wp14:textId="77777777">
+          <w:p>
             <w:pPr>
               <w:jc w:val="both"/>
               <w:rPr>
@@ -143,7 +143,7 @@
           </w:p>
         </w:tc>
       </w:tr>
-      <w:tr xmlns:wp14="http://schemas.microsoft.com/office/word/2010/wordml" wp14:textId="77777777">
+      <w:tr>
         <w:tc>
           <w:tcPr>
             <w:tcW w:w="8644" w:type="dxa"/>
@@ -151,7 +151,7 @@
             <w:shd w:val="clear" w:color="auto" w:fill="B3B3B3"/>
             <w:vAlign w:val="center"/>
           </w:tcPr>
-          <w:p wp14:textId="77777777">
+          <w:p>
             <w:pPr>
               <w:jc w:val="center"/>
               <w:rPr>
@@ -173,13 +173,13 @@
           </w:p>
         </w:tc>
       </w:tr>
-      <w:tr xmlns:wp14="http://schemas.microsoft.com/office/word/2010/wordml" wp14:textId="77777777">
+      <w:tr>
         <w:tc>
           <w:tcPr>
             <w:tcW w:w="8644" w:type="dxa"/>
             <w:gridSpan w:val="6"/>
           </w:tcPr>
-          <w:p wp14:textId="77777777">
+          <w:p>
             <w:pPr>
               <w:jc w:val="both"/>
               <w:rPr>
@@ -188,7 +188,6 @@
                 <w:lang w:val="es-ES"/>
               </w:rPr>
             </w:pPr>
-            <w:bookmarkStart w:name="_GoBack" w:id="0"/>
             <w:r>
               <w:rPr>
                 <w:sz w:val="18"/>
@@ -212,8 +211,7 @@
               <w:t xml:space="preserve"> &gt;</w:t>
             </w:r>
           </w:p>
-          <w:bookmarkEnd w:id="0"/>
-          <w:p wp14:textId="77777777">
+          <w:p>
             <w:pPr>
               <w:jc w:val="both"/>
               <w:rPr>
@@ -223,7 +221,7 @@
               </w:rPr>
             </w:pPr>
           </w:p>
-          <w:p wp14:textId="77777777">
+          <w:p>
             <w:pPr>
               <w:jc w:val="both"/>
               <w:rPr>
@@ -233,7 +231,7 @@
               </w:rPr>
             </w:pPr>
           </w:p>
-          <w:p wp14:textId="77777777">
+          <w:p>
             <w:pPr>
               <w:jc w:val="both"/>
               <w:rPr>
@@ -243,7 +241,7 @@
               </w:rPr>
             </w:pPr>
           </w:p>
-          <w:p wp14:textId="77777777">
+          <w:p>
             <w:pPr>
               <w:jc w:val="both"/>
               <w:rPr>
@@ -255,7 +253,7 @@
           </w:p>
         </w:tc>
       </w:tr>
-      <w:tr xmlns:wp14="http://schemas.microsoft.com/office/word/2010/wordml" wp14:textId="77777777">
+      <w:tr>
         <w:tc>
           <w:tcPr>
             <w:tcW w:w="8644" w:type="dxa"/>
@@ -263,7 +261,7 @@
             <w:shd w:val="clear" w:color="auto" w:fill="B3B3B3"/>
             <w:vAlign w:val="center"/>
           </w:tcPr>
-          <w:p wp14:textId="77777777">
+          <w:p>
             <w:pPr>
               <w:jc w:val="center"/>
               <w:rPr>
@@ -294,13 +292,13 @@
           </w:p>
         </w:tc>
       </w:tr>
-      <w:tr xmlns:wp14="http://schemas.microsoft.com/office/word/2010/wordml" wp14:textId="77777777">
+      <w:tr>
         <w:tc>
           <w:tcPr>
             <w:tcW w:w="8644" w:type="dxa"/>
             <w:gridSpan w:val="6"/>
           </w:tcPr>
-          <w:p wp14:textId="77777777">
+          <w:p>
             <w:pPr>
               <w:jc w:val="both"/>
               <w:rPr>
@@ -332,7 +330,7 @@
               <w:t>&gt;</w:t>
             </w:r>
           </w:p>
-          <w:p wp14:textId="77777777">
+          <w:p>
             <w:pPr>
               <w:jc w:val="both"/>
               <w:rPr>
@@ -342,7 +340,7 @@
               </w:rPr>
             </w:pPr>
           </w:p>
-          <w:p wp14:textId="77777777">
+          <w:p>
             <w:pPr>
               <w:jc w:val="both"/>
               <w:rPr>
@@ -352,7 +350,7 @@
               </w:rPr>
             </w:pPr>
           </w:p>
-          <w:p wp14:textId="77777777">
+          <w:p>
             <w:pPr>
               <w:jc w:val="both"/>
               <w:rPr>
@@ -362,7 +360,7 @@
               </w:rPr>
             </w:pPr>
           </w:p>
-          <w:p wp14:textId="77777777">
+          <w:p>
             <w:pPr>
               <w:jc w:val="both"/>
               <w:rPr>
@@ -374,7 +372,7 @@
           </w:p>
         </w:tc>
       </w:tr>
-      <w:tr xmlns:wp14="http://schemas.microsoft.com/office/word/2010/wordml" wp14:textId="77777777">
+      <w:tr>
         <w:tc>
           <w:tcPr>
             <w:tcW w:w="8644" w:type="dxa"/>
@@ -382,7 +380,7 @@
             <w:shd w:val="clear" w:color="auto" w:fill="B3B3B3"/>
             <w:vAlign w:val="center"/>
           </w:tcPr>
-          <w:p wp14:textId="77777777">
+          <w:p>
             <w:pPr>
               <w:jc w:val="center"/>
               <w:rPr>
@@ -442,14 +440,14 @@
           </w:p>
         </w:tc>
       </w:tr>
-      <w:tr xmlns:wp14="http://schemas.microsoft.com/office/word/2010/wordml" wp14:textId="77777777">
+      <w:tr>
         <w:tc>
           <w:tcPr>
             <w:tcW w:w="534" w:type="dxa"/>
             <w:shd w:val="clear" w:color="auto" w:fill="E6E6E6"/>
             <w:vAlign w:val="center"/>
           </w:tcPr>
-          <w:p wp14:textId="77777777">
+          <w:p>
             <w:pPr>
               <w:ind w:right="-108"/>
               <w:jc w:val="center"/>
@@ -479,7 +477,7 @@
             <w:shd w:val="clear" w:color="auto" w:fill="E6E6E6"/>
             <w:vAlign w:val="center"/>
           </w:tcPr>
-          <w:p wp14:textId="77777777">
+          <w:p>
             <w:pPr>
               <w:jc w:val="center"/>
               <w:rPr>
@@ -508,7 +506,7 @@
             <w:shd w:val="clear" w:color="auto" w:fill="E6E6E6"/>
             <w:vAlign w:val="center"/>
           </w:tcPr>
-          <w:p wp14:textId="77777777">
+          <w:p>
             <w:pPr>
               <w:jc w:val="center"/>
               <w:rPr>
@@ -537,7 +535,7 @@
             <w:shd w:val="clear" w:color="auto" w:fill="E6E6E6"/>
             <w:vAlign w:val="center"/>
           </w:tcPr>
-          <w:p wp14:textId="77777777">
+          <w:p>
             <w:pPr>
               <w:jc w:val="center"/>
               <w:rPr>
@@ -566,7 +564,7 @@
             <w:shd w:val="clear" w:color="auto" w:fill="E6E6E6"/>
             <w:vAlign w:val="center"/>
           </w:tcPr>
-          <w:p wp14:textId="77777777">
+          <w:p>
             <w:pPr>
               <w:jc w:val="center"/>
               <w:rPr>
@@ -595,7 +593,7 @@
             <w:shd w:val="clear" w:color="auto" w:fill="E6E6E6"/>
             <w:vAlign w:val="center"/>
           </w:tcPr>
-          <w:p wp14:textId="77777777">
+          <w:p>
             <w:pPr>
               <w:jc w:val="center"/>
               <w:rPr>
@@ -619,12 +617,12 @@
           </w:p>
         </w:tc>
       </w:tr>
-      <w:tr xmlns:wp14="http://schemas.microsoft.com/office/word/2010/wordml" wp14:textId="77777777">
+      <w:tr>
         <w:tc>
           <w:tcPr>
             <w:tcW w:w="534" w:type="dxa"/>
           </w:tcPr>
-          <w:p wp14:textId="77777777">
+          <w:p>
             <w:pPr>
               <w:ind w:right="-108"/>
               <w:jc w:val="both"/>
@@ -641,7 +639,7 @@
           <w:tcPr>
             <w:tcW w:w="992" w:type="dxa"/>
           </w:tcPr>
-          <w:p wp14:textId="77777777">
+          <w:p>
             <w:pPr>
               <w:jc w:val="both"/>
               <w:rPr>
@@ -657,7 +655,7 @@
           <w:tcPr>
             <w:tcW w:w="3402" w:type="dxa"/>
           </w:tcPr>
-          <w:p wp14:textId="77777777">
+          <w:p>
             <w:pPr>
               <w:jc w:val="both"/>
               <w:rPr>
@@ -668,7 +666,7 @@
               </w:rPr>
             </w:pPr>
           </w:p>
-          <w:p wp14:textId="77777777">
+          <w:p>
             <w:pPr>
               <w:jc w:val="both"/>
               <w:rPr>
@@ -684,7 +682,7 @@
           <w:tcPr>
             <w:tcW w:w="1276" w:type="dxa"/>
           </w:tcPr>
-          <w:p wp14:textId="77777777">
+          <w:p>
             <w:pPr>
               <w:jc w:val="both"/>
               <w:rPr>
@@ -700,7 +698,7 @@
           <w:tcPr>
             <w:tcW w:w="1275" w:type="dxa"/>
           </w:tcPr>
-          <w:p wp14:textId="77777777">
+          <w:p>
             <w:pPr>
               <w:jc w:val="both"/>
               <w:rPr>
@@ -716,7 +714,7 @@
           <w:tcPr>
             <w:tcW w:w="1165" w:type="dxa"/>
           </w:tcPr>
-          <w:p wp14:textId="77777777">
+          <w:p>
             <w:pPr>
               <w:jc w:val="both"/>
               <w:rPr>
@@ -729,12 +727,12 @@
           </w:p>
         </w:tc>
       </w:tr>
-      <w:tr xmlns:wp14="http://schemas.microsoft.com/office/word/2010/wordml" wp14:textId="77777777">
+      <w:tr>
         <w:tc>
           <w:tcPr>
             <w:tcW w:w="534" w:type="dxa"/>
           </w:tcPr>
-          <w:p wp14:textId="77777777">
+          <w:p>
             <w:pPr>
               <w:ind w:right="-108"/>
               <w:jc w:val="both"/>
@@ -751,7 +749,7 @@
           <w:tcPr>
             <w:tcW w:w="992" w:type="dxa"/>
           </w:tcPr>
-          <w:p wp14:textId="77777777">
+          <w:p>
             <w:pPr>
               <w:jc w:val="both"/>
               <w:rPr>
@@ -767,7 +765,7 @@
           <w:tcPr>
             <w:tcW w:w="3402" w:type="dxa"/>
           </w:tcPr>
-          <w:p wp14:textId="77777777">
+          <w:p>
             <w:pPr>
               <w:jc w:val="both"/>
               <w:rPr>
@@ -778,7 +776,7 @@
               </w:rPr>
             </w:pPr>
           </w:p>
-          <w:p wp14:textId="77777777">
+          <w:p>
             <w:pPr>
               <w:jc w:val="both"/>
               <w:rPr>
@@ -794,7 +792,7 @@
           <w:tcPr>
             <w:tcW w:w="1276" w:type="dxa"/>
           </w:tcPr>
-          <w:p wp14:textId="77777777">
+          <w:p>
             <w:pPr>
               <w:jc w:val="both"/>
               <w:rPr>
@@ -810,7 +808,7 @@
           <w:tcPr>
             <w:tcW w:w="1275" w:type="dxa"/>
           </w:tcPr>
-          <w:p wp14:textId="77777777">
+          <w:p>
             <w:pPr>
               <w:jc w:val="both"/>
               <w:rPr>
@@ -826,7 +824,7 @@
           <w:tcPr>
             <w:tcW w:w="1165" w:type="dxa"/>
           </w:tcPr>
-          <w:p wp14:textId="77777777">
+          <w:p>
             <w:pPr>
               <w:jc w:val="both"/>
               <w:rPr>
@@ -839,12 +837,12 @@
           </w:p>
         </w:tc>
       </w:tr>
-      <w:tr xmlns:wp14="http://schemas.microsoft.com/office/word/2010/wordml" wp14:textId="77777777">
+      <w:tr>
         <w:tc>
           <w:tcPr>
             <w:tcW w:w="534" w:type="dxa"/>
           </w:tcPr>
-          <w:p wp14:textId="77777777">
+          <w:p>
             <w:pPr>
               <w:ind w:right="-108"/>
               <w:jc w:val="both"/>
@@ -861,7 +859,7 @@
           <w:tcPr>
             <w:tcW w:w="992" w:type="dxa"/>
           </w:tcPr>
-          <w:p wp14:textId="77777777">
+          <w:p>
             <w:pPr>
               <w:jc w:val="both"/>
               <w:rPr>
@@ -877,7 +875,7 @@
           <w:tcPr>
             <w:tcW w:w="3402" w:type="dxa"/>
           </w:tcPr>
-          <w:p wp14:textId="77777777">
+          <w:p>
             <w:pPr>
               <w:jc w:val="both"/>
               <w:rPr>
@@ -888,7 +886,7 @@
               </w:rPr>
             </w:pPr>
           </w:p>
-          <w:p wp14:textId="77777777">
+          <w:p>
             <w:pPr>
               <w:jc w:val="both"/>
               <w:rPr>
@@ -904,7 +902,7 @@
           <w:tcPr>
             <w:tcW w:w="1276" w:type="dxa"/>
           </w:tcPr>
-          <w:p wp14:textId="77777777">
+          <w:p>
             <w:pPr>
               <w:jc w:val="both"/>
               <w:rPr>
@@ -920,7 +918,7 @@
           <w:tcPr>
             <w:tcW w:w="1275" w:type="dxa"/>
           </w:tcPr>
-          <w:p wp14:textId="77777777">
+          <w:p>
             <w:pPr>
               <w:jc w:val="both"/>
               <w:rPr>
@@ -936,7 +934,7 @@
           <w:tcPr>
             <w:tcW w:w="1165" w:type="dxa"/>
           </w:tcPr>
-          <w:p wp14:textId="77777777">
+          <w:p>
             <w:pPr>
               <w:jc w:val="both"/>
               <w:rPr>
@@ -949,12 +947,12 @@
           </w:p>
         </w:tc>
       </w:tr>
-      <w:tr xmlns:wp14="http://schemas.microsoft.com/office/word/2010/wordml" wp14:textId="77777777">
+      <w:tr>
         <w:tc>
           <w:tcPr>
             <w:tcW w:w="534" w:type="dxa"/>
           </w:tcPr>
-          <w:p wp14:textId="77777777">
+          <w:p>
             <w:pPr>
               <w:ind w:right="-108"/>
               <w:jc w:val="both"/>
@@ -971,7 +969,7 @@
           <w:tcPr>
             <w:tcW w:w="992" w:type="dxa"/>
           </w:tcPr>
-          <w:p wp14:textId="77777777">
+          <w:p>
             <w:pPr>
               <w:jc w:val="both"/>
               <w:rPr>
@@ -987,7 +985,7 @@
           <w:tcPr>
             <w:tcW w:w="3402" w:type="dxa"/>
           </w:tcPr>
-          <w:p wp14:textId="77777777">
+          <w:p>
             <w:pPr>
               <w:jc w:val="both"/>
               <w:rPr>
@@ -998,7 +996,7 @@
               </w:rPr>
             </w:pPr>
           </w:p>
-          <w:p wp14:textId="77777777">
+          <w:p>
             <w:pPr>
               <w:jc w:val="both"/>
               <w:rPr>
@@ -1014,7 +1012,7 @@
           <w:tcPr>
             <w:tcW w:w="1276" w:type="dxa"/>
           </w:tcPr>
-          <w:p wp14:textId="77777777">
+          <w:p>
             <w:pPr>
               <w:jc w:val="both"/>
               <w:rPr>
@@ -1030,7 +1028,7 @@
           <w:tcPr>
             <w:tcW w:w="1275" w:type="dxa"/>
           </w:tcPr>
-          <w:p wp14:textId="77777777">
+          <w:p>
             <w:pPr>
               <w:jc w:val="both"/>
               <w:rPr>
@@ -1046,7 +1044,7 @@
           <w:tcPr>
             <w:tcW w:w="1165" w:type="dxa"/>
           </w:tcPr>
-          <w:p wp14:textId="77777777">
+          <w:p>
             <w:pPr>
               <w:jc w:val="both"/>
               <w:rPr>
@@ -1059,12 +1057,12 @@
           </w:p>
         </w:tc>
       </w:tr>
-      <w:tr xmlns:wp14="http://schemas.microsoft.com/office/word/2010/wordml" wp14:textId="77777777">
+      <w:tr>
         <w:tc>
           <w:tcPr>
             <w:tcW w:w="534" w:type="dxa"/>
           </w:tcPr>
-          <w:p wp14:textId="77777777">
+          <w:p>
             <w:pPr>
               <w:ind w:right="-108"/>
               <w:jc w:val="both"/>
@@ -1081,7 +1079,7 @@
           <w:tcPr>
             <w:tcW w:w="992" w:type="dxa"/>
           </w:tcPr>
-          <w:p wp14:textId="77777777">
+          <w:p>
             <w:pPr>
               <w:jc w:val="both"/>
               <w:rPr>
@@ -1097,7 +1095,7 @@
           <w:tcPr>
             <w:tcW w:w="3402" w:type="dxa"/>
           </w:tcPr>
-          <w:p wp14:textId="77777777">
+          <w:p>
             <w:pPr>
               <w:jc w:val="both"/>
               <w:rPr>
@@ -1108,7 +1106,7 @@
               </w:rPr>
             </w:pPr>
           </w:p>
-          <w:p wp14:textId="77777777">
+          <w:p>
             <w:pPr>
               <w:jc w:val="both"/>
               <w:rPr>
@@ -1124,7 +1122,7 @@
           <w:tcPr>
             <w:tcW w:w="1276" w:type="dxa"/>
           </w:tcPr>
-          <w:p wp14:textId="77777777">
+          <w:p>
             <w:pPr>
               <w:jc w:val="both"/>
               <w:rPr>
@@ -1140,7 +1138,7 @@
           <w:tcPr>
             <w:tcW w:w="1275" w:type="dxa"/>
           </w:tcPr>
-          <w:p wp14:textId="77777777">
+          <w:p>
             <w:pPr>
               <w:jc w:val="both"/>
               <w:rPr>
@@ -1156,7 +1154,7 @@
           <w:tcPr>
             <w:tcW w:w="1165" w:type="dxa"/>
           </w:tcPr>
-          <w:p wp14:textId="77777777">
+          <w:p>
             <w:pPr>
               <w:jc w:val="both"/>
               <w:rPr>
@@ -1169,12 +1167,12 @@
           </w:p>
         </w:tc>
       </w:tr>
-      <w:tr xmlns:wp14="http://schemas.microsoft.com/office/word/2010/wordml" wp14:textId="77777777">
+      <w:tr>
         <w:tc>
           <w:tcPr>
             <w:tcW w:w="534" w:type="dxa"/>
           </w:tcPr>
-          <w:p wp14:textId="77777777">
+          <w:p>
             <w:pPr>
               <w:ind w:right="-108"/>
               <w:jc w:val="both"/>
@@ -1191,7 +1189,7 @@
           <w:tcPr>
             <w:tcW w:w="992" w:type="dxa"/>
           </w:tcPr>
-          <w:p wp14:textId="77777777">
+          <w:p>
             <w:pPr>
               <w:jc w:val="both"/>
               <w:rPr>
@@ -1207,7 +1205,7 @@
           <w:tcPr>
             <w:tcW w:w="3402" w:type="dxa"/>
           </w:tcPr>
-          <w:p wp14:textId="77777777">
+          <w:p>
             <w:pPr>
               <w:jc w:val="both"/>
               <w:rPr>
@@ -1218,7 +1216,7 @@
               </w:rPr>
             </w:pPr>
           </w:p>
-          <w:p wp14:textId="77777777">
+          <w:p>
             <w:pPr>
               <w:jc w:val="both"/>
               <w:rPr>
@@ -1234,7 +1232,7 @@
           <w:tcPr>
             <w:tcW w:w="1276" w:type="dxa"/>
           </w:tcPr>
-          <w:p wp14:textId="77777777">
+          <w:p>
             <w:pPr>
               <w:jc w:val="both"/>
               <w:rPr>
@@ -1250,7 +1248,7 @@
           <w:tcPr>
             <w:tcW w:w="1275" w:type="dxa"/>
           </w:tcPr>
-          <w:p wp14:textId="77777777">
+          <w:p>
             <w:pPr>
               <w:jc w:val="both"/>
               <w:rPr>
@@ -1266,7 +1264,7 @@
           <w:tcPr>
             <w:tcW w:w="1165" w:type="dxa"/>
           </w:tcPr>
-          <w:p wp14:textId="77777777">
+          <w:p>
             <w:pPr>
               <w:jc w:val="both"/>
               <w:rPr>
@@ -1279,12 +1277,12 @@
           </w:p>
         </w:tc>
       </w:tr>
-      <w:tr xmlns:wp14="http://schemas.microsoft.com/office/word/2010/wordml" wp14:textId="77777777">
+      <w:tr>
         <w:tc>
           <w:tcPr>
             <w:tcW w:w="534" w:type="dxa"/>
           </w:tcPr>
-          <w:p wp14:textId="77777777">
+          <w:p>
             <w:pPr>
               <w:ind w:right="-108"/>
               <w:jc w:val="both"/>
@@ -1301,7 +1299,7 @@
           <w:tcPr>
             <w:tcW w:w="992" w:type="dxa"/>
           </w:tcPr>
-          <w:p wp14:textId="77777777">
+          <w:p>
             <w:pPr>
               <w:jc w:val="both"/>
               <w:rPr>
@@ -1317,7 +1315,7 @@
           <w:tcPr>
             <w:tcW w:w="3402" w:type="dxa"/>
           </w:tcPr>
-          <w:p wp14:textId="77777777">
+          <w:p>
             <w:pPr>
               <w:jc w:val="both"/>
               <w:rPr>
@@ -1328,7 +1326,7 @@
               </w:rPr>
             </w:pPr>
           </w:p>
-          <w:p wp14:textId="77777777">
+          <w:p>
             <w:pPr>
               <w:jc w:val="both"/>
               <w:rPr>
@@ -1344,7 +1342,7 @@
           <w:tcPr>
             <w:tcW w:w="1276" w:type="dxa"/>
           </w:tcPr>
-          <w:p wp14:textId="77777777">
+          <w:p>
             <w:pPr>
               <w:jc w:val="both"/>
               <w:rPr>
@@ -1360,7 +1358,7 @@
           <w:tcPr>
             <w:tcW w:w="1275" w:type="dxa"/>
           </w:tcPr>
-          <w:p wp14:textId="77777777">
+          <w:p>
             <w:pPr>
               <w:jc w:val="both"/>
               <w:rPr>
@@ -1376,7 +1374,7 @@
           <w:tcPr>
             <w:tcW w:w="1165" w:type="dxa"/>
           </w:tcPr>
-          <w:p wp14:textId="77777777">
+          <w:p>
             <w:pPr>
               <w:jc w:val="both"/>
               <w:rPr>
@@ -1389,12 +1387,12 @@
           </w:p>
         </w:tc>
       </w:tr>
-      <w:tr xmlns:wp14="http://schemas.microsoft.com/office/word/2010/wordml" wp14:textId="77777777">
+      <w:tr>
         <w:tc>
           <w:tcPr>
             <w:tcW w:w="534" w:type="dxa"/>
           </w:tcPr>
-          <w:p wp14:textId="77777777">
+          <w:p>
             <w:pPr>
               <w:ind w:right="-108"/>
               <w:jc w:val="both"/>
@@ -1411,7 +1409,7 @@
           <w:tcPr>
             <w:tcW w:w="992" w:type="dxa"/>
           </w:tcPr>
-          <w:p wp14:textId="77777777">
+          <w:p>
             <w:pPr>
               <w:jc w:val="both"/>
               <w:rPr>
@@ -1427,7 +1425,7 @@
           <w:tcPr>
             <w:tcW w:w="3402" w:type="dxa"/>
           </w:tcPr>
-          <w:p wp14:textId="77777777">
+          <w:p>
             <w:pPr>
               <w:jc w:val="both"/>
               <w:rPr>
@@ -1438,7 +1436,7 @@
               </w:rPr>
             </w:pPr>
           </w:p>
-          <w:p wp14:textId="77777777">
+          <w:p>
             <w:pPr>
               <w:jc w:val="both"/>
               <w:rPr>
@@ -1454,7 +1452,7 @@
           <w:tcPr>
             <w:tcW w:w="1276" w:type="dxa"/>
           </w:tcPr>
-          <w:p wp14:textId="77777777">
+          <w:p>
             <w:pPr>
               <w:jc w:val="both"/>
               <w:rPr>
@@ -1470,7 +1468,7 @@
           <w:tcPr>
             <w:tcW w:w="1275" w:type="dxa"/>
           </w:tcPr>
-          <w:p wp14:textId="77777777">
+          <w:p>
             <w:pPr>
               <w:jc w:val="both"/>
               <w:rPr>
@@ -1486,7 +1484,7 @@
           <w:tcPr>
             <w:tcW w:w="1165" w:type="dxa"/>
           </w:tcPr>
-          <w:p wp14:textId="77777777">
+          <w:p>
             <w:pPr>
               <w:jc w:val="both"/>
               <w:rPr>
@@ -1499,7 +1497,7 @@
           </w:p>
         </w:tc>
       </w:tr>
-      <w:tr xmlns:wp14="http://schemas.microsoft.com/office/word/2010/wordml" wp14:textId="77777777">
+      <w:tr>
         <w:tc>
           <w:tcPr>
             <w:tcW w:w="8644" w:type="dxa"/>
@@ -1507,7 +1505,7 @@
             <w:shd w:val="clear" w:color="auto" w:fill="B3B3B3"/>
             <w:vAlign w:val="center"/>
           </w:tcPr>
-          <w:p wp14:textId="77777777">
+          <w:p>
             <w:pPr>
               <w:jc w:val="center"/>
               <w:rPr>
@@ -1529,13 +1527,13 @@
           </w:p>
         </w:tc>
       </w:tr>
-      <w:tr xmlns:wp14="http://schemas.microsoft.com/office/word/2010/wordml" wp14:textId="77777777">
+      <w:tr>
         <w:tc>
           <w:tcPr>
             <w:tcW w:w="8644" w:type="dxa"/>
             <w:gridSpan w:val="6"/>
           </w:tcPr>
-          <w:p wp14:textId="77777777">
+          <w:p>
             <w:pPr>
               <w:jc w:val="both"/>
               <w:rPr>
@@ -1567,7 +1565,7 @@
               <w:t>&gt;</w:t>
             </w:r>
           </w:p>
-          <w:p wp14:textId="77777777">
+          <w:p>
             <w:pPr>
               <w:jc w:val="both"/>
               <w:rPr>
@@ -1577,7 +1575,7 @@
               </w:rPr>
             </w:pPr>
           </w:p>
-          <w:p wp14:textId="77777777">
+          <w:p>
             <w:pPr>
               <w:jc w:val="both"/>
               <w:rPr>
@@ -1587,7 +1585,7 @@
               </w:rPr>
             </w:pPr>
           </w:p>
-          <w:p wp14:textId="77777777">
+          <w:p>
             <w:pPr>
               <w:jc w:val="both"/>
               <w:rPr>
@@ -1597,7 +1595,7 @@
               </w:rPr>
             </w:pPr>
           </w:p>
-          <w:p wp14:textId="77777777">
+          <w:p>
             <w:pPr>
               <w:jc w:val="both"/>
               <w:rPr>
@@ -1609,7 +1607,7 @@
           </w:p>
         </w:tc>
       </w:tr>
-      <w:tr xmlns:wp14="http://schemas.microsoft.com/office/word/2010/wordml" wp14:textId="77777777">
+      <w:tr>
         <w:tc>
           <w:tcPr>
             <w:tcW w:w="8644" w:type="dxa"/>
@@ -1617,7 +1615,7 @@
             <w:shd w:val="clear" w:color="auto" w:fill="B3B3B3"/>
             <w:vAlign w:val="center"/>
           </w:tcPr>
-          <w:p wp14:textId="77777777">
+          <w:p>
             <w:pPr>
               <w:jc w:val="center"/>
               <w:rPr>
@@ -1639,14 +1637,14 @@
           </w:p>
         </w:tc>
       </w:tr>
-      <w:tr xmlns:wp14="http://schemas.microsoft.com/office/word/2010/wordml" wp14:textId="77777777">
+      <w:tr>
         <w:tc>
           <w:tcPr>
             <w:tcW w:w="8644" w:type="dxa"/>
             <w:gridSpan w:val="6"/>
             <w:shd w:val="clear" w:color="auto" w:fill="auto"/>
           </w:tcPr>
-          <w:p wp14:textId="77777777">
+          <w:p>
             <w:pPr>
               <w:jc w:val="both"/>
               <w:rPr>
@@ -1685,7 +1683,7 @@
               <w:t>&gt;</w:t>
             </w:r>
           </w:p>
-          <w:p wp14:textId="77777777">
+          <w:p>
             <w:pPr>
               <w:jc w:val="both"/>
               <w:rPr>
@@ -1695,7 +1693,7 @@
               </w:rPr>
             </w:pPr>
           </w:p>
-          <w:p wp14:textId="77777777">
+          <w:p>
             <w:pPr>
               <w:jc w:val="both"/>
               <w:rPr>
@@ -1705,7 +1703,7 @@
               </w:rPr>
             </w:pPr>
           </w:p>
-          <w:p wp14:textId="77777777">
+          <w:p>
             <w:pPr>
               <w:jc w:val="both"/>
               <w:rPr>
@@ -1715,7 +1713,7 @@
               </w:rPr>
             </w:pPr>
           </w:p>
-          <w:p wp14:textId="77777777">
+          <w:p>
             <w:pPr>
               <w:jc w:val="both"/>
               <w:rPr>
@@ -1728,7 +1726,7 @@
         </w:tc>
       </w:tr>
     </w:tbl>
-    <w:p xmlns:wp14="http://schemas.microsoft.com/office/word/2010/wordml" wp14:textId="77777777">
+    <w:p>
       <w:pPr>
         <w:rPr>
           <w:b/>
@@ -1740,7 +1738,7 @@
     </w:p>
     <w:tbl>
       <w:tblPr>
-        <w:tblStyle w:val="Tablaconcuadrcula"/>
+        <w:tblStyle w:val="TableGrid"/>
         <w:tblW w:w="8613" w:type="dxa"/>
         <w:tblLayout w:type="fixed"/>
         <w:tblLook w:val="01E0" w:firstRow="1" w:lastRow="1" w:firstColumn="1" w:lastColumn="1" w:noHBand="0" w:noVBand="0"/>
@@ -1748,14 +1746,14 @@
       <w:tblGrid>
         <w:gridCol w:w="8613"/>
       </w:tblGrid>
-      <w:tr xmlns:wp14="http://schemas.microsoft.com/office/word/2010/wordml" wp14:textId="77777777">
+      <w:tr>
         <w:tc>
           <w:tcPr>
             <w:tcW w:w="8613" w:type="dxa"/>
             <w:shd w:val="clear" w:color="auto" w:fill="B3B3B3"/>
             <w:vAlign w:val="center"/>
           </w:tcPr>
-          <w:p wp14:textId="77777777">
+          <w:p>
             <w:pPr>
               <w:jc w:val="center"/>
               <w:rPr>
@@ -1791,12 +1789,12 @@
       <w:tblPr>
         <w:tblW w:w="8613" w:type="dxa"/>
         <w:tblBorders>
-          <w:top w:val="single" w:color="auto" w:sz="6" w:space="0"/>
-          <w:left w:val="single" w:color="auto" w:sz="6" w:space="0"/>
-          <w:bottom w:val="single" w:color="auto" w:sz="6" w:space="0"/>
-          <w:right w:val="single" w:color="auto" w:sz="6" w:space="0"/>
-          <w:insideH w:val="single" w:color="auto" w:sz="6" w:space="0"/>
-          <w:insideV w:val="single" w:color="auto" w:sz="6" w:space="0"/>
+          <w:top w:val="single" w:sz="6" w:space="0" w:color="auto"/>
+          <w:left w:val="single" w:sz="6" w:space="0" w:color="auto"/>
+          <w:bottom w:val="single" w:sz="6" w:space="0" w:color="auto"/>
+          <w:right w:val="single" w:sz="6" w:space="0" w:color="auto"/>
+          <w:insideH w:val="single" w:sz="6" w:space="0" w:color="auto"/>
+          <w:insideV w:val="single" w:sz="6" w:space="0" w:color="auto"/>
         </w:tblBorders>
         <w:tblLayout w:type="fixed"/>
         <w:tblLook w:val="0000" w:firstRow="0" w:lastRow="0" w:firstColumn="0" w:lastColumn="0" w:noHBand="0" w:noVBand="0"/>
@@ -1806,17 +1804,17 @@
         <w:gridCol w:w="5386"/>
         <w:gridCol w:w="1701"/>
       </w:tblGrid>
-      <w:tr xmlns:wp14="http://schemas.microsoft.com/office/word/2010/wordml" wp14:textId="77777777">
+      <w:tr>
         <w:tc>
           <w:tcPr>
             <w:tcW w:w="1526" w:type="dxa"/>
             <w:tcBorders>
-              <w:bottom w:val="single" w:color="auto" w:sz="6" w:space="0"/>
+              <w:bottom w:val="single" w:sz="6" w:space="0" w:color="auto"/>
             </w:tcBorders>
             <w:shd w:val="pct10" w:color="auto" w:fill="auto"/>
             <w:vAlign w:val="center"/>
           </w:tcPr>
-          <w:p wp14:textId="77777777">
+          <w:p>
             <w:pPr>
               <w:pStyle w:val="TableText"/>
               <w:spacing w:before="0" w:after="0"/>
@@ -1844,12 +1842,12 @@
           <w:tcPr>
             <w:tcW w:w="5386" w:type="dxa"/>
             <w:tcBorders>
-              <w:bottom w:val="single" w:color="auto" w:sz="6" w:space="0"/>
+              <w:bottom w:val="single" w:sz="6" w:space="0" w:color="auto"/>
             </w:tcBorders>
             <w:shd w:val="pct10" w:color="auto" w:fill="auto"/>
             <w:vAlign w:val="center"/>
           </w:tcPr>
-          <w:p wp14:textId="77777777">
+          <w:p>
             <w:pPr>
               <w:pStyle w:val="TableText"/>
               <w:spacing w:before="0" w:after="0"/>
@@ -1877,12 +1875,12 @@
           <w:tcPr>
             <w:tcW w:w="1701" w:type="dxa"/>
             <w:tcBorders>
-              <w:bottom w:val="single" w:color="auto" w:sz="6" w:space="0"/>
+              <w:bottom w:val="single" w:sz="6" w:space="0" w:color="auto"/>
             </w:tcBorders>
             <w:shd w:val="pct10" w:color="auto" w:fill="auto"/>
             <w:vAlign w:val="center"/>
           </w:tcPr>
-          <w:p wp14:textId="77777777">
+          <w:p>
             <w:pPr>
               <w:pStyle w:val="TableText"/>
               <w:spacing w:before="0" w:after="0"/>
@@ -1909,12 +1907,12 @@
           </w:p>
         </w:tc>
       </w:tr>
-      <w:tr xmlns:wp14="http://schemas.microsoft.com/office/word/2010/wordml" wp14:textId="77777777">
+      <w:tr>
         <w:tc>
           <w:tcPr>
             <w:tcW w:w="1526" w:type="dxa"/>
           </w:tcPr>
-          <w:p wp14:textId="77777777">
+          <w:p>
             <w:pPr>
               <w:pStyle w:val="TableText"/>
               <w:widowControl/>
@@ -1933,7 +1931,7 @@
           <w:tcPr>
             <w:tcW w:w="5386" w:type="dxa"/>
           </w:tcPr>
-          <w:p wp14:textId="77777777">
+          <w:p>
             <w:pPr>
               <w:pStyle w:val="TableText"/>
               <w:widowControl/>
@@ -1952,7 +1950,7 @@
           <w:tcPr>
             <w:tcW w:w="1701" w:type="dxa"/>
           </w:tcPr>
-          <w:p wp14:textId="77777777">
+          <w:p>
             <w:pPr>
               <w:pStyle w:val="TableText"/>
               <w:widowControl/>
@@ -1969,7 +1967,7 @@
         </w:tc>
       </w:tr>
     </w:tbl>
-    <w:p xmlns:wp14="http://schemas.microsoft.com/office/word/2010/wordml" wp14:textId="77777777">
+    <w:p>
       <w:pPr>
         <w:jc w:val="both"/>
         <w:rPr>
@@ -1978,9 +1976,13 @@
       </w:pPr>
     </w:p>
     <w:sectPr>
+      <w:headerReference w:type="even" r:id="rId7"/>
       <w:headerReference w:type="default" r:id="rId8"/>
-      <w:footerReference w:type="default" r:id="rId9"/>
-      <w:pgSz w:w="12242" w:h="15842" w:orient="portrait" w:code="119"/>
+      <w:footerReference w:type="even" r:id="rId9"/>
+      <w:footerReference w:type="default" r:id="rId10"/>
+      <w:headerReference w:type="first" r:id="rId11"/>
+      <w:footerReference w:type="first" r:id="rId12"/>
+      <w:pgSz w:w="12242" w:h="15842" w:code="119"/>
       <w:pgMar w:top="1701" w:right="1701" w:bottom="1701" w:left="2268" w:header="720" w:footer="720" w:gutter="0"/>
       <w:cols w:space="720"/>
     </w:sectPr>
@@ -1989,16 +1991,16 @@
 </file>
 
 <file path=word/endnotes.xml><?xml version="1.0" encoding="utf-8"?>
-<w:endnotes xmlns:wpc="http://schemas.microsoft.com/office/word/2010/wordprocessingCanvas" xmlns:mc="http://schemas.openxmlformats.org/markup-compatibility/2006" xmlns:o="urn:schemas-microsoft-com:office:office" xmlns:r="http://schemas.openxmlformats.org/officeDocument/2006/relationships" xmlns:m="http://schemas.openxmlformats.org/officeDocument/2006/math" xmlns:v="urn:schemas-microsoft-com:vml" xmlns:wp14="http://schemas.microsoft.com/office/word/2010/wordprocessingDrawing" xmlns:wp="http://schemas.openxmlformats.org/drawingml/2006/wordprocessingDrawing" xmlns:w10="urn:schemas-microsoft-com:office:word" xmlns:w="http://schemas.openxmlformats.org/wordprocessingml/2006/main" xmlns:w14="http://schemas.microsoft.com/office/word/2010/wordml" xmlns:wpg="http://schemas.microsoft.com/office/word/2010/wordprocessingGroup" xmlns:wpi="http://schemas.microsoft.com/office/word/2010/wordprocessingInk" xmlns:wne="http://schemas.microsoft.com/office/word/2006/wordml" xmlns:wps="http://schemas.microsoft.com/office/word/2010/wordprocessingShape" mc:Ignorable="w14 wp14">
+<w:endnotes xmlns:wpc="http://schemas.microsoft.com/office/word/2010/wordprocessingCanvas" xmlns:cx="http://schemas.microsoft.com/office/drawing/2014/chartex" xmlns:cx1="http://schemas.microsoft.com/office/drawing/2015/9/8/chartex" xmlns:cx2="http://schemas.microsoft.com/office/drawing/2015/10/21/chartex" xmlns:cx3="http://schemas.microsoft.com/office/drawing/2016/5/9/chartex" xmlns:cx4="http://schemas.microsoft.com/office/drawing/2016/5/10/chartex" xmlns:cx5="http://schemas.microsoft.com/office/drawing/2016/5/11/chartex" xmlns:cx6="http://schemas.microsoft.com/office/drawing/2016/5/12/chartex" xmlns:cx7="http://schemas.microsoft.com/office/drawing/2016/5/13/chartex" xmlns:cx8="http://schemas.microsoft.com/office/drawing/2016/5/14/chartex" xmlns:mc="http://schemas.openxmlformats.org/markup-compatibility/2006" xmlns:aink="http://schemas.microsoft.com/office/drawing/2016/ink" xmlns:am3d="http://schemas.microsoft.com/office/drawing/2017/model3d" xmlns:o="urn:schemas-microsoft-com:office:office" xmlns:r="http://schemas.openxmlformats.org/officeDocument/2006/relationships" xmlns:m="http://schemas.openxmlformats.org/officeDocument/2006/math" xmlns:v="urn:schemas-microsoft-com:vml" xmlns:wp14="http://schemas.microsoft.com/office/word/2010/wordprocessingDrawing" xmlns:wp="http://schemas.openxmlformats.org/drawingml/2006/wordprocessingDrawing" xmlns:w10="urn:schemas-microsoft-com:office:word" xmlns:w="http://schemas.openxmlformats.org/wordprocessingml/2006/main" xmlns:w14="http://schemas.microsoft.com/office/word/2010/wordml" xmlns:w15="http://schemas.microsoft.com/office/word/2012/wordml" xmlns:w16cid="http://schemas.microsoft.com/office/word/2016/wordml/cid" xmlns:w16se="http://schemas.microsoft.com/office/word/2015/wordml/symex" xmlns:wpg="http://schemas.microsoft.com/office/word/2010/wordprocessingGroup" xmlns:wpi="http://schemas.microsoft.com/office/word/2010/wordprocessingInk" xmlns:wne="http://schemas.microsoft.com/office/word/2006/wordml" xmlns:wps="http://schemas.microsoft.com/office/word/2010/wordprocessingShape" mc:Ignorable="w14 w15 w16se w16cid wp14">
   <w:endnote w:type="separator" w:id="-1">
-    <w:p xmlns:wp14="http://schemas.microsoft.com/office/word/2010/wordml" wp14:textId="77777777">
+    <w:p>
       <w:r>
         <w:separator/>
       </w:r>
     </w:p>
   </w:endnote>
   <w:endnote w:type="continuationSeparator" w:id="0">
-    <w:p xmlns:wp14="http://schemas.microsoft.com/office/word/2010/wordml" wp14:textId="77777777">
+    <w:p>
       <w:r>
         <w:continuationSeparator/>
       </w:r>
@@ -2008,12 +2010,22 @@
 </file>
 
 <file path=word/footer1.xml><?xml version="1.0" encoding="utf-8"?>
-<w:ftr xmlns:wpc="http://schemas.microsoft.com/office/word/2010/wordprocessingCanvas" xmlns:mc="http://schemas.openxmlformats.org/markup-compatibility/2006" xmlns:o="urn:schemas-microsoft-com:office:office" xmlns:r="http://schemas.openxmlformats.org/officeDocument/2006/relationships" xmlns:m="http://schemas.openxmlformats.org/officeDocument/2006/math" xmlns:v="urn:schemas-microsoft-com:vml" xmlns:wp14="http://schemas.microsoft.com/office/word/2010/wordprocessingDrawing" xmlns:wp="http://schemas.openxmlformats.org/drawingml/2006/wordprocessingDrawing" xmlns:w10="urn:schemas-microsoft-com:office:word" xmlns:w="http://schemas.openxmlformats.org/wordprocessingml/2006/main" xmlns:w14="http://schemas.microsoft.com/office/word/2010/wordml" xmlns:wpg="http://schemas.microsoft.com/office/word/2010/wordprocessingGroup" xmlns:wpi="http://schemas.microsoft.com/office/word/2010/wordprocessingInk" xmlns:wne="http://schemas.microsoft.com/office/word/2006/wordml" xmlns:wps="http://schemas.microsoft.com/office/word/2010/wordprocessingShape" mc:Ignorable="w14 wp14">
-  <w:p xmlns:wp14="http://schemas.microsoft.com/office/word/2010/wordml" wp14:textId="77777777">
+<w:ftr xmlns:wpc="http://schemas.microsoft.com/office/word/2010/wordprocessingCanvas" xmlns:cx="http://schemas.microsoft.com/office/drawing/2014/chartex" xmlns:cx1="http://schemas.microsoft.com/office/drawing/2015/9/8/chartex" xmlns:cx2="http://schemas.microsoft.com/office/drawing/2015/10/21/chartex" xmlns:cx3="http://schemas.microsoft.com/office/drawing/2016/5/9/chartex" xmlns:cx4="http://schemas.microsoft.com/office/drawing/2016/5/10/chartex" xmlns:cx5="http://schemas.microsoft.com/office/drawing/2016/5/11/chartex" xmlns:cx6="http://schemas.microsoft.com/office/drawing/2016/5/12/chartex" xmlns:cx7="http://schemas.microsoft.com/office/drawing/2016/5/13/chartex" xmlns:cx8="http://schemas.microsoft.com/office/drawing/2016/5/14/chartex" xmlns:mc="http://schemas.openxmlformats.org/markup-compatibility/2006" xmlns:aink="http://schemas.microsoft.com/office/drawing/2016/ink" xmlns:am3d="http://schemas.microsoft.com/office/drawing/2017/model3d" xmlns:o="urn:schemas-microsoft-com:office:office" xmlns:r="http://schemas.openxmlformats.org/officeDocument/2006/relationships" xmlns:m="http://schemas.openxmlformats.org/officeDocument/2006/math" xmlns:v="urn:schemas-microsoft-com:vml" xmlns:wp14="http://schemas.microsoft.com/office/word/2010/wordprocessingDrawing" xmlns:wp="http://schemas.openxmlformats.org/drawingml/2006/wordprocessingDrawing" xmlns:w10="urn:schemas-microsoft-com:office:word" xmlns:w="http://schemas.openxmlformats.org/wordprocessingml/2006/main" xmlns:w14="http://schemas.microsoft.com/office/word/2010/wordml" xmlns:w15="http://schemas.microsoft.com/office/word/2012/wordml" xmlns:w16cid="http://schemas.microsoft.com/office/word/2016/wordml/cid" xmlns:w16se="http://schemas.microsoft.com/office/word/2015/wordml/symex" xmlns:wpg="http://schemas.microsoft.com/office/word/2010/wordprocessingGroup" xmlns:wpi="http://schemas.microsoft.com/office/word/2010/wordprocessingInk" xmlns:wne="http://schemas.microsoft.com/office/word/2006/wordml" xmlns:wps="http://schemas.microsoft.com/office/word/2010/wordprocessingShape" mc:Ignorable="w14 w15 w16se w16cid wp14">
+  <w:p>
     <w:pPr>
-      <w:pStyle w:val="Piedepgina"/>
+      <w:pStyle w:val="Footer"/>
+    </w:pPr>
+  </w:p>
+</w:ftr>
+</file>
+
+<file path=word/footer2.xml><?xml version="1.0" encoding="utf-8"?>
+<w:ftr xmlns:wpc="http://schemas.microsoft.com/office/word/2010/wordprocessingCanvas" xmlns:cx="http://schemas.microsoft.com/office/drawing/2014/chartex" xmlns:cx1="http://schemas.microsoft.com/office/drawing/2015/9/8/chartex" xmlns:cx2="http://schemas.microsoft.com/office/drawing/2015/10/21/chartex" xmlns:cx3="http://schemas.microsoft.com/office/drawing/2016/5/9/chartex" xmlns:cx4="http://schemas.microsoft.com/office/drawing/2016/5/10/chartex" xmlns:cx5="http://schemas.microsoft.com/office/drawing/2016/5/11/chartex" xmlns:cx6="http://schemas.microsoft.com/office/drawing/2016/5/12/chartex" xmlns:cx7="http://schemas.microsoft.com/office/drawing/2016/5/13/chartex" xmlns:cx8="http://schemas.microsoft.com/office/drawing/2016/5/14/chartex" xmlns:mc="http://schemas.openxmlformats.org/markup-compatibility/2006" xmlns:aink="http://schemas.microsoft.com/office/drawing/2016/ink" xmlns:am3d="http://schemas.microsoft.com/office/drawing/2017/model3d" xmlns:o="urn:schemas-microsoft-com:office:office" xmlns:r="http://schemas.openxmlformats.org/officeDocument/2006/relationships" xmlns:m="http://schemas.openxmlformats.org/officeDocument/2006/math" xmlns:v="urn:schemas-microsoft-com:vml" xmlns:wp14="http://schemas.microsoft.com/office/word/2010/wordprocessingDrawing" xmlns:wp="http://schemas.openxmlformats.org/drawingml/2006/wordprocessingDrawing" xmlns:w10="urn:schemas-microsoft-com:office:word" xmlns:w="http://schemas.openxmlformats.org/wordprocessingml/2006/main" xmlns:w14="http://schemas.microsoft.com/office/word/2010/wordml" xmlns:w15="http://schemas.microsoft.com/office/word/2012/wordml" xmlns:w16cid="http://schemas.microsoft.com/office/word/2016/wordml/cid" xmlns:w16se="http://schemas.microsoft.com/office/word/2015/wordml/symex" xmlns:wpg="http://schemas.microsoft.com/office/word/2010/wordprocessingGroup" xmlns:wpi="http://schemas.microsoft.com/office/word/2010/wordprocessingInk" xmlns:wne="http://schemas.microsoft.com/office/word/2006/wordml" xmlns:wps="http://schemas.microsoft.com/office/word/2010/wordprocessingShape" mc:Ignorable="w14 w15 w16se w16cid wp14">
+  <w:p>
+    <w:pPr>
+      <w:pStyle w:val="Footer"/>
       <w:pBdr>
-        <w:top w:val="single" w:color="auto" w:sz="4" w:space="1"/>
+        <w:top w:val="single" w:sz="4" w:space="1" w:color="auto"/>
       </w:pBdr>
       <w:rPr>
         <w:sz w:val="18"/>
@@ -2071,7 +2083,7 @@
     </w:r>
     <w:r>
       <w:rPr>
-        <w:rStyle w:val="Nmerodepgina"/>
+        <w:rStyle w:val="PageNumber"/>
         <w:sz w:val="18"/>
         <w:szCs w:val="18"/>
       </w:rPr>
@@ -2079,7 +2091,7 @@
     </w:r>
     <w:r>
       <w:rPr>
-        <w:rStyle w:val="Nmerodepgina"/>
+        <w:rStyle w:val="PageNumber"/>
         <w:sz w:val="18"/>
         <w:szCs w:val="18"/>
       </w:rPr>
@@ -2087,7 +2099,7 @@
     </w:r>
     <w:r>
       <w:rPr>
-        <w:rStyle w:val="Nmerodepgina"/>
+        <w:rStyle w:val="PageNumber"/>
         <w:sz w:val="18"/>
         <w:szCs w:val="18"/>
       </w:rPr>
@@ -2095,7 +2107,7 @@
     </w:r>
     <w:r>
       <w:rPr>
-        <w:rStyle w:val="Nmerodepgina"/>
+        <w:rStyle w:val="PageNumber"/>
         <w:noProof/>
         <w:sz w:val="18"/>
         <w:szCs w:val="18"/>
@@ -2104,7 +2116,7 @@
     </w:r>
     <w:r>
       <w:rPr>
-        <w:rStyle w:val="Nmerodepgina"/>
+        <w:rStyle w:val="PageNumber"/>
         <w:sz w:val="18"/>
         <w:szCs w:val="18"/>
       </w:rPr>
@@ -2112,7 +2124,7 @@
     </w:r>
     <w:r>
       <w:rPr>
-        <w:rStyle w:val="Nmerodepgina"/>
+        <w:rStyle w:val="PageNumber"/>
         <w:sz w:val="18"/>
         <w:szCs w:val="18"/>
       </w:rPr>
@@ -2120,7 +2132,7 @@
     </w:r>
     <w:r>
       <w:rPr>
-        <w:rStyle w:val="Nmerodepgina"/>
+        <w:rStyle w:val="PageNumber"/>
         <w:sz w:val="18"/>
         <w:szCs w:val="18"/>
       </w:rPr>
@@ -2128,7 +2140,7 @@
     </w:r>
     <w:r>
       <w:rPr>
-        <w:rStyle w:val="Nmerodepgina"/>
+        <w:rStyle w:val="PageNumber"/>
         <w:sz w:val="18"/>
         <w:szCs w:val="18"/>
       </w:rPr>
@@ -2136,7 +2148,7 @@
     </w:r>
     <w:r>
       <w:rPr>
-        <w:rStyle w:val="Nmerodepgina"/>
+        <w:rStyle w:val="PageNumber"/>
         <w:sz w:val="18"/>
         <w:szCs w:val="18"/>
       </w:rPr>
@@ -2144,7 +2156,7 @@
     </w:r>
     <w:r>
       <w:rPr>
-        <w:rStyle w:val="Nmerodepgina"/>
+        <w:rStyle w:val="PageNumber"/>
         <w:noProof/>
         <w:sz w:val="18"/>
         <w:szCs w:val="18"/>
@@ -2153,7 +2165,7 @@
     </w:r>
     <w:r>
       <w:rPr>
-        <w:rStyle w:val="Nmerodepgina"/>
+        <w:rStyle w:val="PageNumber"/>
         <w:sz w:val="18"/>
         <w:szCs w:val="18"/>
       </w:rPr>
@@ -2163,17 +2175,27 @@
 </w:ftr>
 </file>
 
+<file path=word/footer3.xml><?xml version="1.0" encoding="utf-8"?>
+<w:ftr xmlns:wpc="http://schemas.microsoft.com/office/word/2010/wordprocessingCanvas" xmlns:cx="http://schemas.microsoft.com/office/drawing/2014/chartex" xmlns:cx1="http://schemas.microsoft.com/office/drawing/2015/9/8/chartex" xmlns:cx2="http://schemas.microsoft.com/office/drawing/2015/10/21/chartex" xmlns:cx3="http://schemas.microsoft.com/office/drawing/2016/5/9/chartex" xmlns:cx4="http://schemas.microsoft.com/office/drawing/2016/5/10/chartex" xmlns:cx5="http://schemas.microsoft.com/office/drawing/2016/5/11/chartex" xmlns:cx6="http://schemas.microsoft.com/office/drawing/2016/5/12/chartex" xmlns:cx7="http://schemas.microsoft.com/office/drawing/2016/5/13/chartex" xmlns:cx8="http://schemas.microsoft.com/office/drawing/2016/5/14/chartex" xmlns:mc="http://schemas.openxmlformats.org/markup-compatibility/2006" xmlns:aink="http://schemas.microsoft.com/office/drawing/2016/ink" xmlns:am3d="http://schemas.microsoft.com/office/drawing/2017/model3d" xmlns:o="urn:schemas-microsoft-com:office:office" xmlns:r="http://schemas.openxmlformats.org/officeDocument/2006/relationships" xmlns:m="http://schemas.openxmlformats.org/officeDocument/2006/math" xmlns:v="urn:schemas-microsoft-com:vml" xmlns:wp14="http://schemas.microsoft.com/office/word/2010/wordprocessingDrawing" xmlns:wp="http://schemas.openxmlformats.org/drawingml/2006/wordprocessingDrawing" xmlns:w10="urn:schemas-microsoft-com:office:word" xmlns:w="http://schemas.openxmlformats.org/wordprocessingml/2006/main" xmlns:w14="http://schemas.microsoft.com/office/word/2010/wordml" xmlns:w15="http://schemas.microsoft.com/office/word/2012/wordml" xmlns:w16cid="http://schemas.microsoft.com/office/word/2016/wordml/cid" xmlns:w16se="http://schemas.microsoft.com/office/word/2015/wordml/symex" xmlns:wpg="http://schemas.microsoft.com/office/word/2010/wordprocessingGroup" xmlns:wpi="http://schemas.microsoft.com/office/word/2010/wordprocessingInk" xmlns:wne="http://schemas.microsoft.com/office/word/2006/wordml" xmlns:wps="http://schemas.microsoft.com/office/word/2010/wordprocessingShape" mc:Ignorable="w14 w15 w16se w16cid wp14">
+  <w:p>
+    <w:pPr>
+      <w:pStyle w:val="Footer"/>
+    </w:pPr>
+  </w:p>
+</w:ftr>
+</file>
+
 <file path=word/footnotes.xml><?xml version="1.0" encoding="utf-8"?>
-<w:footnotes xmlns:wpc="http://schemas.microsoft.com/office/word/2010/wordprocessingCanvas" xmlns:mc="http://schemas.openxmlformats.org/markup-compatibility/2006" xmlns:o="urn:schemas-microsoft-com:office:office" xmlns:r="http://schemas.openxmlformats.org/officeDocument/2006/relationships" xmlns:m="http://schemas.openxmlformats.org/officeDocument/2006/math" xmlns:v="urn:schemas-microsoft-com:vml" xmlns:wp14="http://schemas.microsoft.com/office/word/2010/wordprocessingDrawing" xmlns:wp="http://schemas.openxmlformats.org/drawingml/2006/wordprocessingDrawing" xmlns:w10="urn:schemas-microsoft-com:office:word" xmlns:w="http://schemas.openxmlformats.org/wordprocessingml/2006/main" xmlns:w14="http://schemas.microsoft.com/office/word/2010/wordml" xmlns:wpg="http://schemas.microsoft.com/office/word/2010/wordprocessingGroup" xmlns:wpi="http://schemas.microsoft.com/office/word/2010/wordprocessingInk" xmlns:wne="http://schemas.microsoft.com/office/word/2006/wordml" xmlns:wps="http://schemas.microsoft.com/office/word/2010/wordprocessingShape" mc:Ignorable="w14 wp14">
+<w:footnotes xmlns:wpc="http://schemas.microsoft.com/office/word/2010/wordprocessingCanvas" xmlns:cx="http://schemas.microsoft.com/office/drawing/2014/chartex" xmlns:cx1="http://schemas.microsoft.com/office/drawing/2015/9/8/chartex" xmlns:cx2="http://schemas.microsoft.com/office/drawing/2015/10/21/chartex" xmlns:cx3="http://schemas.microsoft.com/office/drawing/2016/5/9/chartex" xmlns:cx4="http://schemas.microsoft.com/office/drawing/2016/5/10/chartex" xmlns:cx5="http://schemas.microsoft.com/office/drawing/2016/5/11/chartex" xmlns:cx6="http://schemas.microsoft.com/office/drawing/2016/5/12/chartex" xmlns:cx7="http://schemas.microsoft.com/office/drawing/2016/5/13/chartex" xmlns:cx8="http://schemas.microsoft.com/office/drawing/2016/5/14/chartex" xmlns:mc="http://schemas.openxmlformats.org/markup-compatibility/2006" xmlns:aink="http://schemas.microsoft.com/office/drawing/2016/ink" xmlns:am3d="http://schemas.microsoft.com/office/drawing/2017/model3d" xmlns:o="urn:schemas-microsoft-com:office:office" xmlns:r="http://schemas.openxmlformats.org/officeDocument/2006/relationships" xmlns:m="http://schemas.openxmlformats.org/officeDocument/2006/math" xmlns:v="urn:schemas-microsoft-com:vml" xmlns:wp14="http://schemas.microsoft.com/office/word/2010/wordprocessingDrawing" xmlns:wp="http://schemas.openxmlformats.org/drawingml/2006/wordprocessingDrawing" xmlns:w10="urn:schemas-microsoft-com:office:word" xmlns:w="http://schemas.openxmlformats.org/wordprocessingml/2006/main" xmlns:w14="http://schemas.microsoft.com/office/word/2010/wordml" xmlns:w15="http://schemas.microsoft.com/office/word/2012/wordml" xmlns:w16cid="http://schemas.microsoft.com/office/word/2016/wordml/cid" xmlns:w16se="http://schemas.microsoft.com/office/word/2015/wordml/symex" xmlns:wpg="http://schemas.microsoft.com/office/word/2010/wordprocessingGroup" xmlns:wpi="http://schemas.microsoft.com/office/word/2010/wordprocessingInk" xmlns:wne="http://schemas.microsoft.com/office/word/2006/wordml" xmlns:wps="http://schemas.microsoft.com/office/word/2010/wordprocessingShape" mc:Ignorable="w14 w15 w16se w16cid wp14">
   <w:footnote w:type="separator" w:id="-1">
-    <w:p xmlns:wp14="http://schemas.microsoft.com/office/word/2010/wordml" wp14:textId="77777777">
+    <w:p>
       <w:r>
         <w:separator/>
       </w:r>
     </w:p>
   </w:footnote>
   <w:footnote w:type="continuationSeparator" w:id="0">
-    <w:p xmlns:wp14="http://schemas.microsoft.com/office/word/2010/wordml" wp14:textId="77777777">
+    <w:p>
       <w:r>
         <w:continuationSeparator/>
       </w:r>
@@ -2183,17 +2205,27 @@
 </file>
 
 <file path=word/header1.xml><?xml version="1.0" encoding="utf-8"?>
-<w:hdr xmlns:wpc="http://schemas.microsoft.com/office/word/2010/wordprocessingCanvas" xmlns:mc="http://schemas.openxmlformats.org/markup-compatibility/2006" xmlns:o="urn:schemas-microsoft-com:office:office" xmlns:r="http://schemas.openxmlformats.org/officeDocument/2006/relationships" xmlns:m="http://schemas.openxmlformats.org/officeDocument/2006/math" xmlns:v="urn:schemas-microsoft-com:vml" xmlns:wp14="http://schemas.microsoft.com/office/word/2010/wordprocessingDrawing" xmlns:wp="http://schemas.openxmlformats.org/drawingml/2006/wordprocessingDrawing" xmlns:w10="urn:schemas-microsoft-com:office:word" xmlns:w="http://schemas.openxmlformats.org/wordprocessingml/2006/main" xmlns:w14="http://schemas.microsoft.com/office/word/2010/wordml" xmlns:wpg="http://schemas.microsoft.com/office/word/2010/wordprocessingGroup" xmlns:wpi="http://schemas.microsoft.com/office/word/2010/wordprocessingInk" xmlns:wne="http://schemas.microsoft.com/office/word/2006/wordml" xmlns:wps="http://schemas.microsoft.com/office/word/2010/wordprocessingShape" xmlns:a="http://schemas.openxmlformats.org/drawingml/2006/main" xmlns:pic="http://schemas.openxmlformats.org/drawingml/2006/picture" xmlns:a14="http://schemas.microsoft.com/office/drawing/2010/main" mc:Ignorable="w14 wp14">
+<w:hdr xmlns:wpc="http://schemas.microsoft.com/office/word/2010/wordprocessingCanvas" xmlns:cx="http://schemas.microsoft.com/office/drawing/2014/chartex" xmlns:cx1="http://schemas.microsoft.com/office/drawing/2015/9/8/chartex" xmlns:cx2="http://schemas.microsoft.com/office/drawing/2015/10/21/chartex" xmlns:cx3="http://schemas.microsoft.com/office/drawing/2016/5/9/chartex" xmlns:cx4="http://schemas.microsoft.com/office/drawing/2016/5/10/chartex" xmlns:cx5="http://schemas.microsoft.com/office/drawing/2016/5/11/chartex" xmlns:cx6="http://schemas.microsoft.com/office/drawing/2016/5/12/chartex" xmlns:cx7="http://schemas.microsoft.com/office/drawing/2016/5/13/chartex" xmlns:cx8="http://schemas.microsoft.com/office/drawing/2016/5/14/chartex" xmlns:mc="http://schemas.openxmlformats.org/markup-compatibility/2006" xmlns:aink="http://schemas.microsoft.com/office/drawing/2016/ink" xmlns:am3d="http://schemas.microsoft.com/office/drawing/2017/model3d" xmlns:o="urn:schemas-microsoft-com:office:office" xmlns:r="http://schemas.openxmlformats.org/officeDocument/2006/relationships" xmlns:m="http://schemas.openxmlformats.org/officeDocument/2006/math" xmlns:v="urn:schemas-microsoft-com:vml" xmlns:wp14="http://schemas.microsoft.com/office/word/2010/wordprocessingDrawing" xmlns:wp="http://schemas.openxmlformats.org/drawingml/2006/wordprocessingDrawing" xmlns:w10="urn:schemas-microsoft-com:office:word" xmlns:w="http://schemas.openxmlformats.org/wordprocessingml/2006/main" xmlns:w14="http://schemas.microsoft.com/office/word/2010/wordml" xmlns:w15="http://schemas.microsoft.com/office/word/2012/wordml" xmlns:w16cid="http://schemas.microsoft.com/office/word/2016/wordml/cid" xmlns:w16se="http://schemas.microsoft.com/office/word/2015/wordml/symex" xmlns:wpg="http://schemas.microsoft.com/office/word/2010/wordprocessingGroup" xmlns:wpi="http://schemas.microsoft.com/office/word/2010/wordprocessingInk" xmlns:wne="http://schemas.microsoft.com/office/word/2006/wordml" xmlns:wps="http://schemas.microsoft.com/office/word/2010/wordprocessingShape" mc:Ignorable="w14 w15 w16se w16cid wp14">
+  <w:p>
+    <w:pPr>
+      <w:pStyle w:val="Header"/>
+    </w:pPr>
+  </w:p>
+</w:hdr>
+</file>
+
+<file path=word/header2.xml><?xml version="1.0" encoding="utf-8"?>
+<w:hdr xmlns:wpc="http://schemas.microsoft.com/office/word/2010/wordprocessingCanvas" xmlns:cx="http://schemas.microsoft.com/office/drawing/2014/chartex" xmlns:cx1="http://schemas.microsoft.com/office/drawing/2015/9/8/chartex" xmlns:cx2="http://schemas.microsoft.com/office/drawing/2015/10/21/chartex" xmlns:cx3="http://schemas.microsoft.com/office/drawing/2016/5/9/chartex" xmlns:cx4="http://schemas.microsoft.com/office/drawing/2016/5/10/chartex" xmlns:cx5="http://schemas.microsoft.com/office/drawing/2016/5/11/chartex" xmlns:cx6="http://schemas.microsoft.com/office/drawing/2016/5/12/chartex" xmlns:cx7="http://schemas.microsoft.com/office/drawing/2016/5/13/chartex" xmlns:cx8="http://schemas.microsoft.com/office/drawing/2016/5/14/chartex" xmlns:mc="http://schemas.openxmlformats.org/markup-compatibility/2006" xmlns:aink="http://schemas.microsoft.com/office/drawing/2016/ink" xmlns:am3d="http://schemas.microsoft.com/office/drawing/2017/model3d" xmlns:o="urn:schemas-microsoft-com:office:office" xmlns:r="http://schemas.openxmlformats.org/officeDocument/2006/relationships" xmlns:m="http://schemas.openxmlformats.org/officeDocument/2006/math" xmlns:v="urn:schemas-microsoft-com:vml" xmlns:wp14="http://schemas.microsoft.com/office/word/2010/wordprocessingDrawing" xmlns:wp="http://schemas.openxmlformats.org/drawingml/2006/wordprocessingDrawing" xmlns:w10="urn:schemas-microsoft-com:office:word" xmlns:w="http://schemas.openxmlformats.org/wordprocessingml/2006/main" xmlns:w14="http://schemas.microsoft.com/office/word/2010/wordml" xmlns:w15="http://schemas.microsoft.com/office/word/2012/wordml" xmlns:w16cid="http://schemas.microsoft.com/office/word/2016/wordml/cid" xmlns:w16se="http://schemas.microsoft.com/office/word/2015/wordml/symex" xmlns:wpg="http://schemas.microsoft.com/office/word/2010/wordprocessingGroup" xmlns:wpi="http://schemas.microsoft.com/office/word/2010/wordprocessingInk" xmlns:wne="http://schemas.microsoft.com/office/word/2006/wordml" xmlns:wps="http://schemas.microsoft.com/office/word/2010/wordprocessingShape" mc:Ignorable="w14 w15 w16se w16cid wp14">
   <w:tbl>
     <w:tblPr>
       <w:tblW w:w="0" w:type="auto"/>
       <w:tblBorders>
-        <w:top w:val="single" w:color="auto" w:sz="4" w:space="0"/>
-        <w:left w:val="single" w:color="auto" w:sz="4" w:space="0"/>
-        <w:bottom w:val="single" w:color="auto" w:sz="4" w:space="0"/>
-        <w:right w:val="single" w:color="auto" w:sz="4" w:space="0"/>
-        <w:insideH w:val="single" w:color="auto" w:sz="4" w:space="0"/>
-        <w:insideV w:val="single" w:color="auto" w:sz="4" w:space="0"/>
+        <w:top w:val="single" w:sz="4" w:space="0" w:color="auto"/>
+        <w:left w:val="single" w:sz="4" w:space="0" w:color="auto"/>
+        <w:bottom w:val="single" w:sz="4" w:space="0" w:color="auto"/>
+        <w:right w:val="single" w:sz="4" w:space="0" w:color="auto"/>
+        <w:insideH w:val="single" w:sz="4" w:space="0" w:color="auto"/>
+        <w:insideV w:val="single" w:sz="4" w:space="0" w:color="auto"/>
       </w:tblBorders>
       <w:tblLayout w:type="fixed"/>
       <w:tblLook w:val="01E0" w:firstRow="1" w:lastRow="1" w:firstColumn="1" w:lastColumn="1" w:noHBand="0" w:noVBand="0"/>
@@ -2204,18 +2236,17 @@
       <w:gridCol w:w="850"/>
       <w:gridCol w:w="759"/>
     </w:tblGrid>
-    <w:tr xmlns:wp14="http://schemas.microsoft.com/office/word/2010/wordml" wp14:textId="77777777">
+    <w:tr>
       <w:trPr>
         <w:trHeight w:val="1135"/>
       </w:trPr>
       <w:tc>
         <w:tcPr>
           <w:tcW w:w="1586" w:type="dxa"/>
-          <w:tcMar/>
         </w:tcPr>
-        <w:p wp14:textId="77777777">
+        <w:p>
           <w:pPr>
-            <w:pStyle w:val="Encabezado"/>
+            <w:pStyle w:val="Header"/>
             <w:jc w:val="center"/>
             <w:rPr>
               <w:i/>
@@ -2224,11 +2255,12 @@
           <w:r>
             <w:rPr>
               <w:b/>
+              <w:noProof/>
               <w:sz w:val="18"/>
               <w:szCs w:val="18"/>
             </w:rPr>
             <w:drawing>
-              <wp:inline xmlns:wp14="http://schemas.microsoft.com/office/word/2010/wordprocessingDrawing" distT="0" distB="0" distL="0" distR="0" wp14:anchorId="19AF1416" wp14:editId="6CA25D8A">
+              <wp:inline distT="0" distB="0" distL="0" distR="0" wp14:anchorId="19AF1416" wp14:editId="6CA25D8A">
                 <wp:extent cx="717720" cy="647700"/>
                 <wp:effectExtent l="0" t="0" r="0" b="0"/>
                 <wp:docPr id="8" name="Picture 2" descr="http://www.acofi.edu.co/wp-content/uploads/2013/10/UNIVERSIDAD-PILOTO-DE-COLOMBIA.jpg"/>
@@ -2279,12 +2311,11 @@
       <w:tc>
         <w:tcPr>
           <w:tcW w:w="5418" w:type="dxa"/>
-          <w:tcMar/>
           <w:vAlign w:val="center"/>
         </w:tcPr>
-        <w:p wp14:textId="77777777">
+        <w:p>
           <w:pPr>
-            <w:pStyle w:val="Encabezado"/>
+            <w:pStyle w:val="Header"/>
             <w:jc w:val="center"/>
             <w:rPr>
               <w:b/>
@@ -2301,9 +2332,9 @@
             <w:t>SCRIPT</w:t>
           </w:r>
         </w:p>
-        <w:p wp14:textId="77777777">
+        <w:p>
           <w:pPr>
-            <w:pStyle w:val="Encabezado"/>
+            <w:pStyle w:val="Header"/>
             <w:jc w:val="center"/>
             <w:rPr>
               <w:b/>
@@ -2317,35 +2348,7 @@
               <w:sz w:val="22"/>
               <w:szCs w:val="22"/>
             </w:rPr>
-            <w:t xml:space="preserve">NOMBRE </w:t>
-          </w:r>
-          <w:r>
-            <w:rPr>
-              <w:b/>
-              <w:sz w:val="22"/>
-              <w:szCs w:val="22"/>
-            </w:rPr>
-            <w:t>PROCESO</w:t>
-          </w:r>
-          <w:r>
-            <w:rPr>
-              <w:b/>
-              <w:sz w:val="22"/>
-              <w:szCs w:val="22"/>
-            </w:rPr>
-            <w:t xml:space="preserve"> </w:t>
-          </w:r>
-          <w:r>
-            <w:t>&lt;</w:t>
-          </w:r>
-          <w:r>
-            <w:rPr>
-              <w:color w:val="0000FF"/>
-            </w:rPr>
-            <w:t>Remplazar por el nombre del proceso a definir</w:t>
-          </w:r>
-          <w:r>
-            <w:t>&gt;</w:t>
+            <w:t>Proceso de Lanzamiento</w:t>
           </w:r>
         </w:p>
       </w:tc>
@@ -2353,9 +2356,8 @@
         <w:tcPr>
           <w:tcW w:w="1609" w:type="dxa"/>
           <w:gridSpan w:val="2"/>
-          <w:tcMar/>
         </w:tcPr>
-        <w:p wp14:textId="77777777">
+        <w:p>
           <w:pPr>
             <w:jc w:val="both"/>
             <w:rPr>
@@ -2364,52 +2366,68 @@
             </w:rPr>
           </w:pPr>
         </w:p>
-        <w:p wp14:textId="77777777">
+        <w:p>
           <w:pPr>
             <w:jc w:val="both"/>
-            <w:rPr>
-              <w:sz w:val="18"/>
-              <w:szCs w:val="18"/>
-              <w:lang w:val="es-ES"/>
-            </w:rPr>
-          </w:pPr>
-          <w:r>
-            <w:rPr>
-              <w:sz w:val="18"/>
-              <w:szCs w:val="18"/>
-            </w:rPr>
-            <w:t>&lt;</w:t>
-          </w:r>
-          <w:r>
-            <w:rPr>
-              <w:color w:val="0000FF"/>
-              <w:sz w:val="18"/>
-              <w:szCs w:val="18"/>
-            </w:rPr>
-            <w:t>Logo del Equipo</w:t>
-          </w:r>
-          <w:r>
-            <w:rPr>
-              <w:sz w:val="18"/>
-              <w:szCs w:val="18"/>
-            </w:rPr>
-            <w:t xml:space="preserve"> &gt;</w:t>
-          </w:r>
-        </w:p>
-        <w:p wp14:textId="77777777">
-          <w:pPr>
-            <w:pStyle w:val="Encabezado"/>
-            <w:jc w:val="center"/>
             <w:rPr>
               <w:b/>
               <w:sz w:val="18"/>
               <w:szCs w:val="18"/>
             </w:rPr>
           </w:pPr>
+          <w:r>
+            <w:rPr>
+              <w:b/>
+              <w:noProof/>
+              <w:sz w:val="18"/>
+              <w:szCs w:val="18"/>
+            </w:rPr>
+            <w:drawing>
+              <wp:inline distT="0" distB="0" distL="0" distR="0" wp14:anchorId="40BCBAB1" wp14:editId="62E71FBE">
+                <wp:extent cx="884555" cy="784225"/>
+                <wp:effectExtent l="0" t="0" r="0" b="0"/>
+                <wp:docPr id="1" name="Picture 1"/>
+                <wp:cNvGraphicFramePr>
+                  <a:graphicFrameLocks xmlns:a="http://schemas.openxmlformats.org/drawingml/2006/main" noChangeAspect="1"/>
+                </wp:cNvGraphicFramePr>
+                <a:graphic xmlns:a="http://schemas.openxmlformats.org/drawingml/2006/main">
+                  <a:graphicData uri="http://schemas.openxmlformats.org/drawingml/2006/picture">
+                    <pic:pic xmlns:pic="http://schemas.openxmlformats.org/drawingml/2006/picture">
+                      <pic:nvPicPr>
+                        <pic:cNvPr id="1" name="oasis.png"/>
+                        <pic:cNvPicPr/>
+                      </pic:nvPicPr>
+                      <pic:blipFill>
+                        <a:blip r:embed="rId2">
+                          <a:extLst>
+                            <a:ext uri="{28A0092B-C50C-407E-A947-70E740481C1C}">
+                              <a14:useLocalDpi xmlns:a14="http://schemas.microsoft.com/office/drawing/2010/main" val="0"/>
+                            </a:ext>
+                          </a:extLst>
+                        </a:blip>
+                        <a:stretch>
+                          <a:fillRect/>
+                        </a:stretch>
+                      </pic:blipFill>
+                      <pic:spPr>
+                        <a:xfrm>
+                          <a:off x="0" y="0"/>
+                          <a:ext cx="884555" cy="784225"/>
+                        </a:xfrm>
+                        <a:prstGeom prst="rect">
+                          <a:avLst/>
+                        </a:prstGeom>
+                      </pic:spPr>
+                    </pic:pic>
+                  </a:graphicData>
+                </a:graphic>
+              </wp:inline>
+            </w:drawing>
+          </w:r>
         </w:p>
       </w:tc>
     </w:tr>
-    <w:tr xmlns:wp14="http://schemas.microsoft.com/office/word/2010/wordml" wp14:textId="77777777">
+    <w:tr>
       <w:trPr>
         <w:cantSplit/>
         <w:trHeight w:val="248"/>
@@ -2418,12 +2436,11 @@
         <w:tcPr>
           <w:tcW w:w="1586" w:type="dxa"/>
           <w:vMerge w:val="restart"/>
-          <w:tcMar/>
           <w:vAlign w:val="center"/>
         </w:tcPr>
-        <w:p wp14:textId="77777777">
+        <w:p>
           <w:pPr>
-            <w:pStyle w:val="Encabezado"/>
+            <w:pStyle w:val="Header"/>
             <w:jc w:val="center"/>
             <w:rPr>
               <w:b/>
@@ -2437,8 +2454,10 @@
               <w:sz w:val="18"/>
               <w:szCs w:val="18"/>
             </w:rPr>
-            <w:t xml:space="preserve">Universidad </w:t>
+            <w:t>Universidad</w:t>
           </w:r>
+          <w:bookmarkStart w:id="0" w:name="_GoBack"/>
+          <w:bookmarkEnd w:id="0"/>
           <w:r>
             <w:rPr>
               <w:b/>
@@ -2453,12 +2472,11 @@
         <w:tcPr>
           <w:tcW w:w="5418" w:type="dxa"/>
           <w:vMerge w:val="restart"/>
-          <w:tcMar/>
           <w:vAlign w:val="center"/>
         </w:tcPr>
-        <w:p wp14:textId="77777777">
+        <w:p>
           <w:pPr>
-            <w:pStyle w:val="Encabezado"/>
+            <w:pStyle w:val="Header"/>
             <w:jc w:val="center"/>
             <w:rPr>
               <w:b/>
@@ -2470,18 +2488,23 @@
             </w:rPr>
             <w:t xml:space="preserve">PROYECTO:  </w:t>
           </w:r>
+          <w:r>
+            <w:rPr>
+              <w:b/>
+            </w:rPr>
+            <w:t>Propiedades para vacacionar</w:t>
+          </w:r>
         </w:p>
       </w:tc>
       <w:tc>
         <w:tcPr>
           <w:tcW w:w="1609" w:type="dxa"/>
           <w:gridSpan w:val="2"/>
-          <w:tcMar/>
           <w:vAlign w:val="center"/>
         </w:tcPr>
-        <w:p wp14:textId="77777777">
+        <w:p>
           <w:pPr>
-            <w:pStyle w:val="Encabezado"/>
+            <w:pStyle w:val="Header"/>
             <w:rPr>
               <w:b/>
               <w:sz w:val="18"/>
@@ -2504,10 +2527,18 @@
             </w:rPr>
             <w:t xml:space="preserve">: </w:t>
           </w:r>
+          <w:r>
+            <w:rPr>
+              <w:b/>
+              <w:sz w:val="18"/>
+              <w:szCs w:val="18"/>
+            </w:rPr>
+            <w:t>OASIS</w:t>
+          </w:r>
         </w:p>
       </w:tc>
     </w:tr>
-    <w:tr xmlns:wp14="http://schemas.microsoft.com/office/word/2010/wordml" wp14:textId="77777777">
+    <w:tr>
       <w:trPr>
         <w:cantSplit/>
         <w:trHeight w:val="247"/>
@@ -2518,9 +2549,9 @@
           <w:vMerge/>
           <w:vAlign w:val="center"/>
         </w:tcPr>
-        <w:p wp14:textId="77777777">
+        <w:p>
           <w:pPr>
-            <w:pStyle w:val="Encabezado"/>
+            <w:pStyle w:val="Header"/>
             <w:jc w:val="center"/>
             <w:rPr>
               <w:b/>
@@ -2534,9 +2565,9 @@
           <w:vMerge/>
           <w:vAlign w:val="center"/>
         </w:tcPr>
-        <w:p wp14:textId="77777777">
+        <w:p>
           <w:pPr>
-            <w:pStyle w:val="Encabezado"/>
+            <w:pStyle w:val="Header"/>
             <w:jc w:val="center"/>
             <w:rPr>
               <w:b/>
@@ -2549,12 +2580,11 @@
       <w:tc>
         <w:tcPr>
           <w:tcW w:w="850" w:type="dxa"/>
-          <w:tcMar/>
           <w:vAlign w:val="center"/>
         </w:tcPr>
-        <w:p wp14:textId="77777777">
+        <w:p>
           <w:pPr>
-            <w:pStyle w:val="Encabezado"/>
+            <w:pStyle w:val="Header"/>
             <w:rPr>
               <w:b/>
               <w:sz w:val="18"/>
@@ -2574,33 +2604,50 @@
       <w:tc>
         <w:tcPr>
           <w:tcW w:w="759" w:type="dxa"/>
-          <w:tcMar/>
           <w:vAlign w:val="center"/>
         </w:tcPr>
-        <w:p wp14:textId="77777777">
+        <w:p>
           <w:pPr>
-            <w:pStyle w:val="Encabezado"/>
+            <w:pStyle w:val="Header"/>
             <w:rPr>
               <w:b/>
               <w:sz w:val="18"/>
               <w:szCs w:val="18"/>
             </w:rPr>
           </w:pPr>
+          <w:r>
+            <w:rPr>
+              <w:b/>
+              <w:sz w:val="18"/>
+              <w:szCs w:val="18"/>
+            </w:rPr>
+            <w:t>1</w:t>
+          </w:r>
         </w:p>
       </w:tc>
     </w:tr>
   </w:tbl>
-  <w:p xmlns:wp14="http://schemas.microsoft.com/office/word/2010/wordml" wp14:textId="77777777">
+  <w:p>
     <w:pPr>
-      <w:pStyle w:val="Encabezado"/>
+      <w:pStyle w:val="Header"/>
+    </w:pPr>
+  </w:p>
+</w:hdr>
+</file>
+
+<file path=word/header3.xml><?xml version="1.0" encoding="utf-8"?>
+<w:hdr xmlns:wpc="http://schemas.microsoft.com/office/word/2010/wordprocessingCanvas" xmlns:cx="http://schemas.microsoft.com/office/drawing/2014/chartex" xmlns:cx1="http://schemas.microsoft.com/office/drawing/2015/9/8/chartex" xmlns:cx2="http://schemas.microsoft.com/office/drawing/2015/10/21/chartex" xmlns:cx3="http://schemas.microsoft.com/office/drawing/2016/5/9/chartex" xmlns:cx4="http://schemas.microsoft.com/office/drawing/2016/5/10/chartex" xmlns:cx5="http://schemas.microsoft.com/office/drawing/2016/5/11/chartex" xmlns:cx6="http://schemas.microsoft.com/office/drawing/2016/5/12/chartex" xmlns:cx7="http://schemas.microsoft.com/office/drawing/2016/5/13/chartex" xmlns:cx8="http://schemas.microsoft.com/office/drawing/2016/5/14/chartex" xmlns:mc="http://schemas.openxmlformats.org/markup-compatibility/2006" xmlns:aink="http://schemas.microsoft.com/office/drawing/2016/ink" xmlns:am3d="http://schemas.microsoft.com/office/drawing/2017/model3d" xmlns:o="urn:schemas-microsoft-com:office:office" xmlns:r="http://schemas.openxmlformats.org/officeDocument/2006/relationships" xmlns:m="http://schemas.openxmlformats.org/officeDocument/2006/math" xmlns:v="urn:schemas-microsoft-com:vml" xmlns:wp14="http://schemas.microsoft.com/office/word/2010/wordprocessingDrawing" xmlns:wp="http://schemas.openxmlformats.org/drawingml/2006/wordprocessingDrawing" xmlns:w10="urn:schemas-microsoft-com:office:word" xmlns:w="http://schemas.openxmlformats.org/wordprocessingml/2006/main" xmlns:w14="http://schemas.microsoft.com/office/word/2010/wordml" xmlns:w15="http://schemas.microsoft.com/office/word/2012/wordml" xmlns:w16cid="http://schemas.microsoft.com/office/word/2016/wordml/cid" xmlns:w16se="http://schemas.microsoft.com/office/word/2015/wordml/symex" xmlns:wpg="http://schemas.microsoft.com/office/word/2010/wordprocessingGroup" xmlns:wpi="http://schemas.microsoft.com/office/word/2010/wordprocessingInk" xmlns:wne="http://schemas.microsoft.com/office/word/2006/wordml" xmlns:wps="http://schemas.microsoft.com/office/word/2010/wordprocessingShape" mc:Ignorable="w14 w15 w16se w16cid wp14">
+  <w:p>
+    <w:pPr>
+      <w:pStyle w:val="Header"/>
     </w:pPr>
   </w:p>
 </w:hdr>
 </file>
 
 <file path=word/numbering.xml><?xml version="1.0" encoding="utf-8"?>
-<w:numbering xmlns:wpc="http://schemas.microsoft.com/office/word/2010/wordprocessingCanvas" xmlns:mc="http://schemas.openxmlformats.org/markup-compatibility/2006" xmlns:o="urn:schemas-microsoft-com:office:office" xmlns:r="http://schemas.openxmlformats.org/officeDocument/2006/relationships" xmlns:m="http://schemas.openxmlformats.org/officeDocument/2006/math" xmlns:v="urn:schemas-microsoft-com:vml" xmlns:wp14="http://schemas.microsoft.com/office/word/2010/wordprocessingDrawing" xmlns:wp="http://schemas.openxmlformats.org/drawingml/2006/wordprocessingDrawing" xmlns:w10="urn:schemas-microsoft-com:office:word" xmlns:w="http://schemas.openxmlformats.org/wordprocessingml/2006/main" xmlns:w14="http://schemas.microsoft.com/office/word/2010/wordml" xmlns:wpg="http://schemas.microsoft.com/office/word/2010/wordprocessingGroup" xmlns:wpi="http://schemas.microsoft.com/office/word/2010/wordprocessingInk" xmlns:wne="http://schemas.microsoft.com/office/word/2006/wordml" xmlns:wps="http://schemas.microsoft.com/office/word/2010/wordprocessingShape" mc:Ignorable="w14 wp14">
-  <w:abstractNum w:abstractNumId="0">
+<w:numbering xmlns:wpc="http://schemas.microsoft.com/office/word/2010/wordprocessingCanvas" xmlns:cx="http://schemas.microsoft.com/office/drawing/2014/chartex" xmlns:cx1="http://schemas.microsoft.com/office/drawing/2015/9/8/chartex" xmlns:cx2="http://schemas.microsoft.com/office/drawing/2015/10/21/chartex" xmlns:cx3="http://schemas.microsoft.com/office/drawing/2016/5/9/chartex" xmlns:cx4="http://schemas.microsoft.com/office/drawing/2016/5/10/chartex" xmlns:cx5="http://schemas.microsoft.com/office/drawing/2016/5/11/chartex" xmlns:cx6="http://schemas.microsoft.com/office/drawing/2016/5/12/chartex" xmlns:cx7="http://schemas.microsoft.com/office/drawing/2016/5/13/chartex" xmlns:cx8="http://schemas.microsoft.com/office/drawing/2016/5/14/chartex" xmlns:mc="http://schemas.openxmlformats.org/markup-compatibility/2006" xmlns:aink="http://schemas.microsoft.com/office/drawing/2016/ink" xmlns:am3d="http://schemas.microsoft.com/office/drawing/2017/model3d" xmlns:o="urn:schemas-microsoft-com:office:office" xmlns:r="http://schemas.openxmlformats.org/officeDocument/2006/relationships" xmlns:m="http://schemas.openxmlformats.org/officeDocument/2006/math" xmlns:v="urn:schemas-microsoft-com:vml" xmlns:wp14="http://schemas.microsoft.com/office/word/2010/wordprocessingDrawing" xmlns:wp="http://schemas.openxmlformats.org/drawingml/2006/wordprocessingDrawing" xmlns:w10="urn:schemas-microsoft-com:office:word" xmlns:w="http://schemas.openxmlformats.org/wordprocessingml/2006/main" xmlns:w14="http://schemas.microsoft.com/office/word/2010/wordml" xmlns:w15="http://schemas.microsoft.com/office/word/2012/wordml" xmlns:w16cid="http://schemas.microsoft.com/office/word/2016/wordml/cid" xmlns:w16se="http://schemas.microsoft.com/office/word/2015/wordml/symex" xmlns:wpg="http://schemas.microsoft.com/office/word/2010/wordprocessingGroup" xmlns:wpi="http://schemas.microsoft.com/office/word/2010/wordprocessingInk" xmlns:wne="http://schemas.microsoft.com/office/word/2006/wordml" xmlns:wps="http://schemas.microsoft.com/office/word/2010/wordprocessingShape" mc:Ignorable="w14 w15 w16se w16cid wp14">
+  <w:abstractNum w:abstractNumId="0" w15:restartNumberingAfterBreak="0">
     <w:nsid w:val="03115B2A"/>
     <w:multiLevelType w:val="singleLevel"/>
     <w:tmpl w:val="0C0A000F"/>
@@ -2620,7 +2667,7 @@
       </w:rPr>
     </w:lvl>
   </w:abstractNum>
-  <w:abstractNum w:abstractNumId="1">
+  <w:abstractNum w:abstractNumId="1" w15:restartNumberingAfterBreak="0">
     <w:nsid w:val="09BA67B6"/>
     <w:multiLevelType w:val="multilevel"/>
     <w:tmpl w:val="E4762340"/>
@@ -2733,7 +2780,7 @@
       </w:pPr>
     </w:lvl>
   </w:abstractNum>
-  <w:abstractNum w:abstractNumId="2">
+  <w:abstractNum w:abstractNumId="2" w15:restartNumberingAfterBreak="0">
     <w:nsid w:val="0C3D4312"/>
     <w:multiLevelType w:val="hybridMultilevel"/>
     <w:tmpl w:val="81CE2466"/>
@@ -2749,7 +2796,7 @@
         <w:ind w:left="720" w:hanging="360"/>
       </w:pPr>
       <w:rPr>
-        <w:rFonts w:hint="default" w:ascii="Symbol" w:hAnsi="Symbol"/>
+        <w:rFonts w:ascii="Symbol" w:hAnsi="Symbol" w:hint="default"/>
       </w:rPr>
     </w:lvl>
     <w:lvl w:ilvl="1" w:tplc="0C0A0003" w:tentative="1">
@@ -2764,7 +2811,7 @@
         <w:ind w:left="1440" w:hanging="360"/>
       </w:pPr>
       <w:rPr>
-        <w:rFonts w:hint="default" w:ascii="Courier New" w:hAnsi="Courier New"/>
+        <w:rFonts w:ascii="Courier New" w:hAnsi="Courier New" w:hint="default"/>
       </w:rPr>
     </w:lvl>
     <w:lvl w:ilvl="2" w:tplc="0C0A0005" w:tentative="1">
@@ -2779,7 +2826,7 @@
         <w:ind w:left="2160" w:hanging="360"/>
       </w:pPr>
       <w:rPr>
-        <w:rFonts w:hint="default" w:ascii="Wingdings" w:hAnsi="Wingdings"/>
+        <w:rFonts w:ascii="Wingdings" w:hAnsi="Wingdings" w:hint="default"/>
       </w:rPr>
     </w:lvl>
     <w:lvl w:ilvl="3" w:tplc="0C0A0001" w:tentative="1">
@@ -2794,7 +2841,7 @@
         <w:ind w:left="2880" w:hanging="360"/>
       </w:pPr>
       <w:rPr>
-        <w:rFonts w:hint="default" w:ascii="Symbol" w:hAnsi="Symbol"/>
+        <w:rFonts w:ascii="Symbol" w:hAnsi="Symbol" w:hint="default"/>
       </w:rPr>
     </w:lvl>
     <w:lvl w:ilvl="4" w:tplc="0C0A0003" w:tentative="1">
@@ -2809,7 +2856,7 @@
         <w:ind w:left="3600" w:hanging="360"/>
       </w:pPr>
       <w:rPr>
-        <w:rFonts w:hint="default" w:ascii="Courier New" w:hAnsi="Courier New"/>
+        <w:rFonts w:ascii="Courier New" w:hAnsi="Courier New" w:hint="default"/>
       </w:rPr>
     </w:lvl>
     <w:lvl w:ilvl="5" w:tplc="0C0A0005" w:tentative="1">
@@ -2824,7 +2871,7 @@
         <w:ind w:left="4320" w:hanging="360"/>
       </w:pPr>
       <w:rPr>
-        <w:rFonts w:hint="default" w:ascii="Wingdings" w:hAnsi="Wingdings"/>
+        <w:rFonts w:ascii="Wingdings" w:hAnsi="Wingdings" w:hint="default"/>
       </w:rPr>
     </w:lvl>
     <w:lvl w:ilvl="6" w:tplc="0C0A0001" w:tentative="1">
@@ -2839,7 +2886,7 @@
         <w:ind w:left="5040" w:hanging="360"/>
       </w:pPr>
       <w:rPr>
-        <w:rFonts w:hint="default" w:ascii="Symbol" w:hAnsi="Symbol"/>
+        <w:rFonts w:ascii="Symbol" w:hAnsi="Symbol" w:hint="default"/>
       </w:rPr>
     </w:lvl>
     <w:lvl w:ilvl="7" w:tplc="0C0A0003" w:tentative="1">
@@ -2854,7 +2901,7 @@
         <w:ind w:left="5760" w:hanging="360"/>
       </w:pPr>
       <w:rPr>
-        <w:rFonts w:hint="default" w:ascii="Courier New" w:hAnsi="Courier New"/>
+        <w:rFonts w:ascii="Courier New" w:hAnsi="Courier New" w:hint="default"/>
       </w:rPr>
     </w:lvl>
     <w:lvl w:ilvl="8" w:tplc="0C0A0005" w:tentative="1">
@@ -2869,11 +2916,11 @@
         <w:ind w:left="6480" w:hanging="360"/>
       </w:pPr>
       <w:rPr>
-        <w:rFonts w:hint="default" w:ascii="Wingdings" w:hAnsi="Wingdings"/>
+        <w:rFonts w:ascii="Wingdings" w:hAnsi="Wingdings" w:hint="default"/>
       </w:rPr>
     </w:lvl>
   </w:abstractNum>
-  <w:abstractNum w:abstractNumId="3">
+  <w:abstractNum w:abstractNumId="3" w15:restartNumberingAfterBreak="0">
     <w:nsid w:val="11215528"/>
     <w:multiLevelType w:val="hybridMultilevel"/>
     <w:tmpl w:val="5ECC27E8"/>
@@ -2889,7 +2936,7 @@
         <w:ind w:left="720" w:hanging="360"/>
       </w:pPr>
       <w:rPr>
-        <w:rFonts w:hint="default" w:ascii="Symbol" w:hAnsi="Symbol"/>
+        <w:rFonts w:ascii="Symbol" w:hAnsi="Symbol" w:hint="default"/>
       </w:rPr>
     </w:lvl>
     <w:lvl w:ilvl="1" w:tplc="0C0A0003" w:tentative="1">
@@ -2904,7 +2951,7 @@
         <w:ind w:left="1440" w:hanging="360"/>
       </w:pPr>
       <w:rPr>
-        <w:rFonts w:hint="default" w:ascii="Courier New" w:hAnsi="Courier New" w:cs="Courier New"/>
+        <w:rFonts w:ascii="Courier New" w:hAnsi="Courier New" w:cs="Courier New" w:hint="default"/>
       </w:rPr>
     </w:lvl>
     <w:lvl w:ilvl="2" w:tplc="0C0A0005" w:tentative="1">
@@ -2919,7 +2966,7 @@
         <w:ind w:left="2160" w:hanging="360"/>
       </w:pPr>
       <w:rPr>
-        <w:rFonts w:hint="default" w:ascii="Wingdings" w:hAnsi="Wingdings"/>
+        <w:rFonts w:ascii="Wingdings" w:hAnsi="Wingdings" w:hint="default"/>
       </w:rPr>
     </w:lvl>
     <w:lvl w:ilvl="3" w:tplc="0C0A0001" w:tentative="1">
@@ -2934,7 +2981,7 @@
         <w:ind w:left="2880" w:hanging="360"/>
       </w:pPr>
       <w:rPr>
-        <w:rFonts w:hint="default" w:ascii="Symbol" w:hAnsi="Symbol"/>
+        <w:rFonts w:ascii="Symbol" w:hAnsi="Symbol" w:hint="default"/>
       </w:rPr>
     </w:lvl>
     <w:lvl w:ilvl="4" w:tplc="0C0A0003" w:tentative="1">
@@ -2949,7 +2996,7 @@
         <w:ind w:left="3600" w:hanging="360"/>
       </w:pPr>
       <w:rPr>
-        <w:rFonts w:hint="default" w:ascii="Courier New" w:hAnsi="Courier New" w:cs="Courier New"/>
+        <w:rFonts w:ascii="Courier New" w:hAnsi="Courier New" w:cs="Courier New" w:hint="default"/>
       </w:rPr>
     </w:lvl>
     <w:lvl w:ilvl="5" w:tplc="0C0A0005" w:tentative="1">
@@ -2964,7 +3011,7 @@
         <w:ind w:left="4320" w:hanging="360"/>
       </w:pPr>
       <w:rPr>
-        <w:rFonts w:hint="default" w:ascii="Wingdings" w:hAnsi="Wingdings"/>
+        <w:rFonts w:ascii="Wingdings" w:hAnsi="Wingdings" w:hint="default"/>
       </w:rPr>
     </w:lvl>
     <w:lvl w:ilvl="6" w:tplc="0C0A0001" w:tentative="1">
@@ -2979,7 +3026,7 @@
         <w:ind w:left="5040" w:hanging="360"/>
       </w:pPr>
       <w:rPr>
-        <w:rFonts w:hint="default" w:ascii="Symbol" w:hAnsi="Symbol"/>
+        <w:rFonts w:ascii="Symbol" w:hAnsi="Symbol" w:hint="default"/>
       </w:rPr>
     </w:lvl>
     <w:lvl w:ilvl="7" w:tplc="0C0A0003" w:tentative="1">
@@ -2994,7 +3041,7 @@
         <w:ind w:left="5760" w:hanging="360"/>
       </w:pPr>
       <w:rPr>
-        <w:rFonts w:hint="default" w:ascii="Courier New" w:hAnsi="Courier New" w:cs="Courier New"/>
+        <w:rFonts w:ascii="Courier New" w:hAnsi="Courier New" w:cs="Courier New" w:hint="default"/>
       </w:rPr>
     </w:lvl>
     <w:lvl w:ilvl="8" w:tplc="0C0A0005" w:tentative="1">
@@ -3009,11 +3056,11 @@
         <w:ind w:left="6480" w:hanging="360"/>
       </w:pPr>
       <w:rPr>
-        <w:rFonts w:hint="default" w:ascii="Wingdings" w:hAnsi="Wingdings"/>
+        <w:rFonts w:ascii="Wingdings" w:hAnsi="Wingdings" w:hint="default"/>
       </w:rPr>
     </w:lvl>
   </w:abstractNum>
-  <w:abstractNum w:abstractNumId="4">
+  <w:abstractNum w:abstractNumId="4" w15:restartNumberingAfterBreak="0">
     <w:nsid w:val="1A956C0F"/>
     <w:multiLevelType w:val="hybridMultilevel"/>
     <w:tmpl w:val="E8708F4A"/>
@@ -3028,7 +3075,7 @@
         <w:ind w:left="1065" w:hanging="360"/>
       </w:pPr>
       <w:rPr>
-        <w:rFonts w:hint="default" w:ascii="Arial" w:hAnsi="Arial" w:eastAsia="Times New Roman" w:cs="Arial"/>
+        <w:rFonts w:ascii="Arial" w:eastAsia="Times New Roman" w:hAnsi="Arial" w:cs="Arial" w:hint="default"/>
       </w:rPr>
     </w:lvl>
     <w:lvl w:ilvl="1" w:tplc="0C0A0003" w:tentative="1">
@@ -3043,7 +3090,7 @@
         <w:ind w:left="1785" w:hanging="360"/>
       </w:pPr>
       <w:rPr>
-        <w:rFonts w:hint="default" w:ascii="Courier New" w:hAnsi="Courier New" w:cs="Courier New"/>
+        <w:rFonts w:ascii="Courier New" w:hAnsi="Courier New" w:cs="Courier New" w:hint="default"/>
       </w:rPr>
     </w:lvl>
     <w:lvl w:ilvl="2" w:tplc="0C0A0005" w:tentative="1">
@@ -3058,7 +3105,7 @@
         <w:ind w:left="2505" w:hanging="360"/>
       </w:pPr>
       <w:rPr>
-        <w:rFonts w:hint="default" w:ascii="Wingdings" w:hAnsi="Wingdings"/>
+        <w:rFonts w:ascii="Wingdings" w:hAnsi="Wingdings" w:hint="default"/>
       </w:rPr>
     </w:lvl>
     <w:lvl w:ilvl="3" w:tplc="0C0A0001" w:tentative="1">
@@ -3073,7 +3120,7 @@
         <w:ind w:left="3225" w:hanging="360"/>
       </w:pPr>
       <w:rPr>
-        <w:rFonts w:hint="default" w:ascii="Symbol" w:hAnsi="Symbol"/>
+        <w:rFonts w:ascii="Symbol" w:hAnsi="Symbol" w:hint="default"/>
       </w:rPr>
     </w:lvl>
     <w:lvl w:ilvl="4" w:tplc="0C0A0003" w:tentative="1">
@@ -3088,7 +3135,7 @@
         <w:ind w:left="3945" w:hanging="360"/>
       </w:pPr>
       <w:rPr>
-        <w:rFonts w:hint="default" w:ascii="Courier New" w:hAnsi="Courier New" w:cs="Courier New"/>
+        <w:rFonts w:ascii="Courier New" w:hAnsi="Courier New" w:cs="Courier New" w:hint="default"/>
       </w:rPr>
     </w:lvl>
     <w:lvl w:ilvl="5" w:tplc="0C0A0005" w:tentative="1">
@@ -3103,7 +3150,7 @@
         <w:ind w:left="4665" w:hanging="360"/>
       </w:pPr>
       <w:rPr>
-        <w:rFonts w:hint="default" w:ascii="Wingdings" w:hAnsi="Wingdings"/>
+        <w:rFonts w:ascii="Wingdings" w:hAnsi="Wingdings" w:hint="default"/>
       </w:rPr>
     </w:lvl>
     <w:lvl w:ilvl="6" w:tplc="0C0A0001" w:tentative="1">
@@ -3118,7 +3165,7 @@
         <w:ind w:left="5385" w:hanging="360"/>
       </w:pPr>
       <w:rPr>
-        <w:rFonts w:hint="default" w:ascii="Symbol" w:hAnsi="Symbol"/>
+        <w:rFonts w:ascii="Symbol" w:hAnsi="Symbol" w:hint="default"/>
       </w:rPr>
     </w:lvl>
     <w:lvl w:ilvl="7" w:tplc="0C0A0003" w:tentative="1">
@@ -3133,7 +3180,7 @@
         <w:ind w:left="6105" w:hanging="360"/>
       </w:pPr>
       <w:rPr>
-        <w:rFonts w:hint="default" w:ascii="Courier New" w:hAnsi="Courier New" w:cs="Courier New"/>
+        <w:rFonts w:ascii="Courier New" w:hAnsi="Courier New" w:cs="Courier New" w:hint="default"/>
       </w:rPr>
     </w:lvl>
     <w:lvl w:ilvl="8" w:tplc="0C0A0005" w:tentative="1">
@@ -3148,11 +3195,11 @@
         <w:ind w:left="6825" w:hanging="360"/>
       </w:pPr>
       <w:rPr>
-        <w:rFonts w:hint="default" w:ascii="Wingdings" w:hAnsi="Wingdings"/>
+        <w:rFonts w:ascii="Wingdings" w:hAnsi="Wingdings" w:hint="default"/>
       </w:rPr>
     </w:lvl>
   </w:abstractNum>
-  <w:abstractNum w:abstractNumId="5">
+  <w:abstractNum w:abstractNumId="5" w15:restartNumberingAfterBreak="0">
     <w:nsid w:val="1C702E7C"/>
     <w:multiLevelType w:val="multilevel"/>
     <w:tmpl w:val="E2BA826E"/>
@@ -3268,7 +3315,7 @@
       </w:pPr>
     </w:lvl>
   </w:abstractNum>
-  <w:abstractNum w:abstractNumId="6">
+  <w:abstractNum w:abstractNumId="6" w15:restartNumberingAfterBreak="0">
     <w:nsid w:val="1C800C9F"/>
     <w:multiLevelType w:val="hybridMultilevel"/>
     <w:tmpl w:val="AC12D80E"/>
@@ -3299,7 +3346,7 @@
         <w:ind w:left="1440" w:hanging="360"/>
       </w:pPr>
       <w:rPr>
-        <w:rFonts w:hint="default" w:ascii="Courier New" w:hAnsi="Courier New" w:cs="Courier New"/>
+        <w:rFonts w:ascii="Courier New" w:hAnsi="Courier New" w:cs="Courier New" w:hint="default"/>
       </w:rPr>
     </w:lvl>
     <w:lvl w:ilvl="2" w:tplc="0C0A0005" w:tentative="1">
@@ -3314,7 +3361,7 @@
         <w:ind w:left="2160" w:hanging="360"/>
       </w:pPr>
       <w:rPr>
-        <w:rFonts w:hint="default" w:ascii="Wingdings" w:hAnsi="Wingdings"/>
+        <w:rFonts w:ascii="Wingdings" w:hAnsi="Wingdings" w:hint="default"/>
       </w:rPr>
     </w:lvl>
     <w:lvl w:ilvl="3" w:tplc="0C0A0001" w:tentative="1">
@@ -3329,7 +3376,7 @@
         <w:ind w:left="2880" w:hanging="360"/>
       </w:pPr>
       <w:rPr>
-        <w:rFonts w:hint="default" w:ascii="Symbol" w:hAnsi="Symbol"/>
+        <w:rFonts w:ascii="Symbol" w:hAnsi="Symbol" w:hint="default"/>
       </w:rPr>
     </w:lvl>
     <w:lvl w:ilvl="4" w:tplc="0C0A0003" w:tentative="1">
@@ -3344,7 +3391,7 @@
         <w:ind w:left="3600" w:hanging="360"/>
       </w:pPr>
       <w:rPr>
-        <w:rFonts w:hint="default" w:ascii="Courier New" w:hAnsi="Courier New" w:cs="Courier New"/>
+        <w:rFonts w:ascii="Courier New" w:hAnsi="Courier New" w:cs="Courier New" w:hint="default"/>
       </w:rPr>
     </w:lvl>
     <w:lvl w:ilvl="5" w:tplc="0C0A0005" w:tentative="1">
@@ -3359,7 +3406,7 @@
         <w:ind w:left="4320" w:hanging="360"/>
       </w:pPr>
       <w:rPr>
-        <w:rFonts w:hint="default" w:ascii="Wingdings" w:hAnsi="Wingdings"/>
+        <w:rFonts w:ascii="Wingdings" w:hAnsi="Wingdings" w:hint="default"/>
       </w:rPr>
     </w:lvl>
     <w:lvl w:ilvl="6" w:tplc="0C0A0001" w:tentative="1">
@@ -3374,7 +3421,7 @@
         <w:ind w:left="5040" w:hanging="360"/>
       </w:pPr>
       <w:rPr>
-        <w:rFonts w:hint="default" w:ascii="Symbol" w:hAnsi="Symbol"/>
+        <w:rFonts w:ascii="Symbol" w:hAnsi="Symbol" w:hint="default"/>
       </w:rPr>
     </w:lvl>
     <w:lvl w:ilvl="7" w:tplc="0C0A0003" w:tentative="1">
@@ -3389,7 +3436,7 @@
         <w:ind w:left="5760" w:hanging="360"/>
       </w:pPr>
       <w:rPr>
-        <w:rFonts w:hint="default" w:ascii="Courier New" w:hAnsi="Courier New" w:cs="Courier New"/>
+        <w:rFonts w:ascii="Courier New" w:hAnsi="Courier New" w:cs="Courier New" w:hint="default"/>
       </w:rPr>
     </w:lvl>
     <w:lvl w:ilvl="8" w:tplc="0C0A0005" w:tentative="1">
@@ -3404,11 +3451,11 @@
         <w:ind w:left="6480" w:hanging="360"/>
       </w:pPr>
       <w:rPr>
-        <w:rFonts w:hint="default" w:ascii="Wingdings" w:hAnsi="Wingdings"/>
+        <w:rFonts w:ascii="Wingdings" w:hAnsi="Wingdings" w:hint="default"/>
       </w:rPr>
     </w:lvl>
   </w:abstractNum>
-  <w:abstractNum w:abstractNumId="7">
+  <w:abstractNum w:abstractNumId="7" w15:restartNumberingAfterBreak="0">
     <w:nsid w:val="24AD4153"/>
     <w:multiLevelType w:val="hybridMultilevel"/>
     <w:tmpl w:val="7F1A98C8"/>
@@ -3424,7 +3471,7 @@
         <w:ind w:left="720" w:hanging="360"/>
       </w:pPr>
       <w:rPr>
-        <w:rFonts w:hint="default" w:ascii="Symbol" w:hAnsi="Symbol"/>
+        <w:rFonts w:ascii="Symbol" w:hAnsi="Symbol" w:hint="default"/>
       </w:rPr>
     </w:lvl>
     <w:lvl w:ilvl="1" w:tplc="0C0A0003" w:tentative="1">
@@ -3439,7 +3486,7 @@
         <w:ind w:left="1440" w:hanging="360"/>
       </w:pPr>
       <w:rPr>
-        <w:rFonts w:hint="default" w:ascii="Courier New" w:hAnsi="Courier New" w:cs="Courier New"/>
+        <w:rFonts w:ascii="Courier New" w:hAnsi="Courier New" w:cs="Courier New" w:hint="default"/>
       </w:rPr>
     </w:lvl>
     <w:lvl w:ilvl="2" w:tplc="0C0A0005" w:tentative="1">
@@ -3454,7 +3501,7 @@
         <w:ind w:left="2160" w:hanging="360"/>
       </w:pPr>
       <w:rPr>
-        <w:rFonts w:hint="default" w:ascii="Wingdings" w:hAnsi="Wingdings"/>
+        <w:rFonts w:ascii="Wingdings" w:hAnsi="Wingdings" w:hint="default"/>
       </w:rPr>
     </w:lvl>
     <w:lvl w:ilvl="3" w:tplc="0C0A0001" w:tentative="1">
@@ -3469,7 +3516,7 @@
         <w:ind w:left="2880" w:hanging="360"/>
       </w:pPr>
       <w:rPr>
-        <w:rFonts w:hint="default" w:ascii="Symbol" w:hAnsi="Symbol"/>
+        <w:rFonts w:ascii="Symbol" w:hAnsi="Symbol" w:hint="default"/>
       </w:rPr>
     </w:lvl>
     <w:lvl w:ilvl="4" w:tplc="0C0A0003" w:tentative="1">
@@ -3484,7 +3531,7 @@
         <w:ind w:left="3600" w:hanging="360"/>
       </w:pPr>
       <w:rPr>
-        <w:rFonts w:hint="default" w:ascii="Courier New" w:hAnsi="Courier New" w:cs="Courier New"/>
+        <w:rFonts w:ascii="Courier New" w:hAnsi="Courier New" w:cs="Courier New" w:hint="default"/>
       </w:rPr>
     </w:lvl>
     <w:lvl w:ilvl="5" w:tplc="0C0A0005" w:tentative="1">
@@ -3499,7 +3546,7 @@
         <w:ind w:left="4320" w:hanging="360"/>
       </w:pPr>
       <w:rPr>
-        <w:rFonts w:hint="default" w:ascii="Wingdings" w:hAnsi="Wingdings"/>
+        <w:rFonts w:ascii="Wingdings" w:hAnsi="Wingdings" w:hint="default"/>
       </w:rPr>
     </w:lvl>
     <w:lvl w:ilvl="6" w:tplc="0C0A0001" w:tentative="1">
@@ -3514,7 +3561,7 @@
         <w:ind w:left="5040" w:hanging="360"/>
       </w:pPr>
       <w:rPr>
-        <w:rFonts w:hint="default" w:ascii="Symbol" w:hAnsi="Symbol"/>
+        <w:rFonts w:ascii="Symbol" w:hAnsi="Symbol" w:hint="default"/>
       </w:rPr>
     </w:lvl>
     <w:lvl w:ilvl="7" w:tplc="0C0A0003" w:tentative="1">
@@ -3529,7 +3576,7 @@
         <w:ind w:left="5760" w:hanging="360"/>
       </w:pPr>
       <w:rPr>
-        <w:rFonts w:hint="default" w:ascii="Courier New" w:hAnsi="Courier New" w:cs="Courier New"/>
+        <w:rFonts w:ascii="Courier New" w:hAnsi="Courier New" w:cs="Courier New" w:hint="default"/>
       </w:rPr>
     </w:lvl>
     <w:lvl w:ilvl="8" w:tplc="0C0A0005" w:tentative="1">
@@ -3544,11 +3591,11 @@
         <w:ind w:left="6480" w:hanging="360"/>
       </w:pPr>
       <w:rPr>
-        <w:rFonts w:hint="default" w:ascii="Wingdings" w:hAnsi="Wingdings"/>
+        <w:rFonts w:ascii="Wingdings" w:hAnsi="Wingdings" w:hint="default"/>
       </w:rPr>
     </w:lvl>
   </w:abstractNum>
-  <w:abstractNum w:abstractNumId="8">
+  <w:abstractNum w:abstractNumId="8" w15:restartNumberingAfterBreak="0">
     <w:nsid w:val="29FC5F47"/>
     <w:multiLevelType w:val="multilevel"/>
     <w:tmpl w:val="F7C6E7B6"/>
@@ -3661,7 +3708,7 @@
       </w:pPr>
     </w:lvl>
   </w:abstractNum>
-  <w:abstractNum w:abstractNumId="9">
+  <w:abstractNum w:abstractNumId="9" w15:restartNumberingAfterBreak="0">
     <w:nsid w:val="2A2340B5"/>
     <w:multiLevelType w:val="hybridMultilevel"/>
     <w:tmpl w:val="48ECFF08"/>
@@ -3677,7 +3724,7 @@
         <w:ind w:left="720" w:hanging="360"/>
       </w:pPr>
       <w:rPr>
-        <w:rFonts w:hint="default" w:ascii="Symbol" w:hAnsi="Symbol"/>
+        <w:rFonts w:ascii="Symbol" w:hAnsi="Symbol" w:hint="default"/>
       </w:rPr>
     </w:lvl>
     <w:lvl w:ilvl="1" w:tplc="0C0A0003" w:tentative="1">
@@ -3692,7 +3739,7 @@
         <w:ind w:left="1440" w:hanging="360"/>
       </w:pPr>
       <w:rPr>
-        <w:rFonts w:hint="default" w:ascii="Courier New" w:hAnsi="Courier New" w:cs="Courier New"/>
+        <w:rFonts w:ascii="Courier New" w:hAnsi="Courier New" w:cs="Courier New" w:hint="default"/>
       </w:rPr>
     </w:lvl>
     <w:lvl w:ilvl="2" w:tplc="0C0A0005" w:tentative="1">
@@ -3707,7 +3754,7 @@
         <w:ind w:left="2160" w:hanging="360"/>
       </w:pPr>
       <w:rPr>
-        <w:rFonts w:hint="default" w:ascii="Wingdings" w:hAnsi="Wingdings"/>
+        <w:rFonts w:ascii="Wingdings" w:hAnsi="Wingdings" w:hint="default"/>
       </w:rPr>
     </w:lvl>
     <w:lvl w:ilvl="3" w:tplc="0C0A0001" w:tentative="1">
@@ -3722,7 +3769,7 @@
         <w:ind w:left="2880" w:hanging="360"/>
       </w:pPr>
       <w:rPr>
-        <w:rFonts w:hint="default" w:ascii="Symbol" w:hAnsi="Symbol"/>
+        <w:rFonts w:ascii="Symbol" w:hAnsi="Symbol" w:hint="default"/>
       </w:rPr>
     </w:lvl>
     <w:lvl w:ilvl="4" w:tplc="0C0A0003" w:tentative="1">
@@ -3737,7 +3784,7 @@
         <w:ind w:left="3600" w:hanging="360"/>
       </w:pPr>
       <w:rPr>
-        <w:rFonts w:hint="default" w:ascii="Courier New" w:hAnsi="Courier New" w:cs="Courier New"/>
+        <w:rFonts w:ascii="Courier New" w:hAnsi="Courier New" w:cs="Courier New" w:hint="default"/>
       </w:rPr>
     </w:lvl>
     <w:lvl w:ilvl="5" w:tplc="0C0A0005" w:tentative="1">
@@ -3752,7 +3799,7 @@
         <w:ind w:left="4320" w:hanging="360"/>
       </w:pPr>
       <w:rPr>
-        <w:rFonts w:hint="default" w:ascii="Wingdings" w:hAnsi="Wingdings"/>
+        <w:rFonts w:ascii="Wingdings" w:hAnsi="Wingdings" w:hint="default"/>
       </w:rPr>
     </w:lvl>
     <w:lvl w:ilvl="6" w:tplc="0C0A0001" w:tentative="1">
@@ -3767,7 +3814,7 @@
         <w:ind w:left="5040" w:hanging="360"/>
       </w:pPr>
       <w:rPr>
-        <w:rFonts w:hint="default" w:ascii="Symbol" w:hAnsi="Symbol"/>
+        <w:rFonts w:ascii="Symbol" w:hAnsi="Symbol" w:hint="default"/>
       </w:rPr>
     </w:lvl>
     <w:lvl w:ilvl="7" w:tplc="0C0A0003" w:tentative="1">
@@ -3782,7 +3829,7 @@
         <w:ind w:left="5760" w:hanging="360"/>
       </w:pPr>
       <w:rPr>
-        <w:rFonts w:hint="default" w:ascii="Courier New" w:hAnsi="Courier New" w:cs="Courier New"/>
+        <w:rFonts w:ascii="Courier New" w:hAnsi="Courier New" w:cs="Courier New" w:hint="default"/>
       </w:rPr>
     </w:lvl>
     <w:lvl w:ilvl="8" w:tplc="0C0A0005" w:tentative="1">
@@ -3797,11 +3844,11 @@
         <w:ind w:left="6480" w:hanging="360"/>
       </w:pPr>
       <w:rPr>
-        <w:rFonts w:hint="default" w:ascii="Wingdings" w:hAnsi="Wingdings"/>
+        <w:rFonts w:ascii="Wingdings" w:hAnsi="Wingdings" w:hint="default"/>
       </w:rPr>
     </w:lvl>
   </w:abstractNum>
-  <w:abstractNum w:abstractNumId="10">
+  <w:abstractNum w:abstractNumId="10" w15:restartNumberingAfterBreak="0">
     <w:nsid w:val="2AF24C08"/>
     <w:multiLevelType w:val="hybridMultilevel"/>
     <w:tmpl w:val="3BBE788E"/>
@@ -3817,7 +3864,7 @@
         <w:ind w:left="720" w:hanging="360"/>
       </w:pPr>
       <w:rPr>
-        <w:rFonts w:hint="default" w:ascii="Symbol" w:hAnsi="Symbol"/>
+        <w:rFonts w:ascii="Symbol" w:hAnsi="Symbol" w:hint="default"/>
       </w:rPr>
     </w:lvl>
     <w:lvl w:ilvl="1" w:tplc="0C0A0003" w:tentative="1">
@@ -3832,7 +3879,7 @@
         <w:ind w:left="1440" w:hanging="360"/>
       </w:pPr>
       <w:rPr>
-        <w:rFonts w:hint="default" w:ascii="Courier New" w:hAnsi="Courier New" w:cs="Courier New"/>
+        <w:rFonts w:ascii="Courier New" w:hAnsi="Courier New" w:cs="Courier New" w:hint="default"/>
       </w:rPr>
     </w:lvl>
     <w:lvl w:ilvl="2" w:tplc="0C0A0005" w:tentative="1">
@@ -3847,7 +3894,7 @@
         <w:ind w:left="2160" w:hanging="360"/>
       </w:pPr>
       <w:rPr>
-        <w:rFonts w:hint="default" w:ascii="Wingdings" w:hAnsi="Wingdings"/>
+        <w:rFonts w:ascii="Wingdings" w:hAnsi="Wingdings" w:hint="default"/>
       </w:rPr>
     </w:lvl>
     <w:lvl w:ilvl="3" w:tplc="0C0A0001" w:tentative="1">
@@ -3862,7 +3909,7 @@
         <w:ind w:left="2880" w:hanging="360"/>
       </w:pPr>
       <w:rPr>
-        <w:rFonts w:hint="default" w:ascii="Symbol" w:hAnsi="Symbol"/>
+        <w:rFonts w:ascii="Symbol" w:hAnsi="Symbol" w:hint="default"/>
       </w:rPr>
     </w:lvl>
     <w:lvl w:ilvl="4" w:tplc="0C0A0003" w:tentative="1">
@@ -3877,7 +3924,7 @@
         <w:ind w:left="3600" w:hanging="360"/>
       </w:pPr>
       <w:rPr>
-        <w:rFonts w:hint="default" w:ascii="Courier New" w:hAnsi="Courier New" w:cs="Courier New"/>
+        <w:rFonts w:ascii="Courier New" w:hAnsi="Courier New" w:cs="Courier New" w:hint="default"/>
       </w:rPr>
     </w:lvl>
     <w:lvl w:ilvl="5" w:tplc="0C0A0005" w:tentative="1">
@@ -3892,7 +3939,7 @@
         <w:ind w:left="4320" w:hanging="360"/>
       </w:pPr>
       <w:rPr>
-        <w:rFonts w:hint="default" w:ascii="Wingdings" w:hAnsi="Wingdings"/>
+        <w:rFonts w:ascii="Wingdings" w:hAnsi="Wingdings" w:hint="default"/>
       </w:rPr>
     </w:lvl>
     <w:lvl w:ilvl="6" w:tplc="0C0A0001" w:tentative="1">
@@ -3907,7 +3954,7 @@
         <w:ind w:left="5040" w:hanging="360"/>
       </w:pPr>
       <w:rPr>
-        <w:rFonts w:hint="default" w:ascii="Symbol" w:hAnsi="Symbol"/>
+        <w:rFonts w:ascii="Symbol" w:hAnsi="Symbol" w:hint="default"/>
       </w:rPr>
     </w:lvl>
     <w:lvl w:ilvl="7" w:tplc="0C0A0003" w:tentative="1">
@@ -3922,7 +3969,7 @@
         <w:ind w:left="5760" w:hanging="360"/>
       </w:pPr>
       <w:rPr>
-        <w:rFonts w:hint="default" w:ascii="Courier New" w:hAnsi="Courier New" w:cs="Courier New"/>
+        <w:rFonts w:ascii="Courier New" w:hAnsi="Courier New" w:cs="Courier New" w:hint="default"/>
       </w:rPr>
     </w:lvl>
     <w:lvl w:ilvl="8" w:tplc="0C0A0005" w:tentative="1">
@@ -3937,11 +3984,11 @@
         <w:ind w:left="6480" w:hanging="360"/>
       </w:pPr>
       <w:rPr>
-        <w:rFonts w:hint="default" w:ascii="Wingdings" w:hAnsi="Wingdings"/>
+        <w:rFonts w:ascii="Wingdings" w:hAnsi="Wingdings" w:hint="default"/>
       </w:rPr>
     </w:lvl>
   </w:abstractNum>
-  <w:abstractNum w:abstractNumId="11">
+  <w:abstractNum w:abstractNumId="11" w15:restartNumberingAfterBreak="0">
     <w:nsid w:val="2C2B1FBD"/>
     <w:multiLevelType w:val="hybridMultilevel"/>
     <w:tmpl w:val="7D5EE3CC"/>
@@ -3957,7 +4004,7 @@
         <w:ind w:left="720" w:hanging="360"/>
       </w:pPr>
       <w:rPr>
-        <w:rFonts w:hint="default" w:ascii="Symbol" w:hAnsi="Symbol"/>
+        <w:rFonts w:ascii="Symbol" w:hAnsi="Symbol" w:hint="default"/>
       </w:rPr>
     </w:lvl>
     <w:lvl w:ilvl="1" w:tplc="0C0A0003" w:tentative="1">
@@ -3972,7 +4019,7 @@
         <w:ind w:left="1440" w:hanging="360"/>
       </w:pPr>
       <w:rPr>
-        <w:rFonts w:hint="default" w:ascii="Courier New" w:hAnsi="Courier New"/>
+        <w:rFonts w:ascii="Courier New" w:hAnsi="Courier New" w:hint="default"/>
       </w:rPr>
     </w:lvl>
     <w:lvl w:ilvl="2" w:tplc="0C0A0005" w:tentative="1">
@@ -3987,7 +4034,7 @@
         <w:ind w:left="2160" w:hanging="360"/>
       </w:pPr>
       <w:rPr>
-        <w:rFonts w:hint="default" w:ascii="Wingdings" w:hAnsi="Wingdings"/>
+        <w:rFonts w:ascii="Wingdings" w:hAnsi="Wingdings" w:hint="default"/>
       </w:rPr>
     </w:lvl>
     <w:lvl w:ilvl="3" w:tplc="0C0A0001" w:tentative="1">
@@ -4002,7 +4049,7 @@
         <w:ind w:left="2880" w:hanging="360"/>
       </w:pPr>
       <w:rPr>
-        <w:rFonts w:hint="default" w:ascii="Symbol" w:hAnsi="Symbol"/>
+        <w:rFonts w:ascii="Symbol" w:hAnsi="Symbol" w:hint="default"/>
       </w:rPr>
     </w:lvl>
     <w:lvl w:ilvl="4" w:tplc="0C0A0003" w:tentative="1">
@@ -4017,7 +4064,7 @@
         <w:ind w:left="3600" w:hanging="360"/>
       </w:pPr>
       <w:rPr>
-        <w:rFonts w:hint="default" w:ascii="Courier New" w:hAnsi="Courier New"/>
+        <w:rFonts w:ascii="Courier New" w:hAnsi="Courier New" w:hint="default"/>
       </w:rPr>
     </w:lvl>
     <w:lvl w:ilvl="5" w:tplc="0C0A0005" w:tentative="1">
@@ -4032,7 +4079,7 @@
         <w:ind w:left="4320" w:hanging="360"/>
       </w:pPr>
       <w:rPr>
-        <w:rFonts w:hint="default" w:ascii="Wingdings" w:hAnsi="Wingdings"/>
+        <w:rFonts w:ascii="Wingdings" w:hAnsi="Wingdings" w:hint="default"/>
       </w:rPr>
     </w:lvl>
     <w:lvl w:ilvl="6" w:tplc="0C0A0001" w:tentative="1">
@@ -4047,7 +4094,7 @@
         <w:ind w:left="5040" w:hanging="360"/>
       </w:pPr>
       <w:rPr>
-        <w:rFonts w:hint="default" w:ascii="Symbol" w:hAnsi="Symbol"/>
+        <w:rFonts w:ascii="Symbol" w:hAnsi="Symbol" w:hint="default"/>
       </w:rPr>
     </w:lvl>
     <w:lvl w:ilvl="7" w:tplc="0C0A0003" w:tentative="1">
@@ -4062,7 +4109,7 @@
         <w:ind w:left="5760" w:hanging="360"/>
       </w:pPr>
       <w:rPr>
-        <w:rFonts w:hint="default" w:ascii="Courier New" w:hAnsi="Courier New"/>
+        <w:rFonts w:ascii="Courier New" w:hAnsi="Courier New" w:hint="default"/>
       </w:rPr>
     </w:lvl>
     <w:lvl w:ilvl="8" w:tplc="0C0A0005" w:tentative="1">
@@ -4077,11 +4124,11 @@
         <w:ind w:left="6480" w:hanging="360"/>
       </w:pPr>
       <w:rPr>
-        <w:rFonts w:hint="default" w:ascii="Wingdings" w:hAnsi="Wingdings"/>
+        <w:rFonts w:ascii="Wingdings" w:hAnsi="Wingdings" w:hint="default"/>
       </w:rPr>
     </w:lvl>
   </w:abstractNum>
-  <w:abstractNum w:abstractNumId="12">
+  <w:abstractNum w:abstractNumId="12" w15:restartNumberingAfterBreak="0">
     <w:nsid w:val="2CCD01CE"/>
     <w:multiLevelType w:val="hybridMultilevel"/>
     <w:tmpl w:val="E5929C36"/>
@@ -4097,7 +4144,7 @@
         <w:ind w:left="720" w:hanging="360"/>
       </w:pPr>
       <w:rPr>
-        <w:rFonts w:hint="default" w:ascii="Symbol" w:hAnsi="Symbol"/>
+        <w:rFonts w:ascii="Symbol" w:hAnsi="Symbol" w:hint="default"/>
       </w:rPr>
     </w:lvl>
     <w:lvl w:ilvl="1" w:tplc="0C0A0003" w:tentative="1">
@@ -4112,7 +4159,7 @@
         <w:ind w:left="1440" w:hanging="360"/>
       </w:pPr>
       <w:rPr>
-        <w:rFonts w:hint="default" w:ascii="Courier New" w:hAnsi="Courier New" w:cs="Courier New"/>
+        <w:rFonts w:ascii="Courier New" w:hAnsi="Courier New" w:cs="Courier New" w:hint="default"/>
       </w:rPr>
     </w:lvl>
     <w:lvl w:ilvl="2" w:tplc="0C0A0005" w:tentative="1">
@@ -4127,7 +4174,7 @@
         <w:ind w:left="2160" w:hanging="360"/>
       </w:pPr>
       <w:rPr>
-        <w:rFonts w:hint="default" w:ascii="Wingdings" w:hAnsi="Wingdings"/>
+        <w:rFonts w:ascii="Wingdings" w:hAnsi="Wingdings" w:hint="default"/>
       </w:rPr>
     </w:lvl>
     <w:lvl w:ilvl="3" w:tplc="0C0A0001" w:tentative="1">
@@ -4142,7 +4189,7 @@
         <w:ind w:left="2880" w:hanging="360"/>
       </w:pPr>
       <w:rPr>
-        <w:rFonts w:hint="default" w:ascii="Symbol" w:hAnsi="Symbol"/>
+        <w:rFonts w:ascii="Symbol" w:hAnsi="Symbol" w:hint="default"/>
       </w:rPr>
     </w:lvl>
     <w:lvl w:ilvl="4" w:tplc="0C0A0003" w:tentative="1">
@@ -4157,7 +4204,7 @@
         <w:ind w:left="3600" w:hanging="360"/>
       </w:pPr>
       <w:rPr>
-        <w:rFonts w:hint="default" w:ascii="Courier New" w:hAnsi="Courier New" w:cs="Courier New"/>
+        <w:rFonts w:ascii="Courier New" w:hAnsi="Courier New" w:cs="Courier New" w:hint="default"/>
       </w:rPr>
     </w:lvl>
     <w:lvl w:ilvl="5" w:tplc="0C0A0005" w:tentative="1">
@@ -4172,7 +4219,7 @@
         <w:ind w:left="4320" w:hanging="360"/>
       </w:pPr>
       <w:rPr>
-        <w:rFonts w:hint="default" w:ascii="Wingdings" w:hAnsi="Wingdings"/>
+        <w:rFonts w:ascii="Wingdings" w:hAnsi="Wingdings" w:hint="default"/>
       </w:rPr>
     </w:lvl>
     <w:lvl w:ilvl="6" w:tplc="0C0A0001" w:tentative="1">
@@ -4187,7 +4234,7 @@
         <w:ind w:left="5040" w:hanging="360"/>
       </w:pPr>
       <w:rPr>
-        <w:rFonts w:hint="default" w:ascii="Symbol" w:hAnsi="Symbol"/>
+        <w:rFonts w:ascii="Symbol" w:hAnsi="Symbol" w:hint="default"/>
       </w:rPr>
     </w:lvl>
     <w:lvl w:ilvl="7" w:tplc="0C0A0003" w:tentative="1">
@@ -4202,7 +4249,7 @@
         <w:ind w:left="5760" w:hanging="360"/>
       </w:pPr>
       <w:rPr>
-        <w:rFonts w:hint="default" w:ascii="Courier New" w:hAnsi="Courier New" w:cs="Courier New"/>
+        <w:rFonts w:ascii="Courier New" w:hAnsi="Courier New" w:cs="Courier New" w:hint="default"/>
       </w:rPr>
     </w:lvl>
     <w:lvl w:ilvl="8" w:tplc="0C0A0005" w:tentative="1">
@@ -4217,11 +4264,11 @@
         <w:ind w:left="6480" w:hanging="360"/>
       </w:pPr>
       <w:rPr>
-        <w:rFonts w:hint="default" w:ascii="Wingdings" w:hAnsi="Wingdings"/>
+        <w:rFonts w:ascii="Wingdings" w:hAnsi="Wingdings" w:hint="default"/>
       </w:rPr>
     </w:lvl>
   </w:abstractNum>
-  <w:abstractNum w:abstractNumId="13">
+  <w:abstractNum w:abstractNumId="13" w15:restartNumberingAfterBreak="0">
     <w:nsid w:val="35617F3E"/>
     <w:multiLevelType w:val="hybridMultilevel"/>
     <w:tmpl w:val="668C6972"/>
@@ -4237,7 +4284,7 @@
         <w:ind w:left="720" w:hanging="360"/>
       </w:pPr>
       <w:rPr>
-        <w:rFonts w:hint="default" w:ascii="Symbol" w:hAnsi="Symbol"/>
+        <w:rFonts w:ascii="Symbol" w:hAnsi="Symbol" w:hint="default"/>
       </w:rPr>
     </w:lvl>
     <w:lvl w:ilvl="1" w:tplc="0C0A0003" w:tentative="1">
@@ -4252,7 +4299,7 @@
         <w:ind w:left="1440" w:hanging="360"/>
       </w:pPr>
       <w:rPr>
-        <w:rFonts w:hint="default" w:ascii="Courier New" w:hAnsi="Courier New"/>
+        <w:rFonts w:ascii="Courier New" w:hAnsi="Courier New" w:hint="default"/>
       </w:rPr>
     </w:lvl>
     <w:lvl w:ilvl="2" w:tplc="0C0A0005" w:tentative="1">
@@ -4267,7 +4314,7 @@
         <w:ind w:left="2160" w:hanging="360"/>
       </w:pPr>
       <w:rPr>
-        <w:rFonts w:hint="default" w:ascii="Wingdings" w:hAnsi="Wingdings"/>
+        <w:rFonts w:ascii="Wingdings" w:hAnsi="Wingdings" w:hint="default"/>
       </w:rPr>
     </w:lvl>
     <w:lvl w:ilvl="3" w:tplc="0C0A0001" w:tentative="1">
@@ -4282,7 +4329,7 @@
         <w:ind w:left="2880" w:hanging="360"/>
       </w:pPr>
       <w:rPr>
-        <w:rFonts w:hint="default" w:ascii="Symbol" w:hAnsi="Symbol"/>
+        <w:rFonts w:ascii="Symbol" w:hAnsi="Symbol" w:hint="default"/>
       </w:rPr>
     </w:lvl>
     <w:lvl w:ilvl="4" w:tplc="0C0A0003" w:tentative="1">
@@ -4297,7 +4344,7 @@
         <w:ind w:left="3600" w:hanging="360"/>
       </w:pPr>
       <w:rPr>
-        <w:rFonts w:hint="default" w:ascii="Courier New" w:hAnsi="Courier New"/>
+        <w:rFonts w:ascii="Courier New" w:hAnsi="Courier New" w:hint="default"/>
       </w:rPr>
     </w:lvl>
     <w:lvl w:ilvl="5" w:tplc="0C0A0005" w:tentative="1">
@@ -4312,7 +4359,7 @@
         <w:ind w:left="4320" w:hanging="360"/>
       </w:pPr>
       <w:rPr>
-        <w:rFonts w:hint="default" w:ascii="Wingdings" w:hAnsi="Wingdings"/>
+        <w:rFonts w:ascii="Wingdings" w:hAnsi="Wingdings" w:hint="default"/>
       </w:rPr>
     </w:lvl>
     <w:lvl w:ilvl="6" w:tplc="0C0A0001" w:tentative="1">
@@ -4327,7 +4374,7 @@
         <w:ind w:left="5040" w:hanging="360"/>
       </w:pPr>
       <w:rPr>
-        <w:rFonts w:hint="default" w:ascii="Symbol" w:hAnsi="Symbol"/>
+        <w:rFonts w:ascii="Symbol" w:hAnsi="Symbol" w:hint="default"/>
       </w:rPr>
     </w:lvl>
     <w:lvl w:ilvl="7" w:tplc="0C0A0003" w:tentative="1">
@@ -4342,7 +4389,7 @@
         <w:ind w:left="5760" w:hanging="360"/>
       </w:pPr>
       <w:rPr>
-        <w:rFonts w:hint="default" w:ascii="Courier New" w:hAnsi="Courier New"/>
+        <w:rFonts w:ascii="Courier New" w:hAnsi="Courier New" w:hint="default"/>
       </w:rPr>
     </w:lvl>
     <w:lvl w:ilvl="8" w:tplc="0C0A0005" w:tentative="1">
@@ -4357,11 +4404,11 @@
         <w:ind w:left="6480" w:hanging="360"/>
       </w:pPr>
       <w:rPr>
-        <w:rFonts w:hint="default" w:ascii="Wingdings" w:hAnsi="Wingdings"/>
+        <w:rFonts w:ascii="Wingdings" w:hAnsi="Wingdings" w:hint="default"/>
       </w:rPr>
     </w:lvl>
   </w:abstractNum>
-  <w:abstractNum w:abstractNumId="14">
+  <w:abstractNum w:abstractNumId="14" w15:restartNumberingAfterBreak="0">
     <w:nsid w:val="37520109"/>
     <w:multiLevelType w:val="multilevel"/>
     <w:tmpl w:val="0C0A001F"/>
@@ -4474,7 +4521,7 @@
       </w:pPr>
     </w:lvl>
   </w:abstractNum>
-  <w:abstractNum w:abstractNumId="15">
+  <w:abstractNum w:abstractNumId="15" w15:restartNumberingAfterBreak="0">
     <w:nsid w:val="3BFD215C"/>
     <w:multiLevelType w:val="hybridMultilevel"/>
     <w:tmpl w:val="F0D2697E"/>
@@ -4490,7 +4537,7 @@
         <w:ind w:left="720" w:hanging="360"/>
       </w:pPr>
       <w:rPr>
-        <w:rFonts w:hint="default" w:ascii="Symbol" w:hAnsi="Symbol"/>
+        <w:rFonts w:ascii="Symbol" w:hAnsi="Symbol" w:hint="default"/>
       </w:rPr>
     </w:lvl>
     <w:lvl w:ilvl="1" w:tplc="0C0A0003" w:tentative="1">
@@ -4505,7 +4552,7 @@
         <w:ind w:left="1440" w:hanging="360"/>
       </w:pPr>
       <w:rPr>
-        <w:rFonts w:hint="default" w:ascii="Courier New" w:hAnsi="Courier New"/>
+        <w:rFonts w:ascii="Courier New" w:hAnsi="Courier New" w:hint="default"/>
       </w:rPr>
     </w:lvl>
     <w:lvl w:ilvl="2" w:tplc="0C0A0005" w:tentative="1">
@@ -4520,7 +4567,7 @@
         <w:ind w:left="2160" w:hanging="360"/>
       </w:pPr>
       <w:rPr>
-        <w:rFonts w:hint="default" w:ascii="Wingdings" w:hAnsi="Wingdings"/>
+        <w:rFonts w:ascii="Wingdings" w:hAnsi="Wingdings" w:hint="default"/>
       </w:rPr>
     </w:lvl>
     <w:lvl w:ilvl="3" w:tplc="0C0A0001" w:tentative="1">
@@ -4535,7 +4582,7 @@
         <w:ind w:left="2880" w:hanging="360"/>
       </w:pPr>
       <w:rPr>
-        <w:rFonts w:hint="default" w:ascii="Symbol" w:hAnsi="Symbol"/>
+        <w:rFonts w:ascii="Symbol" w:hAnsi="Symbol" w:hint="default"/>
       </w:rPr>
     </w:lvl>
     <w:lvl w:ilvl="4" w:tplc="0C0A0003" w:tentative="1">
@@ -4550,7 +4597,7 @@
         <w:ind w:left="3600" w:hanging="360"/>
       </w:pPr>
       <w:rPr>
-        <w:rFonts w:hint="default" w:ascii="Courier New" w:hAnsi="Courier New"/>
+        <w:rFonts w:ascii="Courier New" w:hAnsi="Courier New" w:hint="default"/>
       </w:rPr>
     </w:lvl>
     <w:lvl w:ilvl="5" w:tplc="0C0A0005" w:tentative="1">
@@ -4565,7 +4612,7 @@
         <w:ind w:left="4320" w:hanging="360"/>
       </w:pPr>
       <w:rPr>
-        <w:rFonts w:hint="default" w:ascii="Wingdings" w:hAnsi="Wingdings"/>
+        <w:rFonts w:ascii="Wingdings" w:hAnsi="Wingdings" w:hint="default"/>
       </w:rPr>
     </w:lvl>
     <w:lvl w:ilvl="6" w:tplc="0C0A0001" w:tentative="1">
@@ -4580,7 +4627,7 @@
         <w:ind w:left="5040" w:hanging="360"/>
       </w:pPr>
       <w:rPr>
-        <w:rFonts w:hint="default" w:ascii="Symbol" w:hAnsi="Symbol"/>
+        <w:rFonts w:ascii="Symbol" w:hAnsi="Symbol" w:hint="default"/>
       </w:rPr>
     </w:lvl>
     <w:lvl w:ilvl="7" w:tplc="0C0A0003" w:tentative="1">
@@ -4595,7 +4642,7 @@
         <w:ind w:left="5760" w:hanging="360"/>
       </w:pPr>
       <w:rPr>
-        <w:rFonts w:hint="default" w:ascii="Courier New" w:hAnsi="Courier New"/>
+        <w:rFonts w:ascii="Courier New" w:hAnsi="Courier New" w:hint="default"/>
       </w:rPr>
     </w:lvl>
     <w:lvl w:ilvl="8" w:tplc="0C0A0005" w:tentative="1">
@@ -4610,11 +4657,11 @@
         <w:ind w:left="6480" w:hanging="360"/>
       </w:pPr>
       <w:rPr>
-        <w:rFonts w:hint="default" w:ascii="Wingdings" w:hAnsi="Wingdings"/>
+        <w:rFonts w:ascii="Wingdings" w:hAnsi="Wingdings" w:hint="default"/>
       </w:rPr>
     </w:lvl>
   </w:abstractNum>
-  <w:abstractNum w:abstractNumId="16">
+  <w:abstractNum w:abstractNumId="16" w15:restartNumberingAfterBreak="0">
     <w:nsid w:val="3E9767D7"/>
     <w:multiLevelType w:val="hybridMultilevel"/>
     <w:tmpl w:val="FB569DDE"/>
@@ -4630,7 +4677,7 @@
         <w:ind w:left="720" w:hanging="360"/>
       </w:pPr>
       <w:rPr>
-        <w:rFonts w:hint="default" w:ascii="Symbol" w:hAnsi="Symbol"/>
+        <w:rFonts w:ascii="Symbol" w:hAnsi="Symbol" w:hint="default"/>
       </w:rPr>
     </w:lvl>
     <w:lvl w:ilvl="1" w:tplc="0C0A0003" w:tentative="1">
@@ -4645,7 +4692,7 @@
         <w:ind w:left="1440" w:hanging="360"/>
       </w:pPr>
       <w:rPr>
-        <w:rFonts w:hint="default" w:ascii="Courier New" w:hAnsi="Courier New"/>
+        <w:rFonts w:ascii="Courier New" w:hAnsi="Courier New" w:hint="default"/>
       </w:rPr>
     </w:lvl>
     <w:lvl w:ilvl="2" w:tplc="0C0A0005" w:tentative="1">
@@ -4660,7 +4707,7 @@
         <w:ind w:left="2160" w:hanging="360"/>
       </w:pPr>
       <w:rPr>
-        <w:rFonts w:hint="default" w:ascii="Wingdings" w:hAnsi="Wingdings"/>
+        <w:rFonts w:ascii="Wingdings" w:hAnsi="Wingdings" w:hint="default"/>
       </w:rPr>
     </w:lvl>
     <w:lvl w:ilvl="3" w:tplc="0C0A0001" w:tentative="1">
@@ -4675,7 +4722,7 @@
         <w:ind w:left="2880" w:hanging="360"/>
       </w:pPr>
       <w:rPr>
-        <w:rFonts w:hint="default" w:ascii="Symbol" w:hAnsi="Symbol"/>
+        <w:rFonts w:ascii="Symbol" w:hAnsi="Symbol" w:hint="default"/>
       </w:rPr>
     </w:lvl>
     <w:lvl w:ilvl="4" w:tplc="0C0A0003" w:tentative="1">
@@ -4690,7 +4737,7 @@
         <w:ind w:left="3600" w:hanging="360"/>
       </w:pPr>
       <w:rPr>
-        <w:rFonts w:hint="default" w:ascii="Courier New" w:hAnsi="Courier New"/>
+        <w:rFonts w:ascii="Courier New" w:hAnsi="Courier New" w:hint="default"/>
       </w:rPr>
     </w:lvl>
     <w:lvl w:ilvl="5" w:tplc="0C0A0005" w:tentative="1">
@@ -4705,7 +4752,7 @@
         <w:ind w:left="4320" w:hanging="360"/>
       </w:pPr>
       <w:rPr>
-        <w:rFonts w:hint="default" w:ascii="Wingdings" w:hAnsi="Wingdings"/>
+        <w:rFonts w:ascii="Wingdings" w:hAnsi="Wingdings" w:hint="default"/>
       </w:rPr>
     </w:lvl>
     <w:lvl w:ilvl="6" w:tplc="0C0A0001" w:tentative="1">
@@ -4720,7 +4767,7 @@
         <w:ind w:left="5040" w:hanging="360"/>
       </w:pPr>
       <w:rPr>
-        <w:rFonts w:hint="default" w:ascii="Symbol" w:hAnsi="Symbol"/>
+        <w:rFonts w:ascii="Symbol" w:hAnsi="Symbol" w:hint="default"/>
       </w:rPr>
     </w:lvl>
     <w:lvl w:ilvl="7" w:tplc="0C0A0003" w:tentative="1">
@@ -4735,7 +4782,7 @@
         <w:ind w:left="5760" w:hanging="360"/>
       </w:pPr>
       <w:rPr>
-        <w:rFonts w:hint="default" w:ascii="Courier New" w:hAnsi="Courier New"/>
+        <w:rFonts w:ascii="Courier New" w:hAnsi="Courier New" w:hint="default"/>
       </w:rPr>
     </w:lvl>
     <w:lvl w:ilvl="8" w:tplc="0C0A0005" w:tentative="1">
@@ -4750,11 +4797,11 @@
         <w:ind w:left="6480" w:hanging="360"/>
       </w:pPr>
       <w:rPr>
-        <w:rFonts w:hint="default" w:ascii="Wingdings" w:hAnsi="Wingdings"/>
+        <w:rFonts w:ascii="Wingdings" w:hAnsi="Wingdings" w:hint="default"/>
       </w:rPr>
     </w:lvl>
   </w:abstractNum>
-  <w:abstractNum w:abstractNumId="17">
+  <w:abstractNum w:abstractNumId="17" w15:restartNumberingAfterBreak="0">
     <w:nsid w:val="40A948F2"/>
     <w:multiLevelType w:val="hybridMultilevel"/>
     <w:tmpl w:val="7BCEF306"/>
@@ -4770,7 +4817,7 @@
         <w:ind w:left="720" w:hanging="360"/>
       </w:pPr>
       <w:rPr>
-        <w:rFonts w:hint="default" w:ascii="Symbol" w:hAnsi="Symbol"/>
+        <w:rFonts w:ascii="Symbol" w:hAnsi="Symbol" w:hint="default"/>
       </w:rPr>
     </w:lvl>
     <w:lvl w:ilvl="1" w:tplc="0C0A0003" w:tentative="1">
@@ -4785,7 +4832,7 @@
         <w:ind w:left="1440" w:hanging="360"/>
       </w:pPr>
       <w:rPr>
-        <w:rFonts w:hint="default" w:ascii="Courier New" w:hAnsi="Courier New"/>
+        <w:rFonts w:ascii="Courier New" w:hAnsi="Courier New" w:hint="default"/>
       </w:rPr>
     </w:lvl>
     <w:lvl w:ilvl="2" w:tplc="0C0A0005" w:tentative="1">
@@ -4800,7 +4847,7 @@
         <w:ind w:left="2160" w:hanging="360"/>
       </w:pPr>
       <w:rPr>
-        <w:rFonts w:hint="default" w:ascii="Wingdings" w:hAnsi="Wingdings"/>
+        <w:rFonts w:ascii="Wingdings" w:hAnsi="Wingdings" w:hint="default"/>
       </w:rPr>
     </w:lvl>
     <w:lvl w:ilvl="3" w:tplc="0C0A0001" w:tentative="1">
@@ -4815,7 +4862,7 @@
         <w:ind w:left="2880" w:hanging="360"/>
       </w:pPr>
       <w:rPr>
-        <w:rFonts w:hint="default" w:ascii="Symbol" w:hAnsi="Symbol"/>
+        <w:rFonts w:ascii="Symbol" w:hAnsi="Symbol" w:hint="default"/>
       </w:rPr>
     </w:lvl>
     <w:lvl w:ilvl="4" w:tplc="0C0A0003" w:tentative="1">
@@ -4830,7 +4877,7 @@
         <w:ind w:left="3600" w:hanging="360"/>
       </w:pPr>
       <w:rPr>
-        <w:rFonts w:hint="default" w:ascii="Courier New" w:hAnsi="Courier New"/>
+        <w:rFonts w:ascii="Courier New" w:hAnsi="Courier New" w:hint="default"/>
       </w:rPr>
     </w:lvl>
     <w:lvl w:ilvl="5" w:tplc="0C0A0005" w:tentative="1">
@@ -4845,7 +4892,7 @@
         <w:ind w:left="4320" w:hanging="360"/>
       </w:pPr>
       <w:rPr>
-        <w:rFonts w:hint="default" w:ascii="Wingdings" w:hAnsi="Wingdings"/>
+        <w:rFonts w:ascii="Wingdings" w:hAnsi="Wingdings" w:hint="default"/>
       </w:rPr>
     </w:lvl>
     <w:lvl w:ilvl="6" w:tplc="0C0A0001" w:tentative="1">
@@ -4860,7 +4907,7 @@
         <w:ind w:left="5040" w:hanging="360"/>
       </w:pPr>
       <w:rPr>
-        <w:rFonts w:hint="default" w:ascii="Symbol" w:hAnsi="Symbol"/>
+        <w:rFonts w:ascii="Symbol" w:hAnsi="Symbol" w:hint="default"/>
       </w:rPr>
     </w:lvl>
     <w:lvl w:ilvl="7" w:tplc="0C0A0003" w:tentative="1">
@@ -4875,7 +4922,7 @@
         <w:ind w:left="5760" w:hanging="360"/>
       </w:pPr>
       <w:rPr>
-        <w:rFonts w:hint="default" w:ascii="Courier New" w:hAnsi="Courier New"/>
+        <w:rFonts w:ascii="Courier New" w:hAnsi="Courier New" w:hint="default"/>
       </w:rPr>
     </w:lvl>
     <w:lvl w:ilvl="8" w:tplc="0C0A0005" w:tentative="1">
@@ -4890,11 +4937,11 @@
         <w:ind w:left="6480" w:hanging="360"/>
       </w:pPr>
       <w:rPr>
-        <w:rFonts w:hint="default" w:ascii="Wingdings" w:hAnsi="Wingdings"/>
+        <w:rFonts w:ascii="Wingdings" w:hAnsi="Wingdings" w:hint="default"/>
       </w:rPr>
     </w:lvl>
   </w:abstractNum>
-  <w:abstractNum w:abstractNumId="18">
+  <w:abstractNum w:abstractNumId="18" w15:restartNumberingAfterBreak="0">
     <w:nsid w:val="47DA31AA"/>
     <w:multiLevelType w:val="multilevel"/>
     <w:tmpl w:val="ABD201A8"/>
@@ -5007,7 +5054,7 @@
       </w:pPr>
     </w:lvl>
   </w:abstractNum>
-  <w:abstractNum w:abstractNumId="19">
+  <w:abstractNum w:abstractNumId="19" w15:restartNumberingAfterBreak="0">
     <w:nsid w:val="4A3A549E"/>
     <w:multiLevelType w:val="multilevel"/>
     <w:tmpl w:val="E2BA826E"/>
@@ -5123,14 +5170,14 @@
       </w:pPr>
     </w:lvl>
   </w:abstractNum>
-  <w:abstractNum w:abstractNumId="20">
+  <w:abstractNum w:abstractNumId="20" w15:restartNumberingAfterBreak="0">
     <w:nsid w:val="51B25DBD"/>
     <w:multiLevelType w:val="multilevel"/>
     <w:tmpl w:val="0C0A0025"/>
     <w:lvl w:ilvl="0">
       <w:start w:val="1"/>
       <w:numFmt w:val="decimal"/>
-      <w:pStyle w:val="Ttulo1"/>
+      <w:pStyle w:val="Heading1"/>
       <w:lvlText w:val="%1"/>
       <w:lvlJc w:val="left"/>
       <w:pPr>
@@ -5143,7 +5190,7 @@
     <w:lvl w:ilvl="1">
       <w:start w:val="1"/>
       <w:numFmt w:val="decimal"/>
-      <w:pStyle w:val="Ttulo2"/>
+      <w:pStyle w:val="Heading2"/>
       <w:lvlText w:val="%1.%2"/>
       <w:lvlJc w:val="left"/>
       <w:pPr>
@@ -5156,7 +5203,7 @@
     <w:lvl w:ilvl="2">
       <w:start w:val="1"/>
       <w:numFmt w:val="decimal"/>
-      <w:pStyle w:val="Ttulo3"/>
+      <w:pStyle w:val="Heading3"/>
       <w:lvlText w:val="%1.%2.%3"/>
       <w:lvlJc w:val="left"/>
       <w:pPr>
@@ -5169,7 +5216,7 @@
     <w:lvl w:ilvl="3">
       <w:start w:val="1"/>
       <w:numFmt w:val="decimal"/>
-      <w:pStyle w:val="Ttulo4"/>
+      <w:pStyle w:val="Heading4"/>
       <w:lvlText w:val="%1.%2.%3.%4"/>
       <w:lvlJc w:val="left"/>
       <w:pPr>
@@ -5182,7 +5229,7 @@
     <w:lvl w:ilvl="4">
       <w:start w:val="1"/>
       <w:numFmt w:val="decimal"/>
-      <w:pStyle w:val="Ttulo5"/>
+      <w:pStyle w:val="Heading5"/>
       <w:lvlText w:val="%1.%2.%3.%4.%5"/>
       <w:lvlJc w:val="left"/>
       <w:pPr>
@@ -5195,7 +5242,7 @@
     <w:lvl w:ilvl="5">
       <w:start w:val="1"/>
       <w:numFmt w:val="decimal"/>
-      <w:pStyle w:val="Ttulo6"/>
+      <w:pStyle w:val="Heading6"/>
       <w:lvlText w:val="%1.%2.%3.%4.%5.%6"/>
       <w:lvlJc w:val="left"/>
       <w:pPr>
@@ -5208,7 +5255,7 @@
     <w:lvl w:ilvl="6">
       <w:start w:val="1"/>
       <w:numFmt w:val="decimal"/>
-      <w:pStyle w:val="Ttulo7"/>
+      <w:pStyle w:val="Heading7"/>
       <w:lvlText w:val="%1.%2.%3.%4.%5.%6.%7"/>
       <w:lvlJc w:val="left"/>
       <w:pPr>
@@ -5221,7 +5268,7 @@
     <w:lvl w:ilvl="7">
       <w:start w:val="1"/>
       <w:numFmt w:val="decimal"/>
-      <w:pStyle w:val="Ttulo8"/>
+      <w:pStyle w:val="Heading8"/>
       <w:lvlText w:val="%1.%2.%3.%4.%5.%6.%7.%8"/>
       <w:lvlJc w:val="left"/>
       <w:pPr>
@@ -5234,7 +5281,7 @@
     <w:lvl w:ilvl="8">
       <w:start w:val="1"/>
       <w:numFmt w:val="decimal"/>
-      <w:pStyle w:val="Ttulo9"/>
+      <w:pStyle w:val="Heading9"/>
       <w:lvlText w:val="%1.%2.%3.%4.%5.%6.%7.%8.%9"/>
       <w:lvlJc w:val="left"/>
       <w:pPr>
@@ -5245,7 +5292,7 @@
       </w:pPr>
     </w:lvl>
   </w:abstractNum>
-  <w:abstractNum w:abstractNumId="21">
+  <w:abstractNum w:abstractNumId="21" w15:restartNumberingAfterBreak="0">
     <w:nsid w:val="526824DF"/>
     <w:multiLevelType w:val="hybridMultilevel"/>
     <w:tmpl w:val="5218CAD6"/>
@@ -5261,7 +5308,7 @@
         <w:ind w:left="720" w:hanging="360"/>
       </w:pPr>
       <w:rPr>
-        <w:rFonts w:hint="default" w:ascii="Symbol" w:hAnsi="Symbol"/>
+        <w:rFonts w:ascii="Symbol" w:hAnsi="Symbol" w:hint="default"/>
       </w:rPr>
     </w:lvl>
     <w:lvl w:ilvl="1" w:tplc="0C0A0003" w:tentative="1">
@@ -5276,7 +5323,7 @@
         <w:ind w:left="1440" w:hanging="360"/>
       </w:pPr>
       <w:rPr>
-        <w:rFonts w:hint="default" w:ascii="Courier New" w:hAnsi="Courier New" w:cs="Courier New"/>
+        <w:rFonts w:ascii="Courier New" w:hAnsi="Courier New" w:cs="Courier New" w:hint="default"/>
       </w:rPr>
     </w:lvl>
     <w:lvl w:ilvl="2" w:tplc="0C0A0005" w:tentative="1">
@@ -5291,7 +5338,7 @@
         <w:ind w:left="2160" w:hanging="360"/>
       </w:pPr>
       <w:rPr>
-        <w:rFonts w:hint="default" w:ascii="Wingdings" w:hAnsi="Wingdings"/>
+        <w:rFonts w:ascii="Wingdings" w:hAnsi="Wingdings" w:hint="default"/>
       </w:rPr>
     </w:lvl>
     <w:lvl w:ilvl="3" w:tplc="0C0A0001" w:tentative="1">
@@ -5306,7 +5353,7 @@
         <w:ind w:left="2880" w:hanging="360"/>
       </w:pPr>
       <w:rPr>
-        <w:rFonts w:hint="default" w:ascii="Symbol" w:hAnsi="Symbol"/>
+        <w:rFonts w:ascii="Symbol" w:hAnsi="Symbol" w:hint="default"/>
       </w:rPr>
     </w:lvl>
     <w:lvl w:ilvl="4" w:tplc="0C0A0003" w:tentative="1">
@@ -5321,7 +5368,7 @@
         <w:ind w:left="3600" w:hanging="360"/>
       </w:pPr>
       <w:rPr>
-        <w:rFonts w:hint="default" w:ascii="Courier New" w:hAnsi="Courier New" w:cs="Courier New"/>
+        <w:rFonts w:ascii="Courier New" w:hAnsi="Courier New" w:cs="Courier New" w:hint="default"/>
       </w:rPr>
     </w:lvl>
     <w:lvl w:ilvl="5" w:tplc="0C0A0005" w:tentative="1">
@@ -5336,7 +5383,7 @@
         <w:ind w:left="4320" w:hanging="360"/>
       </w:pPr>
       <w:rPr>
-        <w:rFonts w:hint="default" w:ascii="Wingdings" w:hAnsi="Wingdings"/>
+        <w:rFonts w:ascii="Wingdings" w:hAnsi="Wingdings" w:hint="default"/>
       </w:rPr>
     </w:lvl>
     <w:lvl w:ilvl="6" w:tplc="0C0A0001" w:tentative="1">
@@ -5351,7 +5398,7 @@
         <w:ind w:left="5040" w:hanging="360"/>
       </w:pPr>
       <w:rPr>
-        <w:rFonts w:hint="default" w:ascii="Symbol" w:hAnsi="Symbol"/>
+        <w:rFonts w:ascii="Symbol" w:hAnsi="Symbol" w:hint="default"/>
       </w:rPr>
     </w:lvl>
     <w:lvl w:ilvl="7" w:tplc="0C0A0003" w:tentative="1">
@@ -5366,7 +5413,7 @@
         <w:ind w:left="5760" w:hanging="360"/>
       </w:pPr>
       <w:rPr>
-        <w:rFonts w:hint="default" w:ascii="Courier New" w:hAnsi="Courier New" w:cs="Courier New"/>
+        <w:rFonts w:ascii="Courier New" w:hAnsi="Courier New" w:cs="Courier New" w:hint="default"/>
       </w:rPr>
     </w:lvl>
     <w:lvl w:ilvl="8" w:tplc="0C0A0005" w:tentative="1">
@@ -5381,11 +5428,11 @@
         <w:ind w:left="6480" w:hanging="360"/>
       </w:pPr>
       <w:rPr>
-        <w:rFonts w:hint="default" w:ascii="Wingdings" w:hAnsi="Wingdings"/>
+        <w:rFonts w:ascii="Wingdings" w:hAnsi="Wingdings" w:hint="default"/>
       </w:rPr>
     </w:lvl>
   </w:abstractNum>
-  <w:abstractNum w:abstractNumId="22">
+  <w:abstractNum w:abstractNumId="22" w15:restartNumberingAfterBreak="0">
     <w:nsid w:val="53DC65CB"/>
     <w:multiLevelType w:val="hybridMultilevel"/>
     <w:tmpl w:val="E32C8BD8"/>
@@ -5401,7 +5448,7 @@
         <w:ind w:left="720" w:hanging="360"/>
       </w:pPr>
       <w:rPr>
-        <w:rFonts w:hint="default" w:ascii="Symbol" w:hAnsi="Symbol"/>
+        <w:rFonts w:ascii="Symbol" w:hAnsi="Symbol" w:hint="default"/>
       </w:rPr>
     </w:lvl>
     <w:lvl w:ilvl="1" w:tplc="0C0A0003" w:tentative="1">
@@ -5416,7 +5463,7 @@
         <w:ind w:left="1440" w:hanging="360"/>
       </w:pPr>
       <w:rPr>
-        <w:rFonts w:hint="default" w:ascii="Courier New" w:hAnsi="Courier New"/>
+        <w:rFonts w:ascii="Courier New" w:hAnsi="Courier New" w:hint="default"/>
       </w:rPr>
     </w:lvl>
     <w:lvl w:ilvl="2" w:tplc="0C0A0005" w:tentative="1">
@@ -5431,7 +5478,7 @@
         <w:ind w:left="2160" w:hanging="360"/>
       </w:pPr>
       <w:rPr>
-        <w:rFonts w:hint="default" w:ascii="Wingdings" w:hAnsi="Wingdings"/>
+        <w:rFonts w:ascii="Wingdings" w:hAnsi="Wingdings" w:hint="default"/>
       </w:rPr>
     </w:lvl>
     <w:lvl w:ilvl="3" w:tplc="0C0A0001" w:tentative="1">
@@ -5446,7 +5493,7 @@
         <w:ind w:left="2880" w:hanging="360"/>
       </w:pPr>
       <w:rPr>
-        <w:rFonts w:hint="default" w:ascii="Symbol" w:hAnsi="Symbol"/>
+        <w:rFonts w:ascii="Symbol" w:hAnsi="Symbol" w:hint="default"/>
       </w:rPr>
     </w:lvl>
     <w:lvl w:ilvl="4" w:tplc="0C0A0003" w:tentative="1">
@@ -5461,7 +5508,7 @@
         <w:ind w:left="3600" w:hanging="360"/>
       </w:pPr>
       <w:rPr>
-        <w:rFonts w:hint="default" w:ascii="Courier New" w:hAnsi="Courier New"/>
+        <w:rFonts w:ascii="Courier New" w:hAnsi="Courier New" w:hint="default"/>
       </w:rPr>
     </w:lvl>
     <w:lvl w:ilvl="5" w:tplc="0C0A0005" w:tentative="1">
@@ -5476,7 +5523,7 @@
         <w:ind w:left="4320" w:hanging="360"/>
       </w:pPr>
       <w:rPr>
-        <w:rFonts w:hint="default" w:ascii="Wingdings" w:hAnsi="Wingdings"/>
+        <w:rFonts w:ascii="Wingdings" w:hAnsi="Wingdings" w:hint="default"/>
       </w:rPr>
     </w:lvl>
     <w:lvl w:ilvl="6" w:tplc="0C0A0001" w:tentative="1">
@@ -5491,7 +5538,7 @@
         <w:ind w:left="5040" w:hanging="360"/>
       </w:pPr>
       <w:rPr>
-        <w:rFonts w:hint="default" w:ascii="Symbol" w:hAnsi="Symbol"/>
+        <w:rFonts w:ascii="Symbol" w:hAnsi="Symbol" w:hint="default"/>
       </w:rPr>
     </w:lvl>
     <w:lvl w:ilvl="7" w:tplc="0C0A0003" w:tentative="1">
@@ -5506,7 +5553,7 @@
         <w:ind w:left="5760" w:hanging="360"/>
       </w:pPr>
       <w:rPr>
-        <w:rFonts w:hint="default" w:ascii="Courier New" w:hAnsi="Courier New"/>
+        <w:rFonts w:ascii="Courier New" w:hAnsi="Courier New" w:hint="default"/>
       </w:rPr>
     </w:lvl>
     <w:lvl w:ilvl="8" w:tplc="0C0A0005" w:tentative="1">
@@ -5521,11 +5568,11 @@
         <w:ind w:left="6480" w:hanging="360"/>
       </w:pPr>
       <w:rPr>
-        <w:rFonts w:hint="default" w:ascii="Wingdings" w:hAnsi="Wingdings"/>
+        <w:rFonts w:ascii="Wingdings" w:hAnsi="Wingdings" w:hint="default"/>
       </w:rPr>
     </w:lvl>
   </w:abstractNum>
-  <w:abstractNum w:abstractNumId="23">
+  <w:abstractNum w:abstractNumId="23" w15:restartNumberingAfterBreak="0">
     <w:nsid w:val="58433B36"/>
     <w:multiLevelType w:val="multilevel"/>
     <w:tmpl w:val="1DF47924"/>
@@ -5673,7 +5720,7 @@
       </w:rPr>
     </w:lvl>
   </w:abstractNum>
-  <w:abstractNum w:abstractNumId="24">
+  <w:abstractNum w:abstractNumId="24" w15:restartNumberingAfterBreak="0">
     <w:nsid w:val="62B61E44"/>
     <w:multiLevelType w:val="hybridMultilevel"/>
     <w:tmpl w:val="B55E5FFA"/>
@@ -5689,7 +5736,7 @@
         <w:ind w:left="720" w:hanging="360"/>
       </w:pPr>
       <w:rPr>
-        <w:rFonts w:hint="default" w:ascii="Symbol" w:hAnsi="Symbol"/>
+        <w:rFonts w:ascii="Symbol" w:hAnsi="Symbol" w:hint="default"/>
       </w:rPr>
     </w:lvl>
     <w:lvl w:ilvl="1" w:tplc="0C0A0003" w:tentative="1">
@@ -5704,7 +5751,7 @@
         <w:ind w:left="1440" w:hanging="360"/>
       </w:pPr>
       <w:rPr>
-        <w:rFonts w:hint="default" w:ascii="Courier New" w:hAnsi="Courier New"/>
+        <w:rFonts w:ascii="Courier New" w:hAnsi="Courier New" w:hint="default"/>
       </w:rPr>
     </w:lvl>
     <w:lvl w:ilvl="2" w:tplc="0C0A0005" w:tentative="1">
@@ -5719,7 +5766,7 @@
         <w:ind w:left="2160" w:hanging="360"/>
       </w:pPr>
       <w:rPr>
-        <w:rFonts w:hint="default" w:ascii="Wingdings" w:hAnsi="Wingdings"/>
+        <w:rFonts w:ascii="Wingdings" w:hAnsi="Wingdings" w:hint="default"/>
       </w:rPr>
     </w:lvl>
     <w:lvl w:ilvl="3" w:tplc="0C0A0001" w:tentative="1">
@@ -5734,7 +5781,7 @@
         <w:ind w:left="2880" w:hanging="360"/>
       </w:pPr>
       <w:rPr>
-        <w:rFonts w:hint="default" w:ascii="Symbol" w:hAnsi="Symbol"/>
+        <w:rFonts w:ascii="Symbol" w:hAnsi="Symbol" w:hint="default"/>
       </w:rPr>
     </w:lvl>
     <w:lvl w:ilvl="4" w:tplc="0C0A0003" w:tentative="1">
@@ -5749,7 +5796,7 @@
         <w:ind w:left="3600" w:hanging="360"/>
       </w:pPr>
       <w:rPr>
-        <w:rFonts w:hint="default" w:ascii="Courier New" w:hAnsi="Courier New"/>
+        <w:rFonts w:ascii="Courier New" w:hAnsi="Courier New" w:hint="default"/>
       </w:rPr>
     </w:lvl>
     <w:lvl w:ilvl="5" w:tplc="0C0A0005" w:tentative="1">
@@ -5764,7 +5811,7 @@
         <w:ind w:left="4320" w:hanging="360"/>
       </w:pPr>
       <w:rPr>
-        <w:rFonts w:hint="default" w:ascii="Wingdings" w:hAnsi="Wingdings"/>
+        <w:rFonts w:ascii="Wingdings" w:hAnsi="Wingdings" w:hint="default"/>
       </w:rPr>
     </w:lvl>
     <w:lvl w:ilvl="6" w:tplc="0C0A0001" w:tentative="1">
@@ -5779,7 +5826,7 @@
         <w:ind w:left="5040" w:hanging="360"/>
       </w:pPr>
       <w:rPr>
-        <w:rFonts w:hint="default" w:ascii="Symbol" w:hAnsi="Symbol"/>
+        <w:rFonts w:ascii="Symbol" w:hAnsi="Symbol" w:hint="default"/>
       </w:rPr>
     </w:lvl>
     <w:lvl w:ilvl="7" w:tplc="0C0A0003" w:tentative="1">
@@ -5794,7 +5841,7 @@
         <w:ind w:left="5760" w:hanging="360"/>
       </w:pPr>
       <w:rPr>
-        <w:rFonts w:hint="default" w:ascii="Courier New" w:hAnsi="Courier New"/>
+        <w:rFonts w:ascii="Courier New" w:hAnsi="Courier New" w:hint="default"/>
       </w:rPr>
     </w:lvl>
     <w:lvl w:ilvl="8" w:tplc="0C0A0005" w:tentative="1">
@@ -5809,11 +5856,11 @@
         <w:ind w:left="6480" w:hanging="360"/>
       </w:pPr>
       <w:rPr>
-        <w:rFonts w:hint="default" w:ascii="Wingdings" w:hAnsi="Wingdings"/>
+        <w:rFonts w:ascii="Wingdings" w:hAnsi="Wingdings" w:hint="default"/>
       </w:rPr>
     </w:lvl>
   </w:abstractNum>
-  <w:abstractNum w:abstractNumId="25">
+  <w:abstractNum w:abstractNumId="25" w15:restartNumberingAfterBreak="0">
     <w:nsid w:val="64682B2F"/>
     <w:multiLevelType w:val="singleLevel"/>
     <w:tmpl w:val="0C0A000F"/>
@@ -5830,7 +5877,7 @@
       </w:pPr>
     </w:lvl>
   </w:abstractNum>
-  <w:abstractNum w:abstractNumId="26">
+  <w:abstractNum w:abstractNumId="26" w15:restartNumberingAfterBreak="0">
     <w:nsid w:val="6830508A"/>
     <w:multiLevelType w:val="hybridMultilevel"/>
     <w:tmpl w:val="20E8D5D8"/>
@@ -5846,7 +5893,7 @@
         <w:ind w:left="720" w:hanging="360"/>
       </w:pPr>
       <w:rPr>
-        <w:rFonts w:hint="default" w:ascii="Symbol" w:hAnsi="Symbol"/>
+        <w:rFonts w:ascii="Symbol" w:hAnsi="Symbol" w:hint="default"/>
       </w:rPr>
     </w:lvl>
     <w:lvl w:ilvl="1" w:tplc="0C0A0003" w:tentative="1">
@@ -5861,7 +5908,7 @@
         <w:ind w:left="1440" w:hanging="360"/>
       </w:pPr>
       <w:rPr>
-        <w:rFonts w:hint="default" w:ascii="Courier New" w:hAnsi="Courier New" w:cs="Courier New"/>
+        <w:rFonts w:ascii="Courier New" w:hAnsi="Courier New" w:cs="Courier New" w:hint="default"/>
       </w:rPr>
     </w:lvl>
     <w:lvl w:ilvl="2" w:tplc="0C0A0005" w:tentative="1">
@@ -5876,7 +5923,7 @@
         <w:ind w:left="2160" w:hanging="360"/>
       </w:pPr>
       <w:rPr>
-        <w:rFonts w:hint="default" w:ascii="Wingdings" w:hAnsi="Wingdings"/>
+        <w:rFonts w:ascii="Wingdings" w:hAnsi="Wingdings" w:hint="default"/>
       </w:rPr>
     </w:lvl>
     <w:lvl w:ilvl="3" w:tplc="0C0A0001" w:tentative="1">
@@ -5891,7 +5938,7 @@
         <w:ind w:left="2880" w:hanging="360"/>
       </w:pPr>
       <w:rPr>
-        <w:rFonts w:hint="default" w:ascii="Symbol" w:hAnsi="Symbol"/>
+        <w:rFonts w:ascii="Symbol" w:hAnsi="Symbol" w:hint="default"/>
       </w:rPr>
     </w:lvl>
     <w:lvl w:ilvl="4" w:tplc="0C0A0003" w:tentative="1">
@@ -5906,7 +5953,7 @@
         <w:ind w:left="3600" w:hanging="360"/>
       </w:pPr>
       <w:rPr>
-        <w:rFonts w:hint="default" w:ascii="Courier New" w:hAnsi="Courier New" w:cs="Courier New"/>
+        <w:rFonts w:ascii="Courier New" w:hAnsi="Courier New" w:cs="Courier New" w:hint="default"/>
       </w:rPr>
     </w:lvl>
     <w:lvl w:ilvl="5" w:tplc="0C0A0005" w:tentative="1">
@@ -5921,7 +5968,7 @@
         <w:ind w:left="4320" w:hanging="360"/>
       </w:pPr>
       <w:rPr>
-        <w:rFonts w:hint="default" w:ascii="Wingdings" w:hAnsi="Wingdings"/>
+        <w:rFonts w:ascii="Wingdings" w:hAnsi="Wingdings" w:hint="default"/>
       </w:rPr>
     </w:lvl>
     <w:lvl w:ilvl="6" w:tplc="0C0A0001" w:tentative="1">
@@ -5936,7 +5983,7 @@
         <w:ind w:left="5040" w:hanging="360"/>
       </w:pPr>
       <w:rPr>
-        <w:rFonts w:hint="default" w:ascii="Symbol" w:hAnsi="Symbol"/>
+        <w:rFonts w:ascii="Symbol" w:hAnsi="Symbol" w:hint="default"/>
       </w:rPr>
     </w:lvl>
     <w:lvl w:ilvl="7" w:tplc="0C0A0003" w:tentative="1">
@@ -5951,7 +5998,7 @@
         <w:ind w:left="5760" w:hanging="360"/>
       </w:pPr>
       <w:rPr>
-        <w:rFonts w:hint="default" w:ascii="Courier New" w:hAnsi="Courier New" w:cs="Courier New"/>
+        <w:rFonts w:ascii="Courier New" w:hAnsi="Courier New" w:cs="Courier New" w:hint="default"/>
       </w:rPr>
     </w:lvl>
     <w:lvl w:ilvl="8" w:tplc="0C0A0005" w:tentative="1">
@@ -5966,11 +6013,11 @@
         <w:ind w:left="6480" w:hanging="360"/>
       </w:pPr>
       <w:rPr>
-        <w:rFonts w:hint="default" w:ascii="Wingdings" w:hAnsi="Wingdings"/>
+        <w:rFonts w:ascii="Wingdings" w:hAnsi="Wingdings" w:hint="default"/>
       </w:rPr>
     </w:lvl>
   </w:abstractNum>
-  <w:abstractNum w:abstractNumId="27">
+  <w:abstractNum w:abstractNumId="27" w15:restartNumberingAfterBreak="0">
     <w:nsid w:val="6A383730"/>
     <w:multiLevelType w:val="hybridMultilevel"/>
     <w:tmpl w:val="F594CE36"/>
@@ -5986,7 +6033,7 @@
         <w:ind w:left="720" w:hanging="360"/>
       </w:pPr>
       <w:rPr>
-        <w:rFonts w:hint="default" w:ascii="Symbol" w:hAnsi="Symbol"/>
+        <w:rFonts w:ascii="Symbol" w:hAnsi="Symbol" w:hint="default"/>
       </w:rPr>
     </w:lvl>
     <w:lvl w:ilvl="1" w:tplc="0C0A0003" w:tentative="1">
@@ -6001,7 +6048,7 @@
         <w:ind w:left="1440" w:hanging="360"/>
       </w:pPr>
       <w:rPr>
-        <w:rFonts w:hint="default" w:ascii="Courier New" w:hAnsi="Courier New"/>
+        <w:rFonts w:ascii="Courier New" w:hAnsi="Courier New" w:hint="default"/>
       </w:rPr>
     </w:lvl>
     <w:lvl w:ilvl="2" w:tplc="0C0A0005" w:tentative="1">
@@ -6016,7 +6063,7 @@
         <w:ind w:left="2160" w:hanging="360"/>
       </w:pPr>
       <w:rPr>
-        <w:rFonts w:hint="default" w:ascii="Wingdings" w:hAnsi="Wingdings"/>
+        <w:rFonts w:ascii="Wingdings" w:hAnsi="Wingdings" w:hint="default"/>
       </w:rPr>
     </w:lvl>
     <w:lvl w:ilvl="3" w:tplc="0C0A0001" w:tentative="1">
@@ -6031,7 +6078,7 @@
         <w:ind w:left="2880" w:hanging="360"/>
       </w:pPr>
       <w:rPr>
-        <w:rFonts w:hint="default" w:ascii="Symbol" w:hAnsi="Symbol"/>
+        <w:rFonts w:ascii="Symbol" w:hAnsi="Symbol" w:hint="default"/>
       </w:rPr>
     </w:lvl>
     <w:lvl w:ilvl="4" w:tplc="0C0A0003" w:tentative="1">
@@ -6046,7 +6093,7 @@
         <w:ind w:left="3600" w:hanging="360"/>
       </w:pPr>
       <w:rPr>
-        <w:rFonts w:hint="default" w:ascii="Courier New" w:hAnsi="Courier New"/>
+        <w:rFonts w:ascii="Courier New" w:hAnsi="Courier New" w:hint="default"/>
       </w:rPr>
     </w:lvl>
     <w:lvl w:ilvl="5" w:tplc="0C0A0005" w:tentative="1">
@@ -6061,7 +6108,7 @@
         <w:ind w:left="4320" w:hanging="360"/>
       </w:pPr>
       <w:rPr>
-        <w:rFonts w:hint="default" w:ascii="Wingdings" w:hAnsi="Wingdings"/>
+        <w:rFonts w:ascii="Wingdings" w:hAnsi="Wingdings" w:hint="default"/>
       </w:rPr>
     </w:lvl>
     <w:lvl w:ilvl="6" w:tplc="0C0A0001" w:tentative="1">
@@ -6076,7 +6123,7 @@
         <w:ind w:left="5040" w:hanging="360"/>
       </w:pPr>
       <w:rPr>
-        <w:rFonts w:hint="default" w:ascii="Symbol" w:hAnsi="Symbol"/>
+        <w:rFonts w:ascii="Symbol" w:hAnsi="Symbol" w:hint="default"/>
       </w:rPr>
     </w:lvl>
     <w:lvl w:ilvl="7" w:tplc="0C0A0003" w:tentative="1">
@@ -6091,7 +6138,7 @@
         <w:ind w:left="5760" w:hanging="360"/>
       </w:pPr>
       <w:rPr>
-        <w:rFonts w:hint="default" w:ascii="Courier New" w:hAnsi="Courier New"/>
+        <w:rFonts w:ascii="Courier New" w:hAnsi="Courier New" w:hint="default"/>
       </w:rPr>
     </w:lvl>
     <w:lvl w:ilvl="8" w:tplc="0C0A0005" w:tentative="1">
@@ -6106,11 +6153,11 @@
         <w:ind w:left="6480" w:hanging="360"/>
       </w:pPr>
       <w:rPr>
-        <w:rFonts w:hint="default" w:ascii="Wingdings" w:hAnsi="Wingdings"/>
+        <w:rFonts w:ascii="Wingdings" w:hAnsi="Wingdings" w:hint="default"/>
       </w:rPr>
     </w:lvl>
   </w:abstractNum>
-  <w:abstractNum w:abstractNumId="28">
+  <w:abstractNum w:abstractNumId="28" w15:restartNumberingAfterBreak="0">
     <w:nsid w:val="6E8A6099"/>
     <w:multiLevelType w:val="hybridMultilevel"/>
     <w:tmpl w:val="1D5A6AC4"/>
@@ -6126,7 +6173,7 @@
         <w:ind w:left="720" w:hanging="360"/>
       </w:pPr>
       <w:rPr>
-        <w:rFonts w:hint="default" w:ascii="Symbol" w:hAnsi="Symbol"/>
+        <w:rFonts w:ascii="Symbol" w:hAnsi="Symbol" w:hint="default"/>
       </w:rPr>
     </w:lvl>
     <w:lvl w:ilvl="1" w:tplc="0C0A0003" w:tentative="1">
@@ -6141,7 +6188,7 @@
         <w:ind w:left="1440" w:hanging="360"/>
       </w:pPr>
       <w:rPr>
-        <w:rFonts w:hint="default" w:ascii="Courier New" w:hAnsi="Courier New"/>
+        <w:rFonts w:ascii="Courier New" w:hAnsi="Courier New" w:hint="default"/>
       </w:rPr>
     </w:lvl>
     <w:lvl w:ilvl="2" w:tplc="0C0A0005" w:tentative="1">
@@ -6156,7 +6203,7 @@
         <w:ind w:left="2160" w:hanging="360"/>
       </w:pPr>
       <w:rPr>
-        <w:rFonts w:hint="default" w:ascii="Wingdings" w:hAnsi="Wingdings"/>
+        <w:rFonts w:ascii="Wingdings" w:hAnsi="Wingdings" w:hint="default"/>
       </w:rPr>
     </w:lvl>
     <w:lvl w:ilvl="3" w:tplc="0C0A0001" w:tentative="1">
@@ -6171,7 +6218,7 @@
         <w:ind w:left="2880" w:hanging="360"/>
       </w:pPr>
       <w:rPr>
-        <w:rFonts w:hint="default" w:ascii="Symbol" w:hAnsi="Symbol"/>
+        <w:rFonts w:ascii="Symbol" w:hAnsi="Symbol" w:hint="default"/>
       </w:rPr>
     </w:lvl>
     <w:lvl w:ilvl="4" w:tplc="0C0A0003" w:tentative="1">
@@ -6186,7 +6233,7 @@
         <w:ind w:left="3600" w:hanging="360"/>
       </w:pPr>
       <w:rPr>
-        <w:rFonts w:hint="default" w:ascii="Courier New" w:hAnsi="Courier New"/>
+        <w:rFonts w:ascii="Courier New" w:hAnsi="Courier New" w:hint="default"/>
       </w:rPr>
     </w:lvl>
     <w:lvl w:ilvl="5" w:tplc="0C0A0005" w:tentative="1">
@@ -6201,7 +6248,7 @@
         <w:ind w:left="4320" w:hanging="360"/>
       </w:pPr>
       <w:rPr>
-        <w:rFonts w:hint="default" w:ascii="Wingdings" w:hAnsi="Wingdings"/>
+        <w:rFonts w:ascii="Wingdings" w:hAnsi="Wingdings" w:hint="default"/>
       </w:rPr>
     </w:lvl>
     <w:lvl w:ilvl="6" w:tplc="0C0A0001" w:tentative="1">
@@ -6216,7 +6263,7 @@
         <w:ind w:left="5040" w:hanging="360"/>
       </w:pPr>
       <w:rPr>
-        <w:rFonts w:hint="default" w:ascii="Symbol" w:hAnsi="Symbol"/>
+        <w:rFonts w:ascii="Symbol" w:hAnsi="Symbol" w:hint="default"/>
       </w:rPr>
     </w:lvl>
     <w:lvl w:ilvl="7" w:tplc="0C0A0003" w:tentative="1">
@@ -6231,7 +6278,7 @@
         <w:ind w:left="5760" w:hanging="360"/>
       </w:pPr>
       <w:rPr>
-        <w:rFonts w:hint="default" w:ascii="Courier New" w:hAnsi="Courier New"/>
+        <w:rFonts w:ascii="Courier New" w:hAnsi="Courier New" w:hint="default"/>
       </w:rPr>
     </w:lvl>
     <w:lvl w:ilvl="8" w:tplc="0C0A0005" w:tentative="1">
@@ -6246,11 +6293,11 @@
         <w:ind w:left="6480" w:hanging="360"/>
       </w:pPr>
       <w:rPr>
-        <w:rFonts w:hint="default" w:ascii="Wingdings" w:hAnsi="Wingdings"/>
+        <w:rFonts w:ascii="Wingdings" w:hAnsi="Wingdings" w:hint="default"/>
       </w:rPr>
     </w:lvl>
   </w:abstractNum>
-  <w:abstractNum w:abstractNumId="29">
+  <w:abstractNum w:abstractNumId="29" w15:restartNumberingAfterBreak="0">
     <w:nsid w:val="7ABA77CD"/>
     <w:multiLevelType w:val="hybridMultilevel"/>
     <w:tmpl w:val="A6FA631A"/>
@@ -6266,7 +6313,7 @@
         <w:ind w:left="720" w:hanging="360"/>
       </w:pPr>
       <w:rPr>
-        <w:rFonts w:hint="default" w:ascii="Symbol" w:hAnsi="Symbol"/>
+        <w:rFonts w:ascii="Symbol" w:hAnsi="Symbol" w:hint="default"/>
       </w:rPr>
     </w:lvl>
     <w:lvl w:ilvl="1" w:tplc="0C0A0003" w:tentative="1">
@@ -6281,7 +6328,7 @@
         <w:ind w:left="1440" w:hanging="360"/>
       </w:pPr>
       <w:rPr>
-        <w:rFonts w:hint="default" w:ascii="Courier New" w:hAnsi="Courier New"/>
+        <w:rFonts w:ascii="Courier New" w:hAnsi="Courier New" w:hint="default"/>
       </w:rPr>
     </w:lvl>
     <w:lvl w:ilvl="2" w:tplc="0C0A0005" w:tentative="1">
@@ -6296,7 +6343,7 @@
         <w:ind w:left="2160" w:hanging="360"/>
       </w:pPr>
       <w:rPr>
-        <w:rFonts w:hint="default" w:ascii="Wingdings" w:hAnsi="Wingdings"/>
+        <w:rFonts w:ascii="Wingdings" w:hAnsi="Wingdings" w:hint="default"/>
       </w:rPr>
     </w:lvl>
     <w:lvl w:ilvl="3" w:tplc="0C0A0001" w:tentative="1">
@@ -6311,7 +6358,7 @@
         <w:ind w:left="2880" w:hanging="360"/>
       </w:pPr>
       <w:rPr>
-        <w:rFonts w:hint="default" w:ascii="Symbol" w:hAnsi="Symbol"/>
+        <w:rFonts w:ascii="Symbol" w:hAnsi="Symbol" w:hint="default"/>
       </w:rPr>
     </w:lvl>
     <w:lvl w:ilvl="4" w:tplc="0C0A0003" w:tentative="1">
@@ -6326,7 +6373,7 @@
         <w:ind w:left="3600" w:hanging="360"/>
       </w:pPr>
       <w:rPr>
-        <w:rFonts w:hint="default" w:ascii="Courier New" w:hAnsi="Courier New"/>
+        <w:rFonts w:ascii="Courier New" w:hAnsi="Courier New" w:hint="default"/>
       </w:rPr>
     </w:lvl>
     <w:lvl w:ilvl="5" w:tplc="0C0A0005" w:tentative="1">
@@ -6341,7 +6388,7 @@
         <w:ind w:left="4320" w:hanging="360"/>
       </w:pPr>
       <w:rPr>
-        <w:rFonts w:hint="default" w:ascii="Wingdings" w:hAnsi="Wingdings"/>
+        <w:rFonts w:ascii="Wingdings" w:hAnsi="Wingdings" w:hint="default"/>
       </w:rPr>
     </w:lvl>
     <w:lvl w:ilvl="6" w:tplc="0C0A0001" w:tentative="1">
@@ -6356,7 +6403,7 @@
         <w:ind w:left="5040" w:hanging="360"/>
       </w:pPr>
       <w:rPr>
-        <w:rFonts w:hint="default" w:ascii="Symbol" w:hAnsi="Symbol"/>
+        <w:rFonts w:ascii="Symbol" w:hAnsi="Symbol" w:hint="default"/>
       </w:rPr>
     </w:lvl>
     <w:lvl w:ilvl="7" w:tplc="0C0A0003" w:tentative="1">
@@ -6371,7 +6418,7 @@
         <w:ind w:left="5760" w:hanging="360"/>
       </w:pPr>
       <w:rPr>
-        <w:rFonts w:hint="default" w:ascii="Courier New" w:hAnsi="Courier New"/>
+        <w:rFonts w:ascii="Courier New" w:hAnsi="Courier New" w:hint="default"/>
       </w:rPr>
     </w:lvl>
     <w:lvl w:ilvl="8" w:tplc="0C0A0005" w:tentative="1">
@@ -6386,11 +6433,11 @@
         <w:ind w:left="6480" w:hanging="360"/>
       </w:pPr>
       <w:rPr>
-        <w:rFonts w:hint="default" w:ascii="Wingdings" w:hAnsi="Wingdings"/>
+        <w:rFonts w:ascii="Wingdings" w:hAnsi="Wingdings" w:hint="default"/>
       </w:rPr>
     </w:lvl>
   </w:abstractNum>
-  <w:abstractNum w:abstractNumId="30">
+  <w:abstractNum w:abstractNumId="30" w15:restartNumberingAfterBreak="0">
     <w:nsid w:val="7CD54E26"/>
     <w:multiLevelType w:val="hybridMultilevel"/>
     <w:tmpl w:val="9FFC22D6"/>
@@ -6406,7 +6453,7 @@
         <w:ind w:left="720" w:hanging="360"/>
       </w:pPr>
       <w:rPr>
-        <w:rFonts w:hint="default" w:ascii="Symbol" w:hAnsi="Symbol"/>
+        <w:rFonts w:ascii="Symbol" w:hAnsi="Symbol" w:hint="default"/>
       </w:rPr>
     </w:lvl>
     <w:lvl w:ilvl="1" w:tplc="0C0A0003" w:tentative="1">
@@ -6421,7 +6468,7 @@
         <w:ind w:left="1440" w:hanging="360"/>
       </w:pPr>
       <w:rPr>
-        <w:rFonts w:hint="default" w:ascii="Courier New" w:hAnsi="Courier New" w:cs="Courier New"/>
+        <w:rFonts w:ascii="Courier New" w:hAnsi="Courier New" w:cs="Courier New" w:hint="default"/>
       </w:rPr>
     </w:lvl>
     <w:lvl w:ilvl="2" w:tplc="0C0A0005" w:tentative="1">
@@ -6436,7 +6483,7 @@
         <w:ind w:left="2160" w:hanging="360"/>
       </w:pPr>
       <w:rPr>
-        <w:rFonts w:hint="default" w:ascii="Wingdings" w:hAnsi="Wingdings"/>
+        <w:rFonts w:ascii="Wingdings" w:hAnsi="Wingdings" w:hint="default"/>
       </w:rPr>
     </w:lvl>
     <w:lvl w:ilvl="3" w:tplc="0C0A0001" w:tentative="1">
@@ -6451,7 +6498,7 @@
         <w:ind w:left="2880" w:hanging="360"/>
       </w:pPr>
       <w:rPr>
-        <w:rFonts w:hint="default" w:ascii="Symbol" w:hAnsi="Symbol"/>
+        <w:rFonts w:ascii="Symbol" w:hAnsi="Symbol" w:hint="default"/>
       </w:rPr>
     </w:lvl>
     <w:lvl w:ilvl="4" w:tplc="0C0A0003" w:tentative="1">
@@ -6466,7 +6513,7 @@
         <w:ind w:left="3600" w:hanging="360"/>
       </w:pPr>
       <w:rPr>
-        <w:rFonts w:hint="default" w:ascii="Courier New" w:hAnsi="Courier New" w:cs="Courier New"/>
+        <w:rFonts w:ascii="Courier New" w:hAnsi="Courier New" w:cs="Courier New" w:hint="default"/>
       </w:rPr>
     </w:lvl>
     <w:lvl w:ilvl="5" w:tplc="0C0A0005" w:tentative="1">
@@ -6481,7 +6528,7 @@
         <w:ind w:left="4320" w:hanging="360"/>
       </w:pPr>
       <w:rPr>
-        <w:rFonts w:hint="default" w:ascii="Wingdings" w:hAnsi="Wingdings"/>
+        <w:rFonts w:ascii="Wingdings" w:hAnsi="Wingdings" w:hint="default"/>
       </w:rPr>
     </w:lvl>
     <w:lvl w:ilvl="6" w:tplc="0C0A0001" w:tentative="1">
@@ -6496,7 +6543,7 @@
         <w:ind w:left="5040" w:hanging="360"/>
       </w:pPr>
       <w:rPr>
-        <w:rFonts w:hint="default" w:ascii="Symbol" w:hAnsi="Symbol"/>
+        <w:rFonts w:ascii="Symbol" w:hAnsi="Symbol" w:hint="default"/>
       </w:rPr>
     </w:lvl>
     <w:lvl w:ilvl="7" w:tplc="0C0A0003" w:tentative="1">
@@ -6511,7 +6558,7 @@
         <w:ind w:left="5760" w:hanging="360"/>
       </w:pPr>
       <w:rPr>
-        <w:rFonts w:hint="default" w:ascii="Courier New" w:hAnsi="Courier New" w:cs="Courier New"/>
+        <w:rFonts w:ascii="Courier New" w:hAnsi="Courier New" w:cs="Courier New" w:hint="default"/>
       </w:rPr>
     </w:lvl>
     <w:lvl w:ilvl="8" w:tplc="0C0A0005" w:tentative="1">
@@ -6526,7 +6573,7 @@
         <w:ind w:left="6480" w:hanging="360"/>
       </w:pPr>
       <w:rPr>
-        <w:rFonts w:hint="default" w:ascii="Wingdings" w:hAnsi="Wingdings"/>
+        <w:rFonts w:ascii="Wingdings" w:hAnsi="Wingdings" w:hint="default"/>
       </w:rPr>
     </w:lvl>
   </w:abstractNum>
@@ -6690,156 +6737,394 @@
 </file>
 
 <file path=word/styles.xml><?xml version="1.0" encoding="utf-8"?>
-<w:styles xmlns:wp14="http://schemas.microsoft.com/office/word/2010/wordprocessingDrawing" xmlns:mc="http://schemas.openxmlformats.org/markup-compatibility/2006" xmlns:r="http://schemas.openxmlformats.org/officeDocument/2006/relationships" xmlns:w="http://schemas.openxmlformats.org/wordprocessingml/2006/main" xmlns:w14="http://schemas.microsoft.com/office/word/2010/wordml" mc:Ignorable="w14 wp14">
+<w:styles xmlns:mc="http://schemas.openxmlformats.org/markup-compatibility/2006" xmlns:r="http://schemas.openxmlformats.org/officeDocument/2006/relationships" xmlns:w="http://schemas.openxmlformats.org/wordprocessingml/2006/main" xmlns:w14="http://schemas.microsoft.com/office/word/2010/wordml" xmlns:w15="http://schemas.microsoft.com/office/word/2012/wordml" xmlns:w16cid="http://schemas.microsoft.com/office/word/2016/wordml/cid" xmlns:w16se="http://schemas.microsoft.com/office/word/2015/wordml/symex" mc:Ignorable="w14 w15 w16se w16cid">
   <w:docDefaults>
     <w:rPrDefault>
       <w:rPr>
-        <w:rFonts w:ascii="Times New Roman" w:hAnsi="Times New Roman" w:eastAsia="Times New Roman" w:cs="Times New Roman"/>
+        <w:rFonts w:ascii="Times New Roman" w:eastAsia="Times New Roman" w:hAnsi="Times New Roman" w:cs="Times New Roman"/>
         <w:lang w:val="es-ES" w:eastAsia="es-ES" w:bidi="ar-SA"/>
       </w:rPr>
     </w:rPrDefault>
     <w:pPrDefault/>
   </w:docDefaults>
-  <w:latentStyles w:defLockedState="0" w:defUIPriority="99" w:defSemiHidden="1" w:defUnhideWhenUsed="1" w:defQFormat="0" w:count="267">
-    <w:lsdException w:name="Normal" w:uiPriority="0" w:semiHidden="0" w:unhideWhenUsed="0" w:qFormat="1"/>
-    <w:lsdException w:name="heading 1" w:uiPriority="9" w:semiHidden="0" w:unhideWhenUsed="0" w:qFormat="1"/>
-    <w:lsdException w:name="heading 2" w:uiPriority="9" w:semiHidden="0" w:unhideWhenUsed="0" w:qFormat="1"/>
-    <w:lsdException w:name="heading 3" w:uiPriority="9" w:semiHidden="0" w:unhideWhenUsed="0" w:qFormat="1"/>
-    <w:lsdException w:name="heading 4" w:uiPriority="9" w:semiHidden="0" w:unhideWhenUsed="0" w:qFormat="1"/>
-    <w:lsdException w:name="heading 5" w:uiPriority="9" w:semiHidden="0" w:unhideWhenUsed="0" w:qFormat="1"/>
-    <w:lsdException w:name="heading 6" w:uiPriority="9" w:semiHidden="0" w:unhideWhenUsed="0" w:qFormat="1"/>
-    <w:lsdException w:name="heading 7" w:uiPriority="9" w:semiHidden="0" w:unhideWhenUsed="0" w:qFormat="1"/>
-    <w:lsdException w:name="heading 8" w:uiPriority="9" w:semiHidden="0" w:unhideWhenUsed="0" w:qFormat="1"/>
-    <w:lsdException w:name="heading 9" w:uiPriority="9" w:semiHidden="0" w:unhideWhenUsed="0" w:qFormat="1"/>
-    <w:lsdException w:name="toc 1" w:uiPriority="39"/>
-    <w:lsdException w:name="toc 2" w:uiPriority="39"/>
-    <w:lsdException w:name="toc 3" w:uiPriority="39"/>
-    <w:lsdException w:name="toc 4" w:uiPriority="39"/>
-    <w:lsdException w:name="toc 5" w:uiPriority="39"/>
-    <w:lsdException w:name="toc 6" w:uiPriority="39"/>
-    <w:lsdException w:name="toc 7" w:uiPriority="39"/>
-    <w:lsdException w:name="toc 8" w:uiPriority="39"/>
-    <w:lsdException w:name="toc 9" w:uiPriority="39"/>
-    <w:lsdException w:name="caption" w:uiPriority="35" w:qFormat="1"/>
-    <w:lsdException w:name="Title" w:uiPriority="10" w:semiHidden="0" w:unhideWhenUsed="0" w:qFormat="1"/>
-    <w:lsdException w:name="Default Paragraph Font" w:uiPriority="1"/>
-    <w:lsdException w:name="Subtitle" w:uiPriority="11" w:semiHidden="0" w:unhideWhenUsed="0" w:qFormat="1"/>
-    <w:lsdException w:name="Strong" w:uiPriority="22" w:semiHidden="0" w:unhideWhenUsed="0" w:qFormat="1"/>
-    <w:lsdException w:name="Emphasis" w:uiPriority="20" w:semiHidden="0" w:unhideWhenUsed="0" w:qFormat="1"/>
-    <w:lsdException w:name="Table Grid" w:uiPriority="59" w:semiHidden="0" w:unhideWhenUsed="0"/>
-    <w:lsdException w:name="Placeholder Text" w:unhideWhenUsed="0"/>
-    <w:lsdException w:name="No Spacing" w:uiPriority="1" w:semiHidden="0" w:unhideWhenUsed="0" w:qFormat="1"/>
-    <w:lsdException w:name="Light Shading" w:uiPriority="60" w:semiHidden="0" w:unhideWhenUsed="0"/>
-    <w:lsdException w:name="Light List" w:uiPriority="61" w:semiHidden="0" w:unhideWhenUsed="0"/>
-    <w:lsdException w:name="Light Grid" w:uiPriority="62" w:semiHidden="0" w:unhideWhenUsed="0"/>
-    <w:lsdException w:name="Medium Shading 1" w:uiPriority="63" w:semiHidden="0" w:unhideWhenUsed="0"/>
-    <w:lsdException w:name="Medium Shading 2" w:uiPriority="64" w:semiHidden="0" w:unhideWhenUsed="0"/>
-    <w:lsdException w:name="Medium List 1" w:uiPriority="65" w:semiHidden="0" w:unhideWhenUsed="0"/>
-    <w:lsdException w:name="Medium List 2" w:uiPriority="66" w:semiHidden="0" w:unhideWhenUsed="0"/>
-    <w:lsdException w:name="Medium Grid 1" w:uiPriority="67" w:semiHidden="0" w:unhideWhenUsed="0"/>
-    <w:lsdException w:name="Medium Grid 2" w:uiPriority="68" w:semiHidden="0" w:unhideWhenUsed="0"/>
-    <w:lsdException w:name="Medium Grid 3" w:uiPriority="69" w:semiHidden="0" w:unhideWhenUsed="0"/>
-    <w:lsdException w:name="Dark List" w:uiPriority="70" w:semiHidden="0" w:unhideWhenUsed="0"/>
-    <w:lsdException w:name="Colorful Shading" w:uiPriority="71" w:semiHidden="0" w:unhideWhenUsed="0"/>
-    <w:lsdException w:name="Colorful List" w:uiPriority="72" w:semiHidden="0" w:unhideWhenUsed="0"/>
-    <w:lsdException w:name="Colorful Grid" w:uiPriority="73" w:semiHidden="0" w:unhideWhenUsed="0"/>
-    <w:lsdException w:name="Light Shading Accent 1" w:uiPriority="60" w:semiHidden="0" w:unhideWhenUsed="0"/>
-    <w:lsdException w:name="Light List Accent 1" w:uiPriority="61" w:semiHidden="0" w:unhideWhenUsed="0"/>
-    <w:lsdException w:name="Light Grid Accent 1" w:uiPriority="62" w:semiHidden="0" w:unhideWhenUsed="0"/>
-    <w:lsdException w:name="Medium Shading 1 Accent 1" w:uiPriority="63" w:semiHidden="0" w:unhideWhenUsed="0"/>
-    <w:lsdException w:name="Medium Shading 2 Accent 1" w:uiPriority="64" w:semiHidden="0" w:unhideWhenUsed="0"/>
-    <w:lsdException w:name="Medium List 1 Accent 1" w:uiPriority="65" w:semiHidden="0" w:unhideWhenUsed="0"/>
-    <w:lsdException w:name="Revision" w:unhideWhenUsed="0"/>
-    <w:lsdException w:name="List Paragraph" w:uiPriority="34" w:semiHidden="0" w:unhideWhenUsed="0" w:qFormat="1"/>
-    <w:lsdException w:name="Quote" w:uiPriority="29" w:semiHidden="0" w:unhideWhenUsed="0" w:qFormat="1"/>
-    <w:lsdException w:name="Intense Quote" w:uiPriority="30" w:semiHidden="0" w:unhideWhenUsed="0" w:qFormat="1"/>
-    <w:lsdException w:name="Medium List 2 Accent 1" w:uiPriority="66" w:semiHidden="0" w:unhideWhenUsed="0"/>
-    <w:lsdException w:name="Medium Grid 1 Accent 1" w:uiPriority="67" w:semiHidden="0" w:unhideWhenUsed="0"/>
-    <w:lsdException w:name="Medium Grid 2 Accent 1" w:uiPriority="68" w:semiHidden="0" w:unhideWhenUsed="0"/>
-    <w:lsdException w:name="Medium Grid 3 Accent 1" w:uiPriority="69" w:semiHidden="0" w:unhideWhenUsed="0"/>
-    <w:lsdException w:name="Dark List Accent 1" w:uiPriority="70" w:semiHidden="0" w:unhideWhenUsed="0"/>
-    <w:lsdException w:name="Colorful Shading Accent 1" w:uiPriority="71" w:semiHidden="0" w:unhideWhenUsed="0"/>
-    <w:lsdException w:name="Colorful List Accent 1" w:uiPriority="72" w:semiHidden="0" w:unhideWhenUsed="0"/>
-    <w:lsdException w:name="Colorful Grid Accent 1" w:uiPriority="73" w:semiHidden="0" w:unhideWhenUsed="0"/>
-    <w:lsdException w:name="Light Shading Accent 2" w:uiPriority="60" w:semiHidden="0" w:unhideWhenUsed="0"/>
-    <w:lsdException w:name="Light List Accent 2" w:uiPriority="61" w:semiHidden="0" w:unhideWhenUsed="0"/>
-    <w:lsdException w:name="Light Grid Accent 2" w:uiPriority="62" w:semiHidden="0" w:unhideWhenUsed="0"/>
-    <w:lsdException w:name="Medium Shading 1 Accent 2" w:uiPriority="63" w:semiHidden="0" w:unhideWhenUsed="0"/>
-    <w:lsdException w:name="Medium Shading 2 Accent 2" w:uiPriority="64" w:semiHidden="0" w:unhideWhenUsed="0"/>
-    <w:lsdException w:name="Medium List 1 Accent 2" w:uiPriority="65" w:semiHidden="0" w:unhideWhenUsed="0"/>
-    <w:lsdException w:name="Medium List 2 Accent 2" w:uiPriority="66" w:semiHidden="0" w:unhideWhenUsed="0"/>
-    <w:lsdException w:name="Medium Grid 1 Accent 2" w:uiPriority="67" w:semiHidden="0" w:unhideWhenUsed="0"/>
-    <w:lsdException w:name="Medium Grid 2 Accent 2" w:uiPriority="68" w:semiHidden="0" w:unhideWhenUsed="0"/>
-    <w:lsdException w:name="Medium Grid 3 Accent 2" w:uiPriority="69" w:semiHidden="0" w:unhideWhenUsed="0"/>
-    <w:lsdException w:name="Dark List Accent 2" w:uiPriority="70" w:semiHidden="0" w:unhideWhenUsed="0"/>
-    <w:lsdException w:name="Colorful Shading Accent 2" w:uiPriority="71" w:semiHidden="0" w:unhideWhenUsed="0"/>
-    <w:lsdException w:name="Colorful List Accent 2" w:uiPriority="72" w:semiHidden="0" w:unhideWhenUsed="0"/>
-    <w:lsdException w:name="Colorful Grid Accent 2" w:uiPriority="73" w:semiHidden="0" w:unhideWhenUsed="0"/>
-    <w:lsdException w:name="Light Shading Accent 3" w:uiPriority="60" w:semiHidden="0" w:unhideWhenUsed="0"/>
-    <w:lsdException w:name="Light List Accent 3" w:uiPriority="61" w:semiHidden="0" w:unhideWhenUsed="0"/>
-    <w:lsdException w:name="Light Grid Accent 3" w:uiPriority="62" w:semiHidden="0" w:unhideWhenUsed="0"/>
-    <w:lsdException w:name="Medium Shading 1 Accent 3" w:uiPriority="63" w:semiHidden="0" w:unhideWhenUsed="0"/>
-    <w:lsdException w:name="Medium Shading 2 Accent 3" w:uiPriority="64" w:semiHidden="0" w:unhideWhenUsed="0"/>
-    <w:lsdException w:name="Medium List 1 Accent 3" w:uiPriority="65" w:semiHidden="0" w:unhideWhenUsed="0"/>
-    <w:lsdException w:name="Medium List 2 Accent 3" w:uiPriority="66" w:semiHidden="0" w:unhideWhenUsed="0"/>
-    <w:lsdException w:name="Medium Grid 1 Accent 3" w:uiPriority="67" w:semiHidden="0" w:unhideWhenUsed="0"/>
-    <w:lsdException w:name="Medium Grid 2 Accent 3" w:uiPriority="68" w:semiHidden="0" w:unhideWhenUsed="0"/>
-    <w:lsdException w:name="Medium Grid 3 Accent 3" w:uiPriority="69" w:semiHidden="0" w:unhideWhenUsed="0"/>
-    <w:lsdException w:name="Dark List Accent 3" w:uiPriority="70" w:semiHidden="0" w:unhideWhenUsed="0"/>
-    <w:lsdException w:name="Colorful Shading Accent 3" w:uiPriority="71" w:semiHidden="0" w:unhideWhenUsed="0"/>
-    <w:lsdException w:name="Colorful List Accent 3" w:uiPriority="72" w:semiHidden="0" w:unhideWhenUsed="0"/>
-    <w:lsdException w:name="Colorful Grid Accent 3" w:uiPriority="73" w:semiHidden="0" w:unhideWhenUsed="0"/>
-    <w:lsdException w:name="Light Shading Accent 4" w:uiPriority="60" w:semiHidden="0" w:unhideWhenUsed="0"/>
-    <w:lsdException w:name="Light List Accent 4" w:uiPriority="61" w:semiHidden="0" w:unhideWhenUsed="0"/>
-    <w:lsdException w:name="Light Grid Accent 4" w:uiPriority="62" w:semiHidden="0" w:unhideWhenUsed="0"/>
-    <w:lsdException w:name="Medium Shading 1 Accent 4" w:uiPriority="63" w:semiHidden="0" w:unhideWhenUsed="0"/>
-    <w:lsdException w:name="Medium Shading 2 Accent 4" w:uiPriority="64" w:semiHidden="0" w:unhideWhenUsed="0"/>
-    <w:lsdException w:name="Medium List 1 Accent 4" w:uiPriority="65" w:semiHidden="0" w:unhideWhenUsed="0"/>
-    <w:lsdException w:name="Medium List 2 Accent 4" w:uiPriority="66" w:semiHidden="0" w:unhideWhenUsed="0"/>
-    <w:lsdException w:name="Medium Grid 1 Accent 4" w:uiPriority="67" w:semiHidden="0" w:unhideWhenUsed="0"/>
-    <w:lsdException w:name="Medium Grid 2 Accent 4" w:uiPriority="68" w:semiHidden="0" w:unhideWhenUsed="0"/>
-    <w:lsdException w:name="Medium Grid 3 Accent 4" w:uiPriority="69" w:semiHidden="0" w:unhideWhenUsed="0"/>
-    <w:lsdException w:name="Dark List Accent 4" w:uiPriority="70" w:semiHidden="0" w:unhideWhenUsed="0"/>
-    <w:lsdException w:name="Colorful Shading Accent 4" w:uiPriority="71" w:semiHidden="0" w:unhideWhenUsed="0"/>
-    <w:lsdException w:name="Colorful List Accent 4" w:uiPriority="72" w:semiHidden="0" w:unhideWhenUsed="0"/>
-    <w:lsdException w:name="Colorful Grid Accent 4" w:uiPriority="73" w:semiHidden="0" w:unhideWhenUsed="0"/>
-    <w:lsdException w:name="Light Shading Accent 5" w:uiPriority="60" w:semiHidden="0" w:unhideWhenUsed="0"/>
-    <w:lsdException w:name="Light List Accent 5" w:uiPriority="61" w:semiHidden="0" w:unhideWhenUsed="0"/>
-    <w:lsdException w:name="Light Grid Accent 5" w:uiPriority="62" w:semiHidden="0" w:unhideWhenUsed="0"/>
-    <w:lsdException w:name="Medium Shading 1 Accent 5" w:uiPriority="63" w:semiHidden="0" w:unhideWhenUsed="0"/>
-    <w:lsdException w:name="Medium Shading 2 Accent 5" w:uiPriority="64" w:semiHidden="0" w:unhideWhenUsed="0"/>
-    <w:lsdException w:name="Medium List 1 Accent 5" w:uiPriority="65" w:semiHidden="0" w:unhideWhenUsed="0"/>
-    <w:lsdException w:name="Medium List 2 Accent 5" w:uiPriority="66" w:semiHidden="0" w:unhideWhenUsed="0"/>
-    <w:lsdException w:name="Medium Grid 1 Accent 5" w:uiPriority="67" w:semiHidden="0" w:unhideWhenUsed="0"/>
-    <w:lsdException w:name="Medium Grid 2 Accent 5" w:uiPriority="68" w:semiHidden="0" w:unhideWhenUsed="0"/>
-    <w:lsdException w:name="Medium Grid 3 Accent 5" w:uiPriority="69" w:semiHidden="0" w:unhideWhenUsed="0"/>
-    <w:lsdException w:name="Dark List Accent 5" w:uiPriority="70" w:semiHidden="0" w:unhideWhenUsed="0"/>
-    <w:lsdException w:name="Colorful Shading Accent 5" w:uiPriority="71" w:semiHidden="0" w:unhideWhenUsed="0"/>
-    <w:lsdException w:name="Colorful List Accent 5" w:uiPriority="72" w:semiHidden="0" w:unhideWhenUsed="0"/>
-    <w:lsdException w:name="Colorful Grid Accent 5" w:uiPriority="73" w:semiHidden="0" w:unhideWhenUsed="0"/>
-    <w:lsdException w:name="Light Shading Accent 6" w:uiPriority="60" w:semiHidden="0" w:unhideWhenUsed="0"/>
-    <w:lsdException w:name="Light List Accent 6" w:uiPriority="61" w:semiHidden="0" w:unhideWhenUsed="0"/>
-    <w:lsdException w:name="Light Grid Accent 6" w:uiPriority="62" w:semiHidden="0" w:unhideWhenUsed="0"/>
-    <w:lsdException w:name="Medium Shading 1 Accent 6" w:uiPriority="63" w:semiHidden="0" w:unhideWhenUsed="0"/>
-    <w:lsdException w:name="Medium Shading 2 Accent 6" w:uiPriority="64" w:semiHidden="0" w:unhideWhenUsed="0"/>
-    <w:lsdException w:name="Medium List 1 Accent 6" w:uiPriority="65" w:semiHidden="0" w:unhideWhenUsed="0"/>
-    <w:lsdException w:name="Medium List 2 Accent 6" w:uiPriority="66" w:semiHidden="0" w:unhideWhenUsed="0"/>
-    <w:lsdException w:name="Medium Grid 1 Accent 6" w:uiPriority="67" w:semiHidden="0" w:unhideWhenUsed="0"/>
-    <w:lsdException w:name="Medium Grid 2 Accent 6" w:uiPriority="68" w:semiHidden="0" w:unhideWhenUsed="0"/>
-    <w:lsdException w:name="Medium Grid 3 Accent 6" w:uiPriority="69" w:semiHidden="0" w:unhideWhenUsed="0"/>
-    <w:lsdException w:name="Dark List Accent 6" w:uiPriority="70" w:semiHidden="0" w:unhideWhenUsed="0"/>
-    <w:lsdException w:name="Colorful Shading Accent 6" w:uiPriority="71" w:semiHidden="0" w:unhideWhenUsed="0"/>
-    <w:lsdException w:name="Colorful List Accent 6" w:uiPriority="72" w:semiHidden="0" w:unhideWhenUsed="0"/>
-    <w:lsdException w:name="Colorful Grid Accent 6" w:uiPriority="73" w:semiHidden="0" w:unhideWhenUsed="0"/>
-    <w:lsdException w:name="Subtle Emphasis" w:uiPriority="19" w:semiHidden="0" w:unhideWhenUsed="0" w:qFormat="1"/>
-    <w:lsdException w:name="Intense Emphasis" w:uiPriority="21" w:semiHidden="0" w:unhideWhenUsed="0" w:qFormat="1"/>
-    <w:lsdException w:name="Subtle Reference" w:uiPriority="31" w:semiHidden="0" w:unhideWhenUsed="0" w:qFormat="1"/>
-    <w:lsdException w:name="Intense Reference" w:uiPriority="32" w:semiHidden="0" w:unhideWhenUsed="0" w:qFormat="1"/>
-    <w:lsdException w:name="Book Title" w:uiPriority="33" w:semiHidden="0" w:unhideWhenUsed="0" w:qFormat="1"/>
-    <w:lsdException w:name="Bibliography" w:uiPriority="37"/>
-    <w:lsdException w:name="TOC Heading" w:uiPriority="39" w:qFormat="1"/>
+  <w:latentStyles w:defLockedState="0" w:defUIPriority="99" w:defSemiHidden="0" w:defUnhideWhenUsed="0" w:defQFormat="0" w:count="375">
+    <w:lsdException w:name="Normal" w:uiPriority="0" w:qFormat="1"/>
+    <w:lsdException w:name="heading 1" w:uiPriority="9" w:qFormat="1"/>
+    <w:lsdException w:name="heading 2" w:uiPriority="9" w:qFormat="1"/>
+    <w:lsdException w:name="heading 3" w:uiPriority="9" w:qFormat="1"/>
+    <w:lsdException w:name="heading 4" w:uiPriority="9" w:qFormat="1"/>
+    <w:lsdException w:name="heading 5" w:uiPriority="9" w:qFormat="1"/>
+    <w:lsdException w:name="heading 6" w:uiPriority="9" w:qFormat="1"/>
+    <w:lsdException w:name="heading 7" w:uiPriority="9" w:qFormat="1"/>
+    <w:lsdException w:name="heading 8" w:uiPriority="9" w:qFormat="1"/>
+    <w:lsdException w:name="heading 9" w:uiPriority="9" w:qFormat="1"/>
+    <w:lsdException w:name="index 1" w:semiHidden="1" w:unhideWhenUsed="1"/>
+    <w:lsdException w:name="index 2" w:semiHidden="1" w:unhideWhenUsed="1"/>
+    <w:lsdException w:name="index 3" w:semiHidden="1" w:unhideWhenUsed="1"/>
+    <w:lsdException w:name="index 4" w:semiHidden="1" w:unhideWhenUsed="1"/>
+    <w:lsdException w:name="index 5" w:semiHidden="1" w:unhideWhenUsed="1"/>
+    <w:lsdException w:name="index 6" w:semiHidden="1" w:unhideWhenUsed="1"/>
+    <w:lsdException w:name="index 7" w:semiHidden="1" w:unhideWhenUsed="1"/>
+    <w:lsdException w:name="index 8" w:semiHidden="1" w:unhideWhenUsed="1"/>
+    <w:lsdException w:name="index 9" w:semiHidden="1" w:unhideWhenUsed="1"/>
+    <w:lsdException w:name="toc 1" w:semiHidden="1" w:uiPriority="39" w:unhideWhenUsed="1"/>
+    <w:lsdException w:name="toc 2" w:semiHidden="1" w:uiPriority="39" w:unhideWhenUsed="1"/>
+    <w:lsdException w:name="toc 3" w:semiHidden="1" w:uiPriority="39" w:unhideWhenUsed="1"/>
+    <w:lsdException w:name="toc 4" w:semiHidden="1" w:uiPriority="39" w:unhideWhenUsed="1"/>
+    <w:lsdException w:name="toc 5" w:semiHidden="1" w:uiPriority="39" w:unhideWhenUsed="1"/>
+    <w:lsdException w:name="toc 6" w:semiHidden="1" w:uiPriority="39" w:unhideWhenUsed="1"/>
+    <w:lsdException w:name="toc 7" w:semiHidden="1" w:uiPriority="39" w:unhideWhenUsed="1"/>
+    <w:lsdException w:name="toc 8" w:semiHidden="1" w:uiPriority="39" w:unhideWhenUsed="1"/>
+    <w:lsdException w:name="toc 9" w:semiHidden="1" w:uiPriority="39" w:unhideWhenUsed="1"/>
+    <w:lsdException w:name="Normal Indent" w:semiHidden="1" w:unhideWhenUsed="1"/>
+    <w:lsdException w:name="footnote text" w:semiHidden="1" w:unhideWhenUsed="1"/>
+    <w:lsdException w:name="annotation text" w:semiHidden="1" w:unhideWhenUsed="1"/>
+    <w:lsdException w:name="header" w:semiHidden="1" w:unhideWhenUsed="1"/>
+    <w:lsdException w:name="footer" w:semiHidden="1" w:unhideWhenUsed="1"/>
+    <w:lsdException w:name="index heading" w:semiHidden="1" w:unhideWhenUsed="1"/>
+    <w:lsdException w:name="caption" w:semiHidden="1" w:uiPriority="35" w:unhideWhenUsed="1" w:qFormat="1"/>
+    <w:lsdException w:name="table of figures" w:semiHidden="1" w:unhideWhenUsed="1"/>
+    <w:lsdException w:name="envelope address" w:semiHidden="1" w:unhideWhenUsed="1"/>
+    <w:lsdException w:name="envelope return" w:semiHidden="1" w:unhideWhenUsed="1"/>
+    <w:lsdException w:name="footnote reference" w:semiHidden="1" w:unhideWhenUsed="1"/>
+    <w:lsdException w:name="annotation reference" w:semiHidden="1" w:unhideWhenUsed="1"/>
+    <w:lsdException w:name="line number" w:semiHidden="1" w:unhideWhenUsed="1"/>
+    <w:lsdException w:name="page number" w:semiHidden="1" w:unhideWhenUsed="1"/>
+    <w:lsdException w:name="endnote reference" w:semiHidden="1" w:unhideWhenUsed="1"/>
+    <w:lsdException w:name="endnote text" w:semiHidden="1" w:unhideWhenUsed="1"/>
+    <w:lsdException w:name="table of authorities" w:semiHidden="1" w:unhideWhenUsed="1"/>
+    <w:lsdException w:name="macro" w:semiHidden="1" w:unhideWhenUsed="1"/>
+    <w:lsdException w:name="toa heading" w:semiHidden="1" w:unhideWhenUsed="1"/>
+    <w:lsdException w:name="List" w:semiHidden="1" w:unhideWhenUsed="1"/>
+    <w:lsdException w:name="List Bullet" w:semiHidden="1" w:unhideWhenUsed="1"/>
+    <w:lsdException w:name="List Number" w:semiHidden="1" w:unhideWhenUsed="1"/>
+    <w:lsdException w:name="List 2" w:semiHidden="1" w:unhideWhenUsed="1"/>
+    <w:lsdException w:name="List 3" w:semiHidden="1" w:unhideWhenUsed="1"/>
+    <w:lsdException w:name="List 4" w:semiHidden="1" w:unhideWhenUsed="1"/>
+    <w:lsdException w:name="List 5" w:semiHidden="1" w:unhideWhenUsed="1"/>
+    <w:lsdException w:name="List Bullet 2" w:semiHidden="1" w:unhideWhenUsed="1"/>
+    <w:lsdException w:name="List Bullet 3" w:semiHidden="1" w:unhideWhenUsed="1"/>
+    <w:lsdException w:name="List Bullet 4" w:semiHidden="1" w:unhideWhenUsed="1"/>
+    <w:lsdException w:name="List Bullet 5" w:semiHidden="1" w:unhideWhenUsed="1"/>
+    <w:lsdException w:name="List Number 2" w:semiHidden="1" w:unhideWhenUsed="1"/>
+    <w:lsdException w:name="List Number 3" w:semiHidden="1" w:unhideWhenUsed="1"/>
+    <w:lsdException w:name="List Number 4" w:semiHidden="1" w:unhideWhenUsed="1"/>
+    <w:lsdException w:name="List Number 5" w:semiHidden="1" w:unhideWhenUsed="1"/>
+    <w:lsdException w:name="Title" w:uiPriority="10" w:qFormat="1"/>
+    <w:lsdException w:name="Closing" w:semiHidden="1" w:unhideWhenUsed="1"/>
+    <w:lsdException w:name="Signature" w:semiHidden="1" w:unhideWhenUsed="1"/>
+    <w:lsdException w:name="Default Paragraph Font" w:semiHidden="1" w:uiPriority="1" w:unhideWhenUsed="1"/>
+    <w:lsdException w:name="Body Text" w:semiHidden="1" w:unhideWhenUsed="1"/>
+    <w:lsdException w:name="Body Text Indent" w:semiHidden="1" w:unhideWhenUsed="1"/>
+    <w:lsdException w:name="List Continue" w:semiHidden="1" w:unhideWhenUsed="1"/>
+    <w:lsdException w:name="List Continue 2" w:semiHidden="1" w:unhideWhenUsed="1"/>
+    <w:lsdException w:name="List Continue 3" w:semiHidden="1" w:unhideWhenUsed="1"/>
+    <w:lsdException w:name="List Continue 4" w:semiHidden="1" w:unhideWhenUsed="1"/>
+    <w:lsdException w:name="List Continue 5" w:semiHidden="1" w:unhideWhenUsed="1"/>
+    <w:lsdException w:name="Message Header" w:semiHidden="1" w:unhideWhenUsed="1"/>
+    <w:lsdException w:name="Subtitle" w:uiPriority="11" w:qFormat="1"/>
+    <w:lsdException w:name="Salutation" w:semiHidden="1" w:unhideWhenUsed="1"/>
+    <w:lsdException w:name="Date" w:semiHidden="1" w:unhideWhenUsed="1"/>
+    <w:lsdException w:name="Body Text First Indent" w:semiHidden="1" w:unhideWhenUsed="1"/>
+    <w:lsdException w:name="Body Text First Indent 2" w:semiHidden="1" w:unhideWhenUsed="1"/>
+    <w:lsdException w:name="Note Heading" w:semiHidden="1" w:unhideWhenUsed="1"/>
+    <w:lsdException w:name="Body Text 2" w:semiHidden="1" w:unhideWhenUsed="1"/>
+    <w:lsdException w:name="Body Text 3" w:semiHidden="1" w:unhideWhenUsed="1"/>
+    <w:lsdException w:name="Body Text Indent 2" w:semiHidden="1" w:unhideWhenUsed="1"/>
+    <w:lsdException w:name="Body Text Indent 3" w:semiHidden="1" w:unhideWhenUsed="1"/>
+    <w:lsdException w:name="Block Text" w:semiHidden="1" w:unhideWhenUsed="1"/>
+    <w:lsdException w:name="Hyperlink" w:semiHidden="1" w:unhideWhenUsed="1"/>
+    <w:lsdException w:name="FollowedHyperlink" w:semiHidden="1" w:unhideWhenUsed="1"/>
+    <w:lsdException w:name="Strong" w:uiPriority="22" w:qFormat="1"/>
+    <w:lsdException w:name="Emphasis" w:uiPriority="20" w:qFormat="1"/>
+    <w:lsdException w:name="Document Map" w:semiHidden="1" w:unhideWhenUsed="1"/>
+    <w:lsdException w:name="Plain Text" w:semiHidden="1" w:unhideWhenUsed="1"/>
+    <w:lsdException w:name="E-mail Signature" w:semiHidden="1" w:unhideWhenUsed="1"/>
+    <w:lsdException w:name="HTML Top of Form" w:semiHidden="1" w:unhideWhenUsed="1"/>
+    <w:lsdException w:name="HTML Bottom of Form" w:semiHidden="1" w:unhideWhenUsed="1"/>
+    <w:lsdException w:name="Normal (Web)" w:semiHidden="1" w:unhideWhenUsed="1"/>
+    <w:lsdException w:name="HTML Acronym" w:semiHidden="1" w:unhideWhenUsed="1"/>
+    <w:lsdException w:name="HTML Address" w:semiHidden="1" w:unhideWhenUsed="1"/>
+    <w:lsdException w:name="HTML Cite" w:semiHidden="1" w:unhideWhenUsed="1"/>
+    <w:lsdException w:name="HTML Code" w:semiHidden="1" w:unhideWhenUsed="1"/>
+    <w:lsdException w:name="HTML Definition" w:semiHidden="1" w:unhideWhenUsed="1"/>
+    <w:lsdException w:name="HTML Keyboard" w:semiHidden="1" w:unhideWhenUsed="1"/>
+    <w:lsdException w:name="HTML Preformatted" w:semiHidden="1" w:unhideWhenUsed="1"/>
+    <w:lsdException w:name="HTML Sample" w:semiHidden="1" w:unhideWhenUsed="1"/>
+    <w:lsdException w:name="HTML Typewriter" w:semiHidden="1" w:unhideWhenUsed="1"/>
+    <w:lsdException w:name="HTML Variable" w:semiHidden="1" w:unhideWhenUsed="1"/>
+    <w:lsdException w:name="Normal Table" w:semiHidden="1" w:unhideWhenUsed="1"/>
+    <w:lsdException w:name="annotation subject" w:semiHidden="1" w:unhideWhenUsed="1"/>
+    <w:lsdException w:name="No List" w:semiHidden="1" w:unhideWhenUsed="1"/>
+    <w:lsdException w:name="Outline List 1" w:semiHidden="1" w:unhideWhenUsed="1"/>
+    <w:lsdException w:name="Outline List 2" w:semiHidden="1" w:unhideWhenUsed="1"/>
+    <w:lsdException w:name="Outline List 3" w:semiHidden="1" w:unhideWhenUsed="1"/>
+    <w:lsdException w:name="Table Simple 1" w:semiHidden="1" w:unhideWhenUsed="1"/>
+    <w:lsdException w:name="Table Simple 2" w:semiHidden="1" w:unhideWhenUsed="1"/>
+    <w:lsdException w:name="Table Simple 3" w:semiHidden="1" w:unhideWhenUsed="1"/>
+    <w:lsdException w:name="Table Classic 1" w:semiHidden="1" w:unhideWhenUsed="1"/>
+    <w:lsdException w:name="Table Classic 2" w:semiHidden="1" w:unhideWhenUsed="1"/>
+    <w:lsdException w:name="Table Classic 3" w:semiHidden="1" w:unhideWhenUsed="1"/>
+    <w:lsdException w:name="Table Classic 4" w:semiHidden="1" w:unhideWhenUsed="1"/>
+    <w:lsdException w:name="Table Colorful 1" w:semiHidden="1" w:unhideWhenUsed="1"/>
+    <w:lsdException w:name="Table Colorful 2" w:semiHidden="1" w:unhideWhenUsed="1"/>
+    <w:lsdException w:name="Table Colorful 3" w:semiHidden="1" w:unhideWhenUsed="1"/>
+    <w:lsdException w:name="Table Columns 1" w:semiHidden="1" w:unhideWhenUsed="1"/>
+    <w:lsdException w:name="Table Columns 2" w:semiHidden="1" w:unhideWhenUsed="1"/>
+    <w:lsdException w:name="Table Columns 3" w:semiHidden="1" w:unhideWhenUsed="1"/>
+    <w:lsdException w:name="Table Columns 4" w:semiHidden="1" w:unhideWhenUsed="1"/>
+    <w:lsdException w:name="Table Columns 5" w:semiHidden="1" w:unhideWhenUsed="1"/>
+    <w:lsdException w:name="Table Grid 1" w:semiHidden="1" w:unhideWhenUsed="1"/>
+    <w:lsdException w:name="Table Grid 2" w:semiHidden="1" w:unhideWhenUsed="1"/>
+    <w:lsdException w:name="Table Grid 3" w:semiHidden="1" w:unhideWhenUsed="1"/>
+    <w:lsdException w:name="Table Grid 4" w:semiHidden="1" w:unhideWhenUsed="1"/>
+    <w:lsdException w:name="Table Grid 5" w:semiHidden="1" w:unhideWhenUsed="1"/>
+    <w:lsdException w:name="Table Grid 6" w:semiHidden="1" w:unhideWhenUsed="1"/>
+    <w:lsdException w:name="Table Grid 7" w:semiHidden="1" w:unhideWhenUsed="1"/>
+    <w:lsdException w:name="Table Grid 8" w:semiHidden="1" w:unhideWhenUsed="1"/>
+    <w:lsdException w:name="Table List 1" w:semiHidden="1" w:unhideWhenUsed="1"/>
+    <w:lsdException w:name="Table List 2" w:semiHidden="1" w:unhideWhenUsed="1"/>
+    <w:lsdException w:name="Table List 3" w:semiHidden="1" w:unhideWhenUsed="1"/>
+    <w:lsdException w:name="Table List 4" w:semiHidden="1" w:unhideWhenUsed="1"/>
+    <w:lsdException w:name="Table List 5" w:semiHidden="1" w:unhideWhenUsed="1"/>
+    <w:lsdException w:name="Table List 6" w:semiHidden="1" w:unhideWhenUsed="1"/>
+    <w:lsdException w:name="Table List 7" w:semiHidden="1" w:unhideWhenUsed="1"/>
+    <w:lsdException w:name="Table List 8" w:semiHidden="1" w:unhideWhenUsed="1"/>
+    <w:lsdException w:name="Table 3D effects 1" w:semiHidden="1" w:unhideWhenUsed="1"/>
+    <w:lsdException w:name="Table 3D effects 2" w:semiHidden="1" w:unhideWhenUsed="1"/>
+    <w:lsdException w:name="Table 3D effects 3" w:semiHidden="1" w:unhideWhenUsed="1"/>
+    <w:lsdException w:name="Table Contemporary" w:semiHidden="1" w:unhideWhenUsed="1"/>
+    <w:lsdException w:name="Table Elegant" w:semiHidden="1" w:unhideWhenUsed="1"/>
+    <w:lsdException w:name="Table Professional" w:semiHidden="1" w:unhideWhenUsed="1"/>
+    <w:lsdException w:name="Table Subtle 1" w:semiHidden="1" w:unhideWhenUsed="1"/>
+    <w:lsdException w:name="Table Subtle 2" w:semiHidden="1" w:unhideWhenUsed="1"/>
+    <w:lsdException w:name="Table Web 1" w:semiHidden="1" w:unhideWhenUsed="1"/>
+    <w:lsdException w:name="Table Web 2" w:semiHidden="1" w:unhideWhenUsed="1"/>
+    <w:lsdException w:name="Table Web 3" w:semiHidden="1" w:unhideWhenUsed="1"/>
+    <w:lsdException w:name="Balloon Text" w:semiHidden="1" w:unhideWhenUsed="1"/>
+    <w:lsdException w:name="Table Grid" w:uiPriority="59"/>
+    <w:lsdException w:name="Table Theme" w:semiHidden="1" w:unhideWhenUsed="1"/>
+    <w:lsdException w:name="Placeholder Text" w:semiHidden="1"/>
+    <w:lsdException w:name="No Spacing" w:uiPriority="1" w:qFormat="1"/>
+    <w:lsdException w:name="Light Shading" w:uiPriority="60"/>
+    <w:lsdException w:name="Light List" w:uiPriority="61"/>
+    <w:lsdException w:name="Light Grid" w:uiPriority="62"/>
+    <w:lsdException w:name="Medium Shading 1" w:uiPriority="63"/>
+    <w:lsdException w:name="Medium Shading 2" w:uiPriority="64"/>
+    <w:lsdException w:name="Medium List 1" w:uiPriority="65"/>
+    <w:lsdException w:name="Medium List 2" w:uiPriority="66"/>
+    <w:lsdException w:name="Medium Grid 1" w:uiPriority="67"/>
+    <w:lsdException w:name="Medium Grid 2" w:uiPriority="68"/>
+    <w:lsdException w:name="Medium Grid 3" w:uiPriority="69"/>
+    <w:lsdException w:name="Dark List" w:uiPriority="70"/>
+    <w:lsdException w:name="Colorful Shading" w:uiPriority="71"/>
+    <w:lsdException w:name="Colorful List" w:uiPriority="72"/>
+    <w:lsdException w:name="Colorful Grid" w:uiPriority="73"/>
+    <w:lsdException w:name="Light Shading Accent 1" w:uiPriority="60"/>
+    <w:lsdException w:name="Light List Accent 1" w:uiPriority="61"/>
+    <w:lsdException w:name="Light Grid Accent 1" w:uiPriority="62"/>
+    <w:lsdException w:name="Medium Shading 1 Accent 1" w:uiPriority="63"/>
+    <w:lsdException w:name="Medium Shading 2 Accent 1" w:uiPriority="64"/>
+    <w:lsdException w:name="Medium List 1 Accent 1" w:uiPriority="65"/>
+    <w:lsdException w:name="Revision" w:semiHidden="1"/>
+    <w:lsdException w:name="List Paragraph" w:uiPriority="34" w:qFormat="1"/>
+    <w:lsdException w:name="Quote" w:uiPriority="29" w:qFormat="1"/>
+    <w:lsdException w:name="Intense Quote" w:uiPriority="30" w:qFormat="1"/>
+    <w:lsdException w:name="Medium List 2 Accent 1" w:uiPriority="66"/>
+    <w:lsdException w:name="Medium Grid 1 Accent 1" w:uiPriority="67"/>
+    <w:lsdException w:name="Medium Grid 2 Accent 1" w:uiPriority="68"/>
+    <w:lsdException w:name="Medium Grid 3 Accent 1" w:uiPriority="69"/>
+    <w:lsdException w:name="Dark List Accent 1" w:uiPriority="70"/>
+    <w:lsdException w:name="Colorful Shading Accent 1" w:uiPriority="71"/>
+    <w:lsdException w:name="Colorful List Accent 1" w:uiPriority="72"/>
+    <w:lsdException w:name="Colorful Grid Accent 1" w:uiPriority="73"/>
+    <w:lsdException w:name="Light Shading Accent 2" w:uiPriority="60"/>
+    <w:lsdException w:name="Light List Accent 2" w:uiPriority="61"/>
+    <w:lsdException w:name="Light Grid Accent 2" w:uiPriority="62"/>
+    <w:lsdException w:name="Medium Shading 1 Accent 2" w:uiPriority="63"/>
+    <w:lsdException w:name="Medium Shading 2 Accent 2" w:uiPriority="64"/>
+    <w:lsdException w:name="Medium List 1 Accent 2" w:uiPriority="65"/>
+    <w:lsdException w:name="Medium List 2 Accent 2" w:uiPriority="66"/>
+    <w:lsdException w:name="Medium Grid 1 Accent 2" w:uiPriority="67"/>
+    <w:lsdException w:name="Medium Grid 2 Accent 2" w:uiPriority="68"/>
+    <w:lsdException w:name="Medium Grid 3 Accent 2" w:uiPriority="69"/>
+    <w:lsdException w:name="Dark List Accent 2" w:uiPriority="70"/>
+    <w:lsdException w:name="Colorful Shading Accent 2" w:uiPriority="71"/>
+    <w:lsdException w:name="Colorful List Accent 2" w:uiPriority="72"/>
+    <w:lsdException w:name="Colorful Grid Accent 2" w:uiPriority="73"/>
+    <w:lsdException w:name="Light Shading Accent 3" w:uiPriority="60"/>
+    <w:lsdException w:name="Light List Accent 3" w:uiPriority="61"/>
+    <w:lsdException w:name="Light Grid Accent 3" w:uiPriority="62"/>
+    <w:lsdException w:name="Medium Shading 1 Accent 3" w:uiPriority="63"/>
+    <w:lsdException w:name="Medium Shading 2 Accent 3" w:uiPriority="64"/>
+    <w:lsdException w:name="Medium List 1 Accent 3" w:uiPriority="65"/>
+    <w:lsdException w:name="Medium List 2 Accent 3" w:uiPriority="66"/>
+    <w:lsdException w:name="Medium Grid 1 Accent 3" w:uiPriority="67"/>
+    <w:lsdException w:name="Medium Grid 2 Accent 3" w:uiPriority="68"/>
+    <w:lsdException w:name="Medium Grid 3 Accent 3" w:uiPriority="69"/>
+    <w:lsdException w:name="Dark List Accent 3" w:uiPriority="70"/>
+    <w:lsdException w:name="Colorful Shading Accent 3" w:uiPriority="71"/>
+    <w:lsdException w:name="Colorful List Accent 3" w:uiPriority="72"/>
+    <w:lsdException w:name="Colorful Grid Accent 3" w:uiPriority="73"/>
+    <w:lsdException w:name="Light Shading Accent 4" w:uiPriority="60"/>
+    <w:lsdException w:name="Light List Accent 4" w:uiPriority="61"/>
+    <w:lsdException w:name="Light Grid Accent 4" w:uiPriority="62"/>
+    <w:lsdException w:name="Medium Shading 1 Accent 4" w:uiPriority="63"/>
+    <w:lsdException w:name="Medium Shading 2 Accent 4" w:uiPriority="64"/>
+    <w:lsdException w:name="Medium List 1 Accent 4" w:uiPriority="65"/>
+    <w:lsdException w:name="Medium List 2 Accent 4" w:uiPriority="66"/>
+    <w:lsdException w:name="Medium Grid 1 Accent 4" w:uiPriority="67"/>
+    <w:lsdException w:name="Medium Grid 2 Accent 4" w:uiPriority="68"/>
+    <w:lsdException w:name="Medium Grid 3 Accent 4" w:uiPriority="69"/>
+    <w:lsdException w:name="Dark List Accent 4" w:uiPriority="70"/>
+    <w:lsdException w:name="Colorful Shading Accent 4" w:uiPriority="71"/>
+    <w:lsdException w:name="Colorful List Accent 4" w:uiPriority="72"/>
+    <w:lsdException w:name="Colorful Grid Accent 4" w:uiPriority="73"/>
+    <w:lsdException w:name="Light Shading Accent 5" w:uiPriority="60"/>
+    <w:lsdException w:name="Light List Accent 5" w:uiPriority="61"/>
+    <w:lsdException w:name="Light Grid Accent 5" w:uiPriority="62"/>
+    <w:lsdException w:name="Medium Shading 1 Accent 5" w:uiPriority="63"/>
+    <w:lsdException w:name="Medium Shading 2 Accent 5" w:uiPriority="64"/>
+    <w:lsdException w:name="Medium List 1 Accent 5" w:uiPriority="65"/>
+    <w:lsdException w:name="Medium List 2 Accent 5" w:uiPriority="66"/>
+    <w:lsdException w:name="Medium Grid 1 Accent 5" w:uiPriority="67"/>
+    <w:lsdException w:name="Medium Grid 2 Accent 5" w:uiPriority="68"/>
+    <w:lsdException w:name="Medium Grid 3 Accent 5" w:uiPriority="69"/>
+    <w:lsdException w:name="Dark List Accent 5" w:uiPriority="70"/>
+    <w:lsdException w:name="Colorful Shading Accent 5" w:uiPriority="71"/>
+    <w:lsdException w:name="Colorful List Accent 5" w:uiPriority="72"/>
+    <w:lsdException w:name="Colorful Grid Accent 5" w:uiPriority="73"/>
+    <w:lsdException w:name="Light Shading Accent 6" w:uiPriority="60"/>
+    <w:lsdException w:name="Light List Accent 6" w:uiPriority="61"/>
+    <w:lsdException w:name="Light Grid Accent 6" w:uiPriority="62"/>
+    <w:lsdException w:name="Medium Shading 1 Accent 6" w:uiPriority="63"/>
+    <w:lsdException w:name="Medium Shading 2 Accent 6" w:uiPriority="64"/>
+    <w:lsdException w:name="Medium List 1 Accent 6" w:uiPriority="65"/>
+    <w:lsdException w:name="Medium List 2 Accent 6" w:uiPriority="66"/>
+    <w:lsdException w:name="Medium Grid 1 Accent 6" w:uiPriority="67"/>
+    <w:lsdException w:name="Medium Grid 2 Accent 6" w:uiPriority="68"/>
+    <w:lsdException w:name="Medium Grid 3 Accent 6" w:uiPriority="69"/>
+    <w:lsdException w:name="Dark List Accent 6" w:uiPriority="70"/>
+    <w:lsdException w:name="Colorful Shading Accent 6" w:uiPriority="71"/>
+    <w:lsdException w:name="Colorful List Accent 6" w:uiPriority="72"/>
+    <w:lsdException w:name="Colorful Grid Accent 6" w:uiPriority="73"/>
+    <w:lsdException w:name="Subtle Emphasis" w:uiPriority="19" w:qFormat="1"/>
+    <w:lsdException w:name="Intense Emphasis" w:uiPriority="21" w:qFormat="1"/>
+    <w:lsdException w:name="Subtle Reference" w:uiPriority="31" w:qFormat="1"/>
+    <w:lsdException w:name="Intense Reference" w:uiPriority="32" w:qFormat="1"/>
+    <w:lsdException w:name="Book Title" w:uiPriority="33" w:qFormat="1"/>
+    <w:lsdException w:name="Bibliography" w:semiHidden="1" w:uiPriority="37" w:unhideWhenUsed="1"/>
+    <w:lsdException w:name="TOC Heading" w:semiHidden="1" w:uiPriority="39" w:unhideWhenUsed="1" w:qFormat="1"/>
+    <w:lsdException w:name="Plain Table 1" w:uiPriority="41"/>
+    <w:lsdException w:name="Plain Table 2" w:uiPriority="42"/>
+    <w:lsdException w:name="Plain Table 3" w:uiPriority="43"/>
+    <w:lsdException w:name="Plain Table 4" w:uiPriority="44"/>
+    <w:lsdException w:name="Plain Table 5" w:uiPriority="45"/>
+    <w:lsdException w:name="Grid Table Light" w:uiPriority="40"/>
+    <w:lsdException w:name="Grid Table 1 Light" w:uiPriority="46"/>
+    <w:lsdException w:name="Grid Table 2" w:uiPriority="47"/>
+    <w:lsdException w:name="Grid Table 3" w:uiPriority="48"/>
+    <w:lsdException w:name="Grid Table 4" w:uiPriority="49"/>
+    <w:lsdException w:name="Grid Table 5 Dark" w:uiPriority="50"/>
+    <w:lsdException w:name="Grid Table 6 Colorful" w:uiPriority="51"/>
+    <w:lsdException w:name="Grid Table 7 Colorful" w:uiPriority="52"/>
+    <w:lsdException w:name="Grid Table 1 Light Accent 1" w:uiPriority="46"/>
+    <w:lsdException w:name="Grid Table 2 Accent 1" w:uiPriority="47"/>
+    <w:lsdException w:name="Grid Table 3 Accent 1" w:uiPriority="48"/>
+    <w:lsdException w:name="Grid Table 4 Accent 1" w:uiPriority="49"/>
+    <w:lsdException w:name="Grid Table 5 Dark Accent 1" w:uiPriority="50"/>
+    <w:lsdException w:name="Grid Table 6 Colorful Accent 1" w:uiPriority="51"/>
+    <w:lsdException w:name="Grid Table 7 Colorful Accent 1" w:uiPriority="52"/>
+    <w:lsdException w:name="Grid Table 1 Light Accent 2" w:uiPriority="46"/>
+    <w:lsdException w:name="Grid Table 2 Accent 2" w:uiPriority="47"/>
+    <w:lsdException w:name="Grid Table 3 Accent 2" w:uiPriority="48"/>
+    <w:lsdException w:name="Grid Table 4 Accent 2" w:uiPriority="49"/>
+    <w:lsdException w:name="Grid Table 5 Dark Accent 2" w:uiPriority="50"/>
+    <w:lsdException w:name="Grid Table 6 Colorful Accent 2" w:uiPriority="51"/>
+    <w:lsdException w:name="Grid Table 7 Colorful Accent 2" w:uiPriority="52"/>
+    <w:lsdException w:name="Grid Table 1 Light Accent 3" w:uiPriority="46"/>
+    <w:lsdException w:name="Grid Table 2 Accent 3" w:uiPriority="47"/>
+    <w:lsdException w:name="Grid Table 3 Accent 3" w:uiPriority="48"/>
+    <w:lsdException w:name="Grid Table 4 Accent 3" w:uiPriority="49"/>
+    <w:lsdException w:name="Grid Table 5 Dark Accent 3" w:uiPriority="50"/>
+    <w:lsdException w:name="Grid Table 6 Colorful Accent 3" w:uiPriority="51"/>
+    <w:lsdException w:name="Grid Table 7 Colorful Accent 3" w:uiPriority="52"/>
+    <w:lsdException w:name="Grid Table 1 Light Accent 4" w:uiPriority="46"/>
+    <w:lsdException w:name="Grid Table 2 Accent 4" w:uiPriority="47"/>
+    <w:lsdException w:name="Grid Table 3 Accent 4" w:uiPriority="48"/>
+    <w:lsdException w:name="Grid Table 4 Accent 4" w:uiPriority="49"/>
+    <w:lsdException w:name="Grid Table 5 Dark Accent 4" w:uiPriority="50"/>
+    <w:lsdException w:name="Grid Table 6 Colorful Accent 4" w:uiPriority="51"/>
+    <w:lsdException w:name="Grid Table 7 Colorful Accent 4" w:uiPriority="52"/>
+    <w:lsdException w:name="Grid Table 1 Light Accent 5" w:uiPriority="46"/>
+    <w:lsdException w:name="Grid Table 2 Accent 5" w:uiPriority="47"/>
+    <w:lsdException w:name="Grid Table 3 Accent 5" w:uiPriority="48"/>
+    <w:lsdException w:name="Grid Table 4 Accent 5" w:uiPriority="49"/>
+    <w:lsdException w:name="Grid Table 5 Dark Accent 5" w:uiPriority="50"/>
+    <w:lsdException w:name="Grid Table 6 Colorful Accent 5" w:uiPriority="51"/>
+    <w:lsdException w:name="Grid Table 7 Colorful Accent 5" w:uiPriority="52"/>
+    <w:lsdException w:name="Grid Table 1 Light Accent 6" w:uiPriority="46"/>
+    <w:lsdException w:name="Grid Table 2 Accent 6" w:uiPriority="47"/>
+    <w:lsdException w:name="Grid Table 3 Accent 6" w:uiPriority="48"/>
+    <w:lsdException w:name="Grid Table 4 Accent 6" w:uiPriority="49"/>
+    <w:lsdException w:name="Grid Table 5 Dark Accent 6" w:uiPriority="50"/>
+    <w:lsdException w:name="Grid Table 6 Colorful Accent 6" w:uiPriority="51"/>
+    <w:lsdException w:name="Grid Table 7 Colorful Accent 6" w:uiPriority="52"/>
+    <w:lsdException w:name="List Table 1 Light" w:uiPriority="46"/>
+    <w:lsdException w:name="List Table 2" w:uiPriority="47"/>
+    <w:lsdException w:name="List Table 3" w:uiPriority="48"/>
+    <w:lsdException w:name="List Table 4" w:uiPriority="49"/>
+    <w:lsdException w:name="List Table 5 Dark" w:uiPriority="50"/>
+    <w:lsdException w:name="List Table 6 Colorful" w:uiPriority="51"/>
+    <w:lsdException w:name="List Table 7 Colorful" w:uiPriority="52"/>
+    <w:lsdException w:name="List Table 1 Light Accent 1" w:uiPriority="46"/>
+    <w:lsdException w:name="List Table 2 Accent 1" w:uiPriority="47"/>
+    <w:lsdException w:name="List Table 3 Accent 1" w:uiPriority="48"/>
+    <w:lsdException w:name="List Table 4 Accent 1" w:uiPriority="49"/>
+    <w:lsdException w:name="List Table 5 Dark Accent 1" w:uiPriority="50"/>
+    <w:lsdException w:name="List Table 6 Colorful Accent 1" w:uiPriority="51"/>
+    <w:lsdException w:name="List Table 7 Colorful Accent 1" w:uiPriority="52"/>
+    <w:lsdException w:name="List Table 1 Light Accent 2" w:uiPriority="46"/>
+    <w:lsdException w:name="List Table 2 Accent 2" w:uiPriority="47"/>
+    <w:lsdException w:name="List Table 3 Accent 2" w:uiPriority="48"/>
+    <w:lsdException w:name="List Table 4 Accent 2" w:uiPriority="49"/>
+    <w:lsdException w:name="List Table 5 Dark Accent 2" w:uiPriority="50"/>
+    <w:lsdException w:name="List Table 6 Colorful Accent 2" w:uiPriority="51"/>
+    <w:lsdException w:name="List Table 7 Colorful Accent 2" w:uiPriority="52"/>
+    <w:lsdException w:name="List Table 1 Light Accent 3" w:uiPriority="46"/>
+    <w:lsdException w:name="List Table 2 Accent 3" w:uiPriority="47"/>
+    <w:lsdException w:name="List Table 3 Accent 3" w:uiPriority="48"/>
+    <w:lsdException w:name="List Table 4 Accent 3" w:uiPriority="49"/>
+    <w:lsdException w:name="List Table 5 Dark Accent 3" w:uiPriority="50"/>
+    <w:lsdException w:name="List Table 6 Colorful Accent 3" w:uiPriority="51"/>
+    <w:lsdException w:name="List Table 7 Colorful Accent 3" w:uiPriority="52"/>
+    <w:lsdException w:name="List Table 1 Light Accent 4" w:uiPriority="46"/>
+    <w:lsdException w:name="List Table 2 Accent 4" w:uiPriority="47"/>
+    <w:lsdException w:name="List Table 3 Accent 4" w:uiPriority="48"/>
+    <w:lsdException w:name="List Table 4 Accent 4" w:uiPriority="49"/>
+    <w:lsdException w:name="List Table 5 Dark Accent 4" w:uiPriority="50"/>
+    <w:lsdException w:name="List Table 6 Colorful Accent 4" w:uiPriority="51"/>
+    <w:lsdException w:name="List Table 7 Colorful Accent 4" w:uiPriority="52"/>
+    <w:lsdException w:name="List Table 1 Light Accent 5" w:uiPriority="46"/>
+    <w:lsdException w:name="List Table 2 Accent 5" w:uiPriority="47"/>
+    <w:lsdException w:name="List Table 3 Accent 5" w:uiPriority="48"/>
+    <w:lsdException w:name="List Table 4 Accent 5" w:uiPriority="49"/>
+    <w:lsdException w:name="List Table 5 Dark Accent 5" w:uiPriority="50"/>
+    <w:lsdException w:name="List Table 6 Colorful Accent 5" w:uiPriority="51"/>
+    <w:lsdException w:name="List Table 7 Colorful Accent 5" w:uiPriority="52"/>
+    <w:lsdException w:name="List Table 1 Light Accent 6" w:uiPriority="46"/>
+    <w:lsdException w:name="List Table 2 Accent 6" w:uiPriority="47"/>
+    <w:lsdException w:name="List Table 3 Accent 6" w:uiPriority="48"/>
+    <w:lsdException w:name="List Table 4 Accent 6" w:uiPriority="49"/>
+    <w:lsdException w:name="List Table 5 Dark Accent 6" w:uiPriority="50"/>
+    <w:lsdException w:name="List Table 6 Colorful Accent 6" w:uiPriority="51"/>
+    <w:lsdException w:name="List Table 7 Colorful Accent 6" w:uiPriority="52"/>
+    <w:lsdException w:name="Mention" w:semiHidden="1" w:unhideWhenUsed="1"/>
+    <w:lsdException w:name="Smart Hyperlink" w:semiHidden="1" w:unhideWhenUsed="1"/>
+    <w:lsdException w:name="Hashtag" w:semiHidden="1" w:unhideWhenUsed="1"/>
+    <w:lsdException w:name="Unresolved Mention" w:semiHidden="1" w:unhideWhenUsed="1"/>
   </w:latentStyles>
-  <w:style w:type="paragraph" w:styleId="Normal" w:default="1">
+  <w:style w:type="paragraph" w:default="1" w:styleId="Normal">
     <w:name w:val="Normal"/>
     <w:qFormat/>
     <w:rPr>
@@ -6847,7 +7132,7 @@
       <w:lang w:val="es-CO" w:eastAsia="en-US"/>
     </w:rPr>
   </w:style>
-  <w:style w:type="paragraph" w:styleId="Ttulo1">
+  <w:style w:type="paragraph" w:styleId="Heading1">
     <w:name w:val="heading 1"/>
     <w:basedOn w:val="Normal"/>
     <w:next w:val="Normal"/>
@@ -6866,7 +7151,7 @@
       <w:sz w:val="28"/>
     </w:rPr>
   </w:style>
-  <w:style w:type="paragraph" w:styleId="Ttulo2">
+  <w:style w:type="paragraph" w:styleId="Heading2">
     <w:name w:val="heading 2"/>
     <w:basedOn w:val="Normal"/>
     <w:next w:val="Normal"/>
@@ -6886,7 +7171,7 @@
       <w:sz w:val="24"/>
     </w:rPr>
   </w:style>
-  <w:style w:type="paragraph" w:styleId="Ttulo3">
+  <w:style w:type="paragraph" w:styleId="Heading3">
     <w:name w:val="heading 3"/>
     <w:basedOn w:val="Normal"/>
     <w:next w:val="Normal"/>
@@ -6904,7 +7189,7 @@
       <w:sz w:val="24"/>
     </w:rPr>
   </w:style>
-  <w:style w:type="paragraph" w:styleId="Ttulo4">
+  <w:style w:type="paragraph" w:styleId="Heading4">
     <w:name w:val="heading 4"/>
     <w:basedOn w:val="Normal"/>
     <w:next w:val="Normal"/>
@@ -6923,7 +7208,7 @@
       <w:sz w:val="24"/>
     </w:rPr>
   </w:style>
-  <w:style w:type="paragraph" w:styleId="Ttulo5">
+  <w:style w:type="paragraph" w:styleId="Heading5">
     <w:name w:val="heading 5"/>
     <w:basedOn w:val="Normal"/>
     <w:next w:val="Normal"/>
@@ -6940,7 +7225,7 @@
       <w:sz w:val="22"/>
     </w:rPr>
   </w:style>
-  <w:style w:type="paragraph" w:styleId="Ttulo6">
+  <w:style w:type="paragraph" w:styleId="Heading6">
     <w:name w:val="heading 6"/>
     <w:basedOn w:val="Normal"/>
     <w:next w:val="Normal"/>
@@ -6958,7 +7243,7 @@
       <w:sz w:val="22"/>
     </w:rPr>
   </w:style>
-  <w:style w:type="paragraph" w:styleId="Ttulo7">
+  <w:style w:type="paragraph" w:styleId="Heading7">
     <w:name w:val="heading 7"/>
     <w:basedOn w:val="Normal"/>
     <w:next w:val="Normal"/>
@@ -6972,7 +7257,7 @@
       <w:outlineLvl w:val="6"/>
     </w:pPr>
   </w:style>
-  <w:style w:type="paragraph" w:styleId="Ttulo8">
+  <w:style w:type="paragraph" w:styleId="Heading8">
     <w:name w:val="heading 8"/>
     <w:basedOn w:val="Normal"/>
     <w:next w:val="Normal"/>
@@ -6989,7 +7274,7 @@
       <w:i/>
     </w:rPr>
   </w:style>
-  <w:style w:type="paragraph" w:styleId="Ttulo9">
+  <w:style w:type="paragraph" w:styleId="Heading9">
     <w:name w:val="heading 9"/>
     <w:basedOn w:val="Normal"/>
     <w:next w:val="Normal"/>
@@ -7008,12 +7293,13 @@
       <w:sz w:val="18"/>
     </w:rPr>
   </w:style>
-  <w:style w:type="character" w:styleId="Fuentedeprrafopredeter" w:default="1">
+  <w:style w:type="character" w:default="1" w:styleId="DefaultParagraphFont">
     <w:name w:val="Default Paragraph Font"/>
     <w:uiPriority w:val="1"/>
+    <w:semiHidden/>
     <w:unhideWhenUsed/>
   </w:style>
-  <w:style w:type="table" w:styleId="Tablanormal" w:default="1">
+  <w:style w:type="table" w:default="1" w:styleId="TableNormal">
     <w:name w:val="Normal Table"/>
     <w:uiPriority w:val="99"/>
     <w:semiHidden/>
@@ -7028,29 +7314,29 @@
       </w:tblCellMar>
     </w:tblPr>
   </w:style>
-  <w:style w:type="numbering" w:styleId="Sinlista" w:default="1">
+  <w:style w:type="numbering" w:default="1" w:styleId="NoList">
     <w:name w:val="No List"/>
     <w:uiPriority w:val="99"/>
     <w:semiHidden/>
     <w:unhideWhenUsed/>
   </w:style>
-  <w:style w:type="paragraph" w:styleId="Textoindependiente">
+  <w:style w:type="paragraph" w:styleId="BodyText">
     <w:name w:val="Body Text"/>
     <w:basedOn w:val="Normal"/>
     <w:rPr>
       <w:i/>
     </w:rPr>
   </w:style>
-  <w:style w:type="paragraph" w:styleId="Ttulo">
+  <w:style w:type="paragraph" w:styleId="Title">
     <w:name w:val="Title"/>
     <w:basedOn w:val="Normal"/>
-    <w:next w:val="Subttulo"/>
+    <w:next w:val="Subtitle"/>
     <w:qFormat/>
     <w:pPr>
       <w:keepNext/>
       <w:keepLines/>
       <w:pBdr>
-        <w:top w:val="single" w:color="auto" w:sz="18" w:space="16"/>
+        <w:top w:val="single" w:sz="18" w:space="16" w:color="auto"/>
       </w:pBdr>
       <w:spacing w:before="220" w:after="60" w:line="320" w:lineRule="atLeast"/>
     </w:pPr>
@@ -7061,7 +7347,7 @@
       <w:sz w:val="32"/>
     </w:rPr>
   </w:style>
-  <w:style w:type="paragraph" w:styleId="Subttulo">
+  <w:style w:type="paragraph" w:styleId="Subtitle">
     <w:name w:val="Subtitle"/>
     <w:basedOn w:val="Normal"/>
     <w:qFormat/>
@@ -7074,7 +7360,7 @@
       <w:sz w:val="24"/>
     </w:rPr>
   </w:style>
-  <w:style w:type="paragraph" w:styleId="Encabezado">
+  <w:style w:type="paragraph" w:styleId="Header">
     <w:name w:val="header"/>
     <w:basedOn w:val="Normal"/>
     <w:pPr>
@@ -7084,7 +7370,7 @@
       </w:tabs>
     </w:pPr>
   </w:style>
-  <w:style w:type="paragraph" w:styleId="Piedepgina">
+  <w:style w:type="paragraph" w:styleId="Footer">
     <w:name w:val="footer"/>
     <w:basedOn w:val="Normal"/>
     <w:pPr>
@@ -7094,18 +7380,18 @@
       </w:tabs>
     </w:pPr>
   </w:style>
-  <w:style w:type="character" w:styleId="Nmerodepgina">
+  <w:style w:type="character" w:styleId="PageNumber">
     <w:name w:val="page number"/>
-    <w:basedOn w:val="Fuentedeprrafopredeter"/>
+    <w:basedOn w:val="DefaultParagraphFont"/>
   </w:style>
-  <w:style w:type="paragraph" w:styleId="Textosinformato">
+  <w:style w:type="paragraph" w:styleId="PlainText">
     <w:name w:val="Plain Text"/>
     <w:basedOn w:val="Normal"/>
     <w:rPr>
       <w:rFonts w:ascii="Courier New" w:hAnsi="Courier New"/>
     </w:rPr>
   </w:style>
-  <w:style w:type="paragraph" w:styleId="Textoindependiente2">
+  <w:style w:type="paragraph" w:styleId="BodyText2">
     <w:name w:val="Body Text 2"/>
     <w:basedOn w:val="Normal"/>
     <w:pPr>
@@ -7121,22 +7407,22 @@
       <w:color w:val="0000FF"/>
     </w:rPr>
   </w:style>
-  <w:style w:type="table" w:styleId="Tablaconcuadrcula">
+  <w:style w:type="table" w:styleId="TableGrid">
     <w:name w:val="Table Grid"/>
-    <w:basedOn w:val="Tablanormal"/>
+    <w:basedOn w:val="TableNormal"/>
     <w:rsid w:val="002D5B96"/>
     <w:tblPr>
       <w:tblBorders>
-        <w:top w:val="single" w:color="auto" w:sz="4" w:space="0"/>
-        <w:left w:val="single" w:color="auto" w:sz="4" w:space="0"/>
-        <w:bottom w:val="single" w:color="auto" w:sz="4" w:space="0"/>
-        <w:right w:val="single" w:color="auto" w:sz="4" w:space="0"/>
-        <w:insideH w:val="single" w:color="auto" w:sz="4" w:space="0"/>
-        <w:insideV w:val="single" w:color="auto" w:sz="4" w:space="0"/>
+        <w:top w:val="single" w:sz="4" w:space="0" w:color="auto"/>
+        <w:left w:val="single" w:sz="4" w:space="0" w:color="auto"/>
+        <w:bottom w:val="single" w:sz="4" w:space="0" w:color="auto"/>
+        <w:right w:val="single" w:sz="4" w:space="0" w:color="auto"/>
+        <w:insideH w:val="single" w:sz="4" w:space="0" w:color="auto"/>
+        <w:insideV w:val="single" w:sz="4" w:space="0" w:color="auto"/>
       </w:tblBorders>
     </w:tblPr>
   </w:style>
-  <w:style w:type="paragraph" w:styleId="TableText" w:customStyle="1">
+  <w:style w:type="paragraph" w:customStyle="1" w:styleId="TableText">
     <w:name w:val="Table Text"/>
     <w:pPr>
       <w:widowControl w:val="0"/>
@@ -7146,22 +7432,22 @@
       <w:lang w:val="en-US" w:eastAsia="en-US"/>
     </w:rPr>
   </w:style>
-  <w:style w:type="paragraph" w:styleId="TDC1">
+  <w:style w:type="paragraph" w:styleId="TOC1">
     <w:name w:val="toc 1"/>
     <w:basedOn w:val="Normal"/>
     <w:next w:val="Normal"/>
     <w:autoRedefine/>
     <w:semiHidden/>
   </w:style>
-  <w:style w:type="character" w:styleId="Hipervnculo">
+  <w:style w:type="character" w:styleId="Hyperlink">
     <w:name w:val="Hyperlink"/>
-    <w:basedOn w:val="Fuentedeprrafopredeter"/>
+    <w:basedOn w:val="DefaultParagraphFont"/>
     <w:rPr>
       <w:color w:val="0000FF"/>
       <w:u w:val="single"/>
     </w:rPr>
   </w:style>
-  <w:style w:type="paragraph" w:styleId="TDC2">
+  <w:style w:type="paragraph" w:styleId="TOC2">
     <w:name w:val="toc 2"/>
     <w:basedOn w:val="Normal"/>
     <w:next w:val="Normal"/>
@@ -7171,7 +7457,7 @@
       <w:ind w:left="200"/>
     </w:pPr>
   </w:style>
-  <w:style w:type="paragraph" w:styleId="TDC3">
+  <w:style w:type="paragraph" w:styleId="TOC3">
     <w:name w:val="toc 3"/>
     <w:basedOn w:val="Normal"/>
     <w:next w:val="Normal"/>
@@ -7181,10 +7467,10 @@
       <w:ind w:left="400"/>
     </w:pPr>
   </w:style>
-  <w:style w:type="paragraph" w:styleId="Textodeglobo">
+  <w:style w:type="paragraph" w:styleId="BalloonText">
     <w:name w:val="Balloon Text"/>
     <w:basedOn w:val="Normal"/>
-    <w:link w:val="TextodegloboCar"/>
+    <w:link w:val="BalloonTextChar"/>
     <w:uiPriority w:val="99"/>
     <w:semiHidden/>
     <w:unhideWhenUsed/>
@@ -7195,10 +7481,10 @@
       <w:szCs w:val="16"/>
     </w:rPr>
   </w:style>
-  <w:style w:type="character" w:styleId="TextodegloboCar" w:customStyle="1">
-    <w:name w:val="Texto de globo Car"/>
-    <w:basedOn w:val="Fuentedeprrafopredeter"/>
-    <w:link w:val="Textodeglobo"/>
+  <w:style w:type="character" w:customStyle="1" w:styleId="BalloonTextChar">
+    <w:name w:val="Balloon Text Char"/>
+    <w:basedOn w:val="DefaultParagraphFont"/>
+    <w:link w:val="BalloonText"/>
     <w:uiPriority w:val="99"/>
     <w:semiHidden/>
     <w:rsid w:val="009D28C1"/>
@@ -7208,196 +7494,6 @@
       <w:szCs w:val="16"/>
       <w:lang w:val="es-CO" w:eastAsia="en-US"/>
     </w:rPr>
-  </w:style>
-</w:styles>
-</file>
-
-<file path=word/stylesWithEffects.xml><?xml version="1.0" encoding="utf-8"?>
-<w:styles xmlns:wpc="http://schemas.microsoft.com/office/word/2010/wordprocessingCanvas" xmlns:mc="http://schemas.openxmlformats.org/markup-compatibility/2006" xmlns:o="urn:schemas-microsoft-com:office:office" xmlns:r="http://schemas.openxmlformats.org/officeDocument/2006/relationships" xmlns:m="http://schemas.openxmlformats.org/officeDocument/2006/math" xmlns:v="urn:schemas-microsoft-com:vml" xmlns:wp14="http://schemas.microsoft.com/office/word/2010/wordprocessingDrawing" xmlns:wp="http://schemas.openxmlformats.org/drawingml/2006/wordprocessingDrawing" xmlns:w10="urn:schemas-microsoft-com:office:word" xmlns:w="http://schemas.openxmlformats.org/wordprocessingml/2006/main" xmlns:w14="http://schemas.microsoft.com/office/word/2010/wordml" xmlns:wpg="http://schemas.microsoft.com/office/word/2010/wordprocessingGroup" xmlns:wpi="http://schemas.microsoft.com/office/word/2010/wordprocessingInk" xmlns:wne="http://schemas.microsoft.com/office/word/2006/wordml" xmlns:wps="http://schemas.microsoft.com/office/word/2010/wordprocessingShape" mc:Ignorable="w14 wp14">
-  <w:docDefaults>
-    <w:rPrDefault>
-      <w:rPr>
-        <w:rFonts w:asciiTheme="minorHAnsi" w:eastAsiaTheme="minorEastAsia" w:hAnsiTheme="minorHAnsi" w:cstheme="minorBidi"/>
-        <w:sz w:val="22"/>
-        <w:szCs w:val="22"/>
-        <w:lang w:val="es-CO" w:eastAsia="es-CO" w:bidi="ar-SA"/>
-      </w:rPr>
-    </w:rPrDefault>
-    <w:pPrDefault>
-      <w:pPr>
-        <w:spacing w:after="200" w:line="276" w:lineRule="auto"/>
-      </w:pPr>
-    </w:pPrDefault>
-  </w:docDefaults>
-  <w:latentStyles w:defLockedState="0" w:defUIPriority="99" w:defSemiHidden="1" w:defUnhideWhenUsed="1" w:defQFormat="0" w:count="267">
-    <w:lsdException w:name="Normal" w:semiHidden="0" w:uiPriority="0" w:unhideWhenUsed="0" w:qFormat="1"/>
-    <w:lsdException w:name="heading 1" w:semiHidden="0" w:uiPriority="9" w:unhideWhenUsed="0" w:qFormat="1"/>
-    <w:lsdException w:name="heading 2" w:uiPriority="9" w:qFormat="1"/>
-    <w:lsdException w:name="heading 3" w:uiPriority="9" w:qFormat="1"/>
-    <w:lsdException w:name="heading 4" w:uiPriority="9" w:qFormat="1"/>
-    <w:lsdException w:name="heading 5" w:uiPriority="9" w:qFormat="1"/>
-    <w:lsdException w:name="heading 6" w:uiPriority="9" w:qFormat="1"/>
-    <w:lsdException w:name="heading 7" w:uiPriority="9" w:qFormat="1"/>
-    <w:lsdException w:name="heading 8" w:uiPriority="9" w:qFormat="1"/>
-    <w:lsdException w:name="heading 9" w:uiPriority="9" w:qFormat="1"/>
-    <w:lsdException w:name="toc 1" w:uiPriority="39"/>
-    <w:lsdException w:name="toc 2" w:uiPriority="39"/>
-    <w:lsdException w:name="toc 3" w:uiPriority="39"/>
-    <w:lsdException w:name="toc 4" w:uiPriority="39"/>
-    <w:lsdException w:name="toc 5" w:uiPriority="39"/>
-    <w:lsdException w:name="toc 6" w:uiPriority="39"/>
-    <w:lsdException w:name="toc 7" w:uiPriority="39"/>
-    <w:lsdException w:name="toc 8" w:uiPriority="39"/>
-    <w:lsdException w:name="toc 9" w:uiPriority="39"/>
-    <w:lsdException w:name="caption" w:uiPriority="35" w:qFormat="1"/>
-    <w:lsdException w:name="Title" w:semiHidden="0" w:uiPriority="10" w:unhideWhenUsed="0" w:qFormat="1"/>
-    <w:lsdException w:name="Default Paragraph Font" w:uiPriority="1"/>
-    <w:lsdException w:name="Subtitle" w:semiHidden="0" w:uiPriority="11" w:unhideWhenUsed="0" w:qFormat="1"/>
-    <w:lsdException w:name="Strong" w:semiHidden="0" w:uiPriority="22" w:unhideWhenUsed="0" w:qFormat="1"/>
-    <w:lsdException w:name="Emphasis" w:semiHidden="0" w:uiPriority="20" w:unhideWhenUsed="0" w:qFormat="1"/>
-    <w:lsdException w:name="Table Grid" w:semiHidden="0" w:uiPriority="59" w:unhideWhenUsed="0"/>
-    <w:lsdException w:name="Placeholder Text" w:unhideWhenUsed="0"/>
-    <w:lsdException w:name="No Spacing" w:semiHidden="0" w:uiPriority="1" w:unhideWhenUsed="0" w:qFormat="1"/>
-    <w:lsdException w:name="Light Shading" w:semiHidden="0" w:uiPriority="60" w:unhideWhenUsed="0"/>
-    <w:lsdException w:name="Light List" w:semiHidden="0" w:uiPriority="61" w:unhideWhenUsed="0"/>
-    <w:lsdException w:name="Light Grid" w:semiHidden="0" w:uiPriority="62" w:unhideWhenUsed="0"/>
-    <w:lsdException w:name="Medium Shading 1" w:semiHidden="0" w:uiPriority="63" w:unhideWhenUsed="0"/>
-    <w:lsdException w:name="Medium Shading 2" w:semiHidden="0" w:uiPriority="64" w:unhideWhenUsed="0"/>
-    <w:lsdException w:name="Medium List 1" w:semiHidden="0" w:uiPriority="65" w:unhideWhenUsed="0"/>
-    <w:lsdException w:name="Medium List 2" w:semiHidden="0" w:uiPriority="66" w:unhideWhenUsed="0"/>
-    <w:lsdException w:name="Medium Grid 1" w:semiHidden="0" w:uiPriority="67" w:unhideWhenUsed="0"/>
-    <w:lsdException w:name="Medium Grid 2" w:semiHidden="0" w:uiPriority="68" w:unhideWhenUsed="0"/>
-    <w:lsdException w:name="Medium Grid 3" w:semiHidden="0" w:uiPriority="69" w:unhideWhenUsed="0"/>
-    <w:lsdException w:name="Dark List" w:semiHidden="0" w:uiPriority="70" w:unhideWhenUsed="0"/>
-    <w:lsdException w:name="Colorful Shading" w:semiHidden="0" w:uiPriority="71" w:unhideWhenUsed="0"/>
-    <w:lsdException w:name="Colorful List" w:semiHidden="0" w:uiPriority="72" w:unhideWhenUsed="0"/>
-    <w:lsdException w:name="Colorful Grid" w:semiHidden="0" w:uiPriority="73" w:unhideWhenUsed="0"/>
-    <w:lsdException w:name="Light Shading Accent 1" w:semiHidden="0" w:uiPriority="60" w:unhideWhenUsed="0"/>
-    <w:lsdException w:name="Light List Accent 1" w:semiHidden="0" w:uiPriority="61" w:unhideWhenUsed="0"/>
-    <w:lsdException w:name="Light Grid Accent 1" w:semiHidden="0" w:uiPriority="62" w:unhideWhenUsed="0"/>
-    <w:lsdException w:name="Medium Shading 1 Accent 1" w:semiHidden="0" w:uiPriority="63" w:unhideWhenUsed="0"/>
-    <w:lsdException w:name="Medium Shading 2 Accent 1" w:semiHidden="0" w:uiPriority="64" w:unhideWhenUsed="0"/>
-    <w:lsdException w:name="Medium List 1 Accent 1" w:semiHidden="0" w:uiPriority="65" w:unhideWhenUsed="0"/>
-    <w:lsdException w:name="Revision" w:unhideWhenUsed="0"/>
-    <w:lsdException w:name="List Paragraph" w:semiHidden="0" w:uiPriority="34" w:unhideWhenUsed="0" w:qFormat="1"/>
-    <w:lsdException w:name="Quote" w:semiHidden="0" w:uiPriority="29" w:unhideWhenUsed="0" w:qFormat="1"/>
-    <w:lsdException w:name="Intense Quote" w:semiHidden="0" w:uiPriority="30" w:unhideWhenUsed="0" w:qFormat="1"/>
-    <w:lsdException w:name="Medium List 2 Accent 1" w:semiHidden="0" w:uiPriority="66" w:unhideWhenUsed="0"/>
-    <w:lsdException w:name="Medium Grid 1 Accent 1" w:semiHidden="0" w:uiPriority="67" w:unhideWhenUsed="0"/>
-    <w:lsdException w:name="Medium Grid 2 Accent 1" w:semiHidden="0" w:uiPriority="68" w:unhideWhenUsed="0"/>
-    <w:lsdException w:name="Medium Grid 3 Accent 1" w:semiHidden="0" w:uiPriority="69" w:unhideWhenUsed="0"/>
-    <w:lsdException w:name="Dark List Accent 1" w:semiHidden="0" w:uiPriority="70" w:unhideWhenUsed="0"/>
-    <w:lsdException w:name="Colorful Shading Accent 1" w:semiHidden="0" w:uiPriority="71" w:unhideWhenUsed="0"/>
-    <w:lsdException w:name="Colorful List Accent 1" w:semiHidden="0" w:uiPriority="72" w:unhideWhenUsed="0"/>
-    <w:lsdException w:name="Colorful Grid Accent 1" w:semiHidden="0" w:uiPriority="73" w:unhideWhenUsed="0"/>
-    <w:lsdException w:name="Light Shading Accent 2" w:semiHidden="0" w:uiPriority="60" w:unhideWhenUsed="0"/>
-    <w:lsdException w:name="Light List Accent 2" w:semiHidden="0" w:uiPriority="61" w:unhideWhenUsed="0"/>
-    <w:lsdException w:name="Light Grid Accent 2" w:semiHidden="0" w:uiPriority="62" w:unhideWhenUsed="0"/>
-    <w:lsdException w:name="Medium Shading 1 Accent 2" w:semiHidden="0" w:uiPriority="63" w:unhideWhenUsed="0"/>
-    <w:lsdException w:name="Medium Shading 2 Accent 2" w:semiHidden="0" w:uiPriority="64" w:unhideWhenUsed="0"/>
-    <w:lsdException w:name="Medium List 1 Accent 2" w:semiHidden="0" w:uiPriority="65" w:unhideWhenUsed="0"/>
-    <w:lsdException w:name="Medium List 2 Accent 2" w:semiHidden="0" w:uiPriority="66" w:unhideWhenUsed="0"/>
-    <w:lsdException w:name="Medium Grid 1 Accent 2" w:semiHidden="0" w:uiPriority="67" w:unhideWhenUsed="0"/>
-    <w:lsdException w:name="Medium Grid 2 Accent 2" w:semiHidden="0" w:uiPriority="68" w:unhideWhenUsed="0"/>
-    <w:lsdException w:name="Medium Grid 3 Accent 2" w:semiHidden="0" w:uiPriority="69" w:unhideWhenUsed="0"/>
-    <w:lsdException w:name="Dark List Accent 2" w:semiHidden="0" w:uiPriority="70" w:unhideWhenUsed="0"/>
-    <w:lsdException w:name="Colorful Shading Accent 2" w:semiHidden="0" w:uiPriority="71" w:unhideWhenUsed="0"/>
-    <w:lsdException w:name="Colorful List Accent 2" w:semiHidden="0" w:uiPriority="72" w:unhideWhenUsed="0"/>
-    <w:lsdException w:name="Colorful Grid Accent 2" w:semiHidden="0" w:uiPriority="73" w:unhideWhenUsed="0"/>
-    <w:lsdException w:name="Light Shading Accent 3" w:semiHidden="0" w:uiPriority="60" w:unhideWhenUsed="0"/>
-    <w:lsdException w:name="Light List Accent 3" w:semiHidden="0" w:uiPriority="61" w:unhideWhenUsed="0"/>
-    <w:lsdException w:name="Light Grid Accent 3" w:semiHidden="0" w:uiPriority="62" w:unhideWhenUsed="0"/>
-    <w:lsdException w:name="Medium Shading 1 Accent 3" w:semiHidden="0" w:uiPriority="63" w:unhideWhenUsed="0"/>
-    <w:lsdException w:name="Medium Shading 2 Accent 3" w:semiHidden="0" w:uiPriority="64" w:unhideWhenUsed="0"/>
-    <w:lsdException w:name="Medium List 1 Accent 3" w:semiHidden="0" w:uiPriority="65" w:unhideWhenUsed="0"/>
-    <w:lsdException w:name="Medium List 2 Accent 3" w:semiHidden="0" w:uiPriority="66" w:unhideWhenUsed="0"/>
-    <w:lsdException w:name="Medium Grid 1 Accent 3" w:semiHidden="0" w:uiPriority="67" w:unhideWhenUsed="0"/>
-    <w:lsdException w:name="Medium Grid 2 Accent 3" w:semiHidden="0" w:uiPriority="68" w:unhideWhenUsed="0"/>
-    <w:lsdException w:name="Medium Grid 3 Accent 3" w:semiHidden="0" w:uiPriority="69" w:unhideWhenUsed="0"/>
-    <w:lsdException w:name="Dark List Accent 3" w:semiHidden="0" w:uiPriority="70" w:unhideWhenUsed="0"/>
-    <w:lsdException w:name="Colorful Shading Accent 3" w:semiHidden="0" w:uiPriority="71" w:unhideWhenUsed="0"/>
-    <w:lsdException w:name="Colorful List Accent 3" w:semiHidden="0" w:uiPriority="72" w:unhideWhenUsed="0"/>
-    <w:lsdException w:name="Colorful Grid Accent 3" w:semiHidden="0" w:uiPriority="73" w:unhideWhenUsed="0"/>
-    <w:lsdException w:name="Light Shading Accent 4" w:semiHidden="0" w:uiPriority="60" w:unhideWhenUsed="0"/>
-    <w:lsdException w:name="Light List Accent 4" w:semiHidden="0" w:uiPriority="61" w:unhideWhenUsed="0"/>
-    <w:lsdException w:name="Light Grid Accent 4" w:semiHidden="0" w:uiPriority="62" w:unhideWhenUsed="0"/>
-    <w:lsdException w:name="Medium Shading 1 Accent 4" w:semiHidden="0" w:uiPriority="63" w:unhideWhenUsed="0"/>
-    <w:lsdException w:name="Medium Shading 2 Accent 4" w:semiHidden="0" w:uiPriority="64" w:unhideWhenUsed="0"/>
-    <w:lsdException w:name="Medium List 1 Accent 4" w:semiHidden="0" w:uiPriority="65" w:unhideWhenUsed="0"/>
-    <w:lsdException w:name="Medium List 2 Accent 4" w:semiHidden="0" w:uiPriority="66" w:unhideWhenUsed="0"/>
-    <w:lsdException w:name="Medium Grid 1 Accent 4" w:semiHidden="0" w:uiPriority="67" w:unhideWhenUsed="0"/>
-    <w:lsdException w:name="Medium Grid 2 Accent 4" w:semiHidden="0" w:uiPriority="68" w:unhideWhenUsed="0"/>
-    <w:lsdException w:name="Medium Grid 3 Accent 4" w:semiHidden="0" w:uiPriority="69" w:unhideWhenUsed="0"/>
-    <w:lsdException w:name="Dark List Accent 4" w:semiHidden="0" w:uiPriority="70" w:unhideWhenUsed="0"/>
-    <w:lsdException w:name="Colorful Shading Accent 4" w:semiHidden="0" w:uiPriority="71" w:unhideWhenUsed="0"/>
-    <w:lsdException w:name="Colorful List Accent 4" w:semiHidden="0" w:uiPriority="72" w:unhideWhenUsed="0"/>
-    <w:lsdException w:name="Colorful Grid Accent 4" w:semiHidden="0" w:uiPriority="73" w:unhideWhenUsed="0"/>
-    <w:lsdException w:name="Light Shading Accent 5" w:semiHidden="0" w:uiPriority="60" w:unhideWhenUsed="0"/>
-    <w:lsdException w:name="Light List Accent 5" w:semiHidden="0" w:uiPriority="61" w:unhideWhenUsed="0"/>
-    <w:lsdException w:name="Light Grid Accent 5" w:semiHidden="0" w:uiPriority="62" w:unhideWhenUsed="0"/>
-    <w:lsdException w:name="Medium Shading 1 Accent 5" w:semiHidden="0" w:uiPriority="63" w:unhideWhenUsed="0"/>
-    <w:lsdException w:name="Medium Shading 2 Accent 5" w:semiHidden="0" w:uiPriority="64" w:unhideWhenUsed="0"/>
-    <w:lsdException w:name="Medium List 1 Accent 5" w:semiHidden="0" w:uiPriority="65" w:unhideWhenUsed="0"/>
-    <w:lsdException w:name="Medium List 2 Accent 5" w:semiHidden="0" w:uiPriority="66" w:unhideWhenUsed="0"/>
-    <w:lsdException w:name="Medium Grid 1 Accent 5" w:semiHidden="0" w:uiPriority="67" w:unhideWhenUsed="0"/>
-    <w:lsdException w:name="Medium Grid 2 Accent 5" w:semiHidden="0" w:uiPriority="68" w:unhideWhenUsed="0"/>
-    <w:lsdException w:name="Medium Grid 3 Accent 5" w:semiHidden="0" w:uiPriority="69" w:unhideWhenUsed="0"/>
-    <w:lsdException w:name="Dark List Accent 5" w:semiHidden="0" w:uiPriority="70" w:unhideWhenUsed="0"/>
-    <w:lsdException w:name="Colorful Shading Accent 5" w:semiHidden="0" w:uiPriority="71" w:unhideWhenUsed="0"/>
-    <w:lsdException w:name="Colorful List Accent 5" w:semiHidden="0" w:uiPriority="72" w:unhideWhenUsed="0"/>
-    <w:lsdException w:name="Colorful Grid Accent 5" w:semiHidden="0" w:uiPriority="73" w:unhideWhenUsed="0"/>
-    <w:lsdException w:name="Light Shading Accent 6" w:semiHidden="0" w:uiPriority="60" w:unhideWhenUsed="0"/>
-    <w:lsdException w:name="Light List Accent 6" w:semiHidden="0" w:uiPriority="61" w:unhideWhenUsed="0"/>
-    <w:lsdException w:name="Light Grid Accent 6" w:semiHidden="0" w:uiPriority="62" w:unhideWhenUsed="0"/>
-    <w:lsdException w:name="Medium Shading 1 Accent 6" w:semiHidden="0" w:uiPriority="63" w:unhideWhenUsed="0"/>
-    <w:lsdException w:name="Medium Shading 2 Accent 6" w:semiHidden="0" w:uiPriority="64" w:unhideWhenUsed="0"/>
-    <w:lsdException w:name="Medium List 1 Accent 6" w:semiHidden="0" w:uiPriority="65" w:unhideWhenUsed="0"/>
-    <w:lsdException w:name="Medium List 2 Accent 6" w:semiHidden="0" w:uiPriority="66" w:unhideWhenUsed="0"/>
-    <w:lsdException w:name="Medium Grid 1 Accent 6" w:semiHidden="0" w:uiPriority="67" w:unhideWhenUsed="0"/>
-    <w:lsdException w:name="Medium Grid 2 Accent 6" w:semiHidden="0" w:uiPriority="68" w:unhideWhenUsed="0"/>
-    <w:lsdException w:name="Medium Grid 3 Accent 6" w:semiHidden="0" w:uiPriority="69" w:unhideWhenUsed="0"/>
-    <w:lsdException w:name="Dark List Accent 6" w:semiHidden="0" w:uiPriority="70" w:unhideWhenUsed="0"/>
-    <w:lsdException w:name="Colorful Shading Accent 6" w:semiHidden="0" w:uiPriority="71" w:unhideWhenUsed="0"/>
-    <w:lsdException w:name="Colorful List Accent 6" w:semiHidden="0" w:uiPriority="72" w:unhideWhenUsed="0"/>
-    <w:lsdException w:name="Colorful Grid Accent 6" w:semiHidden="0" w:uiPriority="73" w:unhideWhenUsed="0"/>
-    <w:lsdException w:name="Subtle Emphasis" w:semiHidden="0" w:uiPriority="19" w:unhideWhenUsed="0" w:qFormat="1"/>
-    <w:lsdException w:name="Intense Emphasis" w:semiHidden="0" w:uiPriority="21" w:unhideWhenUsed="0" w:qFormat="1"/>
-    <w:lsdException w:name="Subtle Reference" w:semiHidden="0" w:uiPriority="31" w:unhideWhenUsed="0" w:qFormat="1"/>
-    <w:lsdException w:name="Intense Reference" w:semiHidden="0" w:uiPriority="32" w:unhideWhenUsed="0" w:qFormat="1"/>
-    <w:lsdException w:name="Book Title" w:semiHidden="0" w:uiPriority="33" w:unhideWhenUsed="0" w:qFormat="1"/>
-    <w:lsdException w:name="Bibliography" w:uiPriority="37"/>
-    <w:lsdException w:name="TOC Heading" w:uiPriority="39" w:qFormat="1"/>
-  </w:latentStyles>
-  <w:style w:type="paragraph" w:default="1" w:styleId="Normal">
-    <w:name w:val="Normal"/>
-    <w:qFormat/>
-  </w:style>
-  <w:style w:type="character" w:default="1" w:styleId="Fuentedeprrafopredeter">
-    <w:name w:val="Default Paragraph Font"/>
-    <w:uiPriority w:val="1"/>
-    <w:semiHidden/>
-    <w:unhideWhenUsed/>
-  </w:style>
-  <w:style w:type="table" w:default="1" w:styleId="Tablanormal">
-    <w:name w:val="Normal Table"/>
-    <w:uiPriority w:val="99"/>
-    <w:semiHidden/>
-    <w:unhideWhenUsed/>
-    <w:tblPr>
-      <w:tblInd w:w="0" w:type="dxa"/>
-      <w:tblCellMar>
-        <w:top w:w="0" w:type="dxa"/>
-        <w:left w:w="108" w:type="dxa"/>
-        <w:bottom w:w="0" w:type="dxa"/>
-        <w:right w:w="108" w:type="dxa"/>
-      </w:tblCellMar>
-    </w:tblPr>
-  </w:style>
-  <w:style w:type="numbering" w:default="1" w:styleId="Sinlista">
-    <w:name w:val="No List"/>
-    <w:uiPriority w:val="99"/>
-    <w:semiHidden/>
-    <w:unhideWhenUsed/>
   </w:style>
 </w:styles>
 </file>

</xml_diff>